<commit_message>
agregue mas cosas sobre base de datos
</commit_message>
<xml_diff>
--- a/Resumen/1er Parcial [Date].docx
+++ b/Resumen/1er Parcial [Date].docx
@@ -62,7 +62,19 @@
         <w:rPr>
           <w:rFonts w:ascii="Times New Roman" w:hAnsi="Times New Roman" w:cs="Times New Roman"/>
         </w:rPr>
-        <w:t xml:space="preserve">y compartidos, en sistemas monousuario o multiusuario. Integrada significa que la DB puede considerarse como la unificación de varios archivos de datos, </w:t>
+        <w:t xml:space="preserve">y compartidos, en sistemas monousuario o multiusuario. Integrada significa que la </w:t>
+      </w:r>
+      <w:r>
+        <w:rPr>
+          <w:rFonts w:ascii="Times New Roman" w:hAnsi="Times New Roman" w:cs="Times New Roman"/>
+        </w:rPr>
+        <w:t>base de datos</w:t>
+      </w:r>
+      <w:r>
+        <w:rPr>
+          <w:rFonts w:ascii="Times New Roman" w:hAnsi="Times New Roman" w:cs="Times New Roman"/>
+        </w:rPr>
+        <w:t xml:space="preserve"> puede considerarse como la unificación de varios archivos de datos, </w:t>
       </w:r>
       <w:r>
         <w:rPr>
@@ -135,13 +147,7 @@
         <w:rPr>
           <w:rFonts w:ascii="Times New Roman" w:hAnsi="Times New Roman" w:cs="Times New Roman"/>
         </w:rPr>
-        <w:t xml:space="preserve"> </w:t>
-      </w:r>
-      <w:r>
-        <w:rPr>
-          <w:rFonts w:ascii="Times New Roman" w:hAnsi="Times New Roman" w:cs="Times New Roman"/>
-        </w:rPr>
-        <w:t xml:space="preserve">Entre la base de datos física misma (es decir, los datos tal y como están almacenados en realidad), y los usuarios del sistema, existe una capa de software conocida como </w:t>
+        <w:t xml:space="preserve"> Entre la base de datos física misma (es decir, los datos tal y como están almacenados en realidad), y los usuarios del sistema, existe una capa de software conocida como </w:t>
       </w:r>
       <w:r>
         <w:rPr>
@@ -154,7 +160,19 @@
         <w:rPr>
           <w:rFonts w:ascii="Times New Roman" w:hAnsi="Times New Roman" w:cs="Times New Roman"/>
         </w:rPr>
-        <w:t>, DBMS. Este maneja todas las solicitudes de acceso a la DB formulada por los usuarios, además de distanciar a los usuarios de la base de datos al nivel del equipo (como los lenguajes de alto nivel evitan la necesidad de ocuparse de detalles de nivel de maquina).</w:t>
+        <w:t xml:space="preserve">, DBMS. Este maneja todas las solicitudes de acceso a la </w:t>
+      </w:r>
+      <w:r>
+        <w:rPr>
+          <w:rFonts w:ascii="Times New Roman" w:hAnsi="Times New Roman" w:cs="Times New Roman"/>
+        </w:rPr>
+        <w:t>base de datos</w:t>
+      </w:r>
+      <w:r>
+        <w:rPr>
+          <w:rFonts w:ascii="Times New Roman" w:hAnsi="Times New Roman" w:cs="Times New Roman"/>
+        </w:rPr>
+        <w:t xml:space="preserve"> formulada por los usuarios, además de distanciar a los usuarios de la base de datos al nivel del equipo (como los lenguajes de alto nivel evitan la necesidad de ocuparse de detalles de nivel de maquina).</w:t>
       </w:r>
     </w:p>
     <w:p>
@@ -225,7 +243,31 @@
         <w:rPr>
           <w:rFonts w:ascii="Times New Roman" w:hAnsi="Times New Roman" w:cs="Times New Roman"/>
         </w:rPr>
-        <w:t xml:space="preserve">: Es el que interactúa con el sistema, obteniendo acceso a la DB a través de las aplicaciones desarrolladas por los programadores de aplicación. Estas aplicaciones suelen ser amigables y fáciles de usar para aquellas personas sin conocimiento de DB, </w:t>
+        <w:t xml:space="preserve">: Es el que interactúa con el sistema, obteniendo acceso a la </w:t>
+      </w:r>
+      <w:r>
+        <w:rPr>
+          <w:rFonts w:ascii="Times New Roman" w:hAnsi="Times New Roman" w:cs="Times New Roman"/>
+        </w:rPr>
+        <w:t>base de datos</w:t>
+      </w:r>
+      <w:r>
+        <w:rPr>
+          <w:rFonts w:ascii="Times New Roman" w:hAnsi="Times New Roman" w:cs="Times New Roman"/>
+        </w:rPr>
+        <w:t xml:space="preserve"> a través de las aplicaciones desarrolladas por los programadores de aplicación. Estas aplicaciones suelen ser amigables y fáciles de usar para aquellas personas sin conocimiento de </w:t>
+      </w:r>
+      <w:r>
+        <w:rPr>
+          <w:rFonts w:ascii="Times New Roman" w:hAnsi="Times New Roman" w:cs="Times New Roman"/>
+        </w:rPr>
+        <w:t>base de datos</w:t>
+      </w:r>
+      <w:r>
+        <w:rPr>
+          <w:rFonts w:ascii="Times New Roman" w:hAnsi="Times New Roman" w:cs="Times New Roman"/>
+        </w:rPr>
+        <w:t xml:space="preserve">, </w:t>
       </w:r>
     </w:p>
     <w:p>
@@ -258,9 +300,57 @@
       <w:r>
         <w:rPr>
           <w:rFonts w:ascii="Times New Roman" w:hAnsi="Times New Roman" w:cs="Times New Roman"/>
-          <w:highlight w:val="yellow"/>
-        </w:rPr>
-        <w:t>….</w:t>
+        </w:rPr>
+        <w:t>Es el técnico responsable de poner en práctica las decisiones del DA</w:t>
+      </w:r>
+      <w:r>
+        <w:rPr>
+          <w:rStyle w:val="Refdenotaalpie"/>
+          <w:rFonts w:ascii="Times New Roman" w:hAnsi="Times New Roman" w:cs="Times New Roman"/>
+        </w:rPr>
+        <w:footnoteReference w:id="1"/>
+      </w:r>
+      <w:r>
+        <w:rPr>
+          <w:rFonts w:ascii="Times New Roman" w:hAnsi="Times New Roman" w:cs="Times New Roman"/>
+        </w:rPr>
+        <w:t>, a diferencia de este</w:t>
+      </w:r>
+      <w:r>
+        <w:rPr>
+          <w:rFonts w:ascii="Times New Roman" w:hAnsi="Times New Roman" w:cs="Times New Roman"/>
+        </w:rPr>
+        <w:t xml:space="preserve"> -</w:t>
+      </w:r>
+      <w:r>
+        <w:rPr>
+          <w:rFonts w:ascii="Times New Roman" w:hAnsi="Times New Roman" w:cs="Times New Roman"/>
+        </w:rPr>
+        <w:t>que es un gerente</w:t>
+      </w:r>
+      <w:r>
+        <w:rPr>
+          <w:rFonts w:ascii="Times New Roman" w:hAnsi="Times New Roman" w:cs="Times New Roman"/>
+        </w:rPr>
+        <w:t>-</w:t>
+      </w:r>
+      <w:r>
+        <w:rPr>
+          <w:rFonts w:ascii="Times New Roman" w:hAnsi="Times New Roman" w:cs="Times New Roman"/>
+        </w:rPr>
+        <w:t xml:space="preserve">, el DBA es un profesional en procesamiento de datos, su tarea es crear la </w:t>
+      </w:r>
+      <w:r>
+        <w:rPr>
+          <w:rFonts w:ascii="Times New Roman" w:hAnsi="Times New Roman" w:cs="Times New Roman"/>
+        </w:rPr>
+        <w:t>base de datos</w:t>
+      </w:r>
+      <w:r>
+        <w:rPr>
+          <w:rFonts w:ascii="Times New Roman" w:hAnsi="Times New Roman" w:cs="Times New Roman"/>
+        </w:rPr>
+        <w:t xml:space="preserve"> en sí y poner en vigor los controles técnicos necesarios para apoyar las políticas dictadas por el  DA, además de encargarse de garantizar el funcionamiento adecuado del sistema. El DBA no es solo una persona sino que un equipo de varias personas.</w:t>
       </w:r>
     </w:p>
     <w:p>
@@ -270,13 +360,350 @@
           <w:rFonts w:ascii="Times New Roman" w:hAnsi="Times New Roman" w:cs="Times New Roman"/>
         </w:rPr>
       </w:pPr>
+      <w:r>
+        <w:rPr>
+          <w:rFonts w:ascii="Times New Roman" w:hAnsi="Times New Roman" w:cs="Times New Roman"/>
+          <w:b/>
+          <w:u w:val="single"/>
+        </w:rPr>
+        <w:t>BASE DE DATOS</w:t>
+      </w:r>
+      <w:r>
+        <w:rPr>
+          <w:rFonts w:ascii="Times New Roman" w:hAnsi="Times New Roman" w:cs="Times New Roman"/>
+        </w:rPr>
+        <w:t>:</w:t>
+      </w:r>
+    </w:p>
+    <w:p>
+      <w:pPr>
+        <w:jc w:val="both"/>
+        <w:rPr>
+          <w:rFonts w:ascii="Times New Roman" w:hAnsi="Times New Roman" w:cs="Times New Roman"/>
+        </w:rPr>
+      </w:pPr>
+      <w:r>
+        <w:rPr>
+          <w:rFonts w:ascii="Times New Roman" w:hAnsi="Times New Roman" w:cs="Times New Roman"/>
+        </w:rPr>
+        <w:t xml:space="preserve">Una base de datos es un conjunto de datos relacionados entre sí, persistentes en el tiempo que son utilizados por programas de aplicación de una organización. </w:t>
+      </w:r>
+      <w:r>
+        <w:rPr>
+          <w:rFonts w:ascii="Times New Roman" w:hAnsi="Times New Roman" w:cs="Times New Roman"/>
+        </w:rPr>
+        <w:t>Este se diseña, construye y ca</w:t>
+      </w:r>
+      <w:r>
+        <w:rPr>
+          <w:rFonts w:ascii="Times New Roman" w:hAnsi="Times New Roman" w:cs="Times New Roman"/>
+        </w:rPr>
+        <w:t>rga datos para un propósito específico, está dirigida a un determinado grupo de usuarios y la utilizan aplicaciones específicas.</w:t>
+      </w:r>
+      <w:r>
+        <w:rPr>
+          <w:rFonts w:ascii="Times New Roman" w:hAnsi="Times New Roman" w:cs="Times New Roman"/>
+        </w:rPr>
+        <w:t xml:space="preserve"> La gran ventaja de una base de datos a una empresa es que ofrece un control centralizado de la su información. </w:t>
+      </w:r>
+    </w:p>
+    <w:p>
+      <w:pPr>
+        <w:jc w:val="both"/>
+        <w:rPr>
+          <w:rFonts w:ascii="Times New Roman" w:hAnsi="Times New Roman" w:cs="Times New Roman"/>
+          <w:u w:val="single"/>
+        </w:rPr>
+      </w:pPr>
+      <w:r>
+        <w:rPr>
+          <w:rFonts w:ascii="Times New Roman" w:hAnsi="Times New Roman" w:cs="Times New Roman"/>
+          <w:u w:val="single"/>
+        </w:rPr>
+        <w:t>¿POR QUE UTILIZAR UNA BASE DE DATOS?</w:t>
+      </w:r>
+    </w:p>
+    <w:p>
+      <w:pPr>
+        <w:jc w:val="both"/>
+        <w:rPr>
+          <w:rFonts w:ascii="Times New Roman" w:hAnsi="Times New Roman" w:cs="Times New Roman"/>
+        </w:rPr>
+      </w:pPr>
+      <w:r>
+        <w:rPr>
+          <w:rFonts w:ascii="Times New Roman" w:hAnsi="Times New Roman" w:cs="Times New Roman"/>
+        </w:rPr>
+        <w:tab/>
+      </w:r>
+      <w:r>
+        <w:rPr>
+          <w:rFonts w:ascii="Times New Roman" w:hAnsi="Times New Roman" w:cs="Times New Roman"/>
+          <w:i/>
+        </w:rPr>
+        <w:t>Es compacto</w:t>
+      </w:r>
+      <w:r>
+        <w:rPr>
+          <w:rFonts w:ascii="Times New Roman" w:hAnsi="Times New Roman" w:cs="Times New Roman"/>
+        </w:rPr>
+        <w:t>: No hacen falta archivos de papeles que pudieran ocupar espacio.</w:t>
+      </w:r>
+    </w:p>
+    <w:p>
+      <w:pPr>
+        <w:ind w:left="708"/>
+        <w:jc w:val="both"/>
+        <w:rPr>
+          <w:rFonts w:ascii="Times New Roman" w:hAnsi="Times New Roman" w:cs="Times New Roman"/>
+        </w:rPr>
+      </w:pPr>
+      <w:r>
+        <w:rPr>
+          <w:rFonts w:ascii="Times New Roman" w:hAnsi="Times New Roman" w:cs="Times New Roman"/>
+          <w:i/>
+        </w:rPr>
+        <w:t>Es rápido</w:t>
+      </w:r>
+      <w:r>
+        <w:rPr>
+          <w:rFonts w:ascii="Times New Roman" w:hAnsi="Times New Roman" w:cs="Times New Roman"/>
+        </w:rPr>
+        <w:t>: Las computadoras pueden obtener y modificar datos con mucha más velocidad que nosotros, además de poder hacer consultas sin necesidad de búsquedas visuales o manuales que requieren mucho más tiempo.</w:t>
+      </w:r>
+    </w:p>
+    <w:p>
+      <w:pPr>
+        <w:ind w:left="708"/>
+        <w:jc w:val="both"/>
+        <w:rPr>
+          <w:rFonts w:ascii="Times New Roman" w:hAnsi="Times New Roman" w:cs="Times New Roman"/>
+        </w:rPr>
+      </w:pPr>
+      <w:r>
+        <w:rPr>
+          <w:rFonts w:ascii="Times New Roman" w:hAnsi="Times New Roman" w:cs="Times New Roman"/>
+          <w:i/>
+        </w:rPr>
+        <w:t>Es menos laborioso</w:t>
+      </w:r>
+      <w:r>
+        <w:rPr>
+          <w:rFonts w:ascii="Times New Roman" w:hAnsi="Times New Roman" w:cs="Times New Roman"/>
+        </w:rPr>
+        <w:t xml:space="preserve">: </w:t>
+      </w:r>
+      <w:r>
+        <w:rPr>
+          <w:rFonts w:ascii="Times New Roman" w:hAnsi="Times New Roman" w:cs="Times New Roman"/>
+        </w:rPr>
+        <w:t>Se elimina gran parte del trabajo de mantener archivos a mano, las tareas realizadas por una computadora son mejores realizadas.</w:t>
+      </w:r>
+    </w:p>
+    <w:p>
+      <w:pPr>
+        <w:ind w:left="708"/>
+        <w:jc w:val="both"/>
+        <w:rPr>
+          <w:rFonts w:ascii="Times New Roman" w:hAnsi="Times New Roman" w:cs="Times New Roman"/>
+        </w:rPr>
+      </w:pPr>
+      <w:r>
+        <w:rPr>
+          <w:rFonts w:ascii="Times New Roman" w:hAnsi="Times New Roman" w:cs="Times New Roman"/>
+          <w:i/>
+        </w:rPr>
+        <w:t>Es actual</w:t>
+      </w:r>
+      <w:r>
+        <w:rPr>
+          <w:rFonts w:ascii="Times New Roman" w:hAnsi="Times New Roman" w:cs="Times New Roman"/>
+        </w:rPr>
+        <w:t>:</w:t>
+      </w:r>
+      <w:r>
+        <w:rPr>
+          <w:rFonts w:ascii="Times New Roman" w:hAnsi="Times New Roman" w:cs="Times New Roman"/>
+        </w:rPr>
+        <w:t xml:space="preserve"> Se dispone en cualquier momento de información precisa y al día.</w:t>
+      </w:r>
+    </w:p>
+    <w:p>
+      <w:pPr>
+        <w:jc w:val="both"/>
+        <w:rPr>
+          <w:rFonts w:ascii="Times New Roman" w:hAnsi="Times New Roman" w:cs="Times New Roman"/>
+        </w:rPr>
+      </w:pPr>
+      <w:r>
+        <w:rPr>
+          <w:rFonts w:ascii="Times New Roman" w:hAnsi="Times New Roman" w:cs="Times New Roman"/>
+          <w:u w:val="single"/>
+        </w:rPr>
+        <w:lastRenderedPageBreak/>
+        <w:t>VENTAJAS DE UN SISTEMA DE BASE DE DATOS</w:t>
+      </w:r>
+      <w:r>
+        <w:rPr>
+          <w:rFonts w:ascii="Times New Roman" w:hAnsi="Times New Roman" w:cs="Times New Roman"/>
+        </w:rPr>
+        <w:t>:</w:t>
+      </w:r>
+    </w:p>
+    <w:p>
+      <w:pPr>
+        <w:ind w:left="708"/>
+        <w:jc w:val="both"/>
+        <w:rPr>
+          <w:rFonts w:ascii="Times New Roman" w:hAnsi="Times New Roman" w:cs="Times New Roman"/>
+        </w:rPr>
+      </w:pPr>
+      <w:r>
+        <w:rPr>
+          <w:rFonts w:ascii="Times New Roman" w:hAnsi="Times New Roman" w:cs="Times New Roman"/>
+          <w:i/>
+        </w:rPr>
+        <w:t>Es posible disminuir redundancia</w:t>
+      </w:r>
+      <w:r>
+        <w:rPr>
+          <w:rFonts w:ascii="Times New Roman" w:hAnsi="Times New Roman" w:cs="Times New Roman"/>
+        </w:rPr>
+        <w:t xml:space="preserve">: </w:t>
+      </w:r>
+      <w:r>
+        <w:rPr>
+          <w:rFonts w:ascii="Times New Roman" w:hAnsi="Times New Roman" w:cs="Times New Roman"/>
+        </w:rPr>
+        <w:t>En los sistemas sin base de datos cada aplicación tiene sus propios archivos privados. Esto puede provocar considerable redundancia en los datos almace</w:t>
+      </w:r>
+      <w:r>
+        <w:rPr>
+          <w:rFonts w:ascii="Times New Roman" w:hAnsi="Times New Roman" w:cs="Times New Roman"/>
+        </w:rPr>
+        <w:t>nados, con el consecuente desp</w:t>
+      </w:r>
+      <w:r>
+        <w:rPr>
+          <w:rFonts w:ascii="Times New Roman" w:hAnsi="Times New Roman" w:cs="Times New Roman"/>
+        </w:rPr>
+        <w:t xml:space="preserve">erdicio </w:t>
+      </w:r>
+      <w:r>
+        <w:rPr>
+          <w:rFonts w:ascii="Times New Roman" w:hAnsi="Times New Roman" w:cs="Times New Roman"/>
+        </w:rPr>
+        <w:t>de espacio de almacenamiento.</w:t>
+      </w:r>
+    </w:p>
+    <w:p>
+      <w:pPr>
+        <w:ind w:left="708"/>
+        <w:jc w:val="both"/>
+        <w:rPr>
+          <w:rFonts w:ascii="Times New Roman" w:hAnsi="Times New Roman" w:cs="Times New Roman"/>
+        </w:rPr>
+      </w:pPr>
+      <w:r>
+        <w:rPr>
+          <w:rFonts w:ascii="Times New Roman" w:hAnsi="Times New Roman" w:cs="Times New Roman"/>
+          <w:i/>
+        </w:rPr>
+        <w:t>Es posible evitar la inconsistencia</w:t>
+      </w:r>
+      <w:r>
+        <w:rPr>
+          <w:rFonts w:ascii="Times New Roman" w:hAnsi="Times New Roman" w:cs="Times New Roman"/>
+        </w:rPr>
+        <w:t>:</w:t>
+      </w:r>
+      <w:r>
+        <w:rPr>
+          <w:rFonts w:ascii="Times New Roman" w:hAnsi="Times New Roman" w:cs="Times New Roman"/>
+        </w:rPr>
+        <w:t xml:space="preserve"> Una base de datos es inconsistente si hay dos entradas que representan lo mismo -es decir, hay redundancia- en donde estas no coinciden, en donde no se </w:t>
+      </w:r>
+      <w:r>
+        <w:rPr>
+          <w:rFonts w:ascii="Times New Roman" w:hAnsi="Times New Roman" w:cs="Times New Roman"/>
+        </w:rPr>
+        <w:t>sabrá</w:t>
+      </w:r>
+      <w:r>
+        <w:rPr>
+          <w:rFonts w:ascii="Times New Roman" w:hAnsi="Times New Roman" w:cs="Times New Roman"/>
+        </w:rPr>
+        <w:t xml:space="preserve"> cual es </w:t>
+      </w:r>
+      <w:r>
+        <w:rPr>
+          <w:rFonts w:ascii="Times New Roman" w:hAnsi="Times New Roman" w:cs="Times New Roman"/>
+        </w:rPr>
+        <w:t xml:space="preserve">el correcto o el más actualizado. Por ende si no hay redundancia, no habrá inconsistencia. </w:t>
+      </w:r>
+    </w:p>
+    <w:p>
+      <w:pPr>
+        <w:ind w:left="708"/>
+        <w:jc w:val="both"/>
+        <w:rPr>
+          <w:rFonts w:ascii="Times New Roman" w:hAnsi="Times New Roman" w:cs="Times New Roman"/>
+        </w:rPr>
+      </w:pPr>
+      <w:r>
+        <w:rPr>
+          <w:rFonts w:ascii="Times New Roman" w:hAnsi="Times New Roman" w:cs="Times New Roman"/>
+          <w:i/>
+        </w:rPr>
+        <w:t>Es posible compartir los datos</w:t>
+      </w:r>
+      <w:r>
+        <w:rPr>
+          <w:rFonts w:ascii="Times New Roman" w:hAnsi="Times New Roman" w:cs="Times New Roman"/>
+        </w:rPr>
+        <w:t>:</w:t>
+      </w:r>
+      <w:r>
+        <w:rPr>
+          <w:rFonts w:ascii="Times New Roman" w:hAnsi="Times New Roman" w:cs="Times New Roman"/>
+        </w:rPr>
+        <w:t xml:space="preserve"> No solo las aplicaciones ya existentes pueden compartir la información de la base de datos, sino también que aquellas aplicaciones desarrolladas en un futuro puedan podrán trabajar con los mimos datos almacenados.</w:t>
+      </w:r>
+    </w:p>
+    <w:p>
+      <w:pPr>
+        <w:ind w:left="708"/>
+        <w:jc w:val="both"/>
+        <w:rPr>
+          <w:rFonts w:ascii="Times New Roman" w:hAnsi="Times New Roman" w:cs="Times New Roman"/>
+        </w:rPr>
+      </w:pPr>
+      <w:r>
+        <w:rPr>
+          <w:rFonts w:ascii="Times New Roman" w:hAnsi="Times New Roman" w:cs="Times New Roman"/>
+          <w:i/>
+        </w:rPr>
+        <w:t>Es posible hacer cumplir los estándares</w:t>
+      </w:r>
+      <w:r>
+        <w:rPr>
+          <w:rFonts w:ascii="Times New Roman" w:hAnsi="Times New Roman" w:cs="Times New Roman"/>
+        </w:rPr>
+        <w:t>:</w:t>
+      </w:r>
+      <w:r>
+        <w:rPr>
+          <w:rFonts w:ascii="Times New Roman" w:hAnsi="Times New Roman" w:cs="Times New Roman"/>
+        </w:rPr>
+        <w:t xml:space="preserve"> </w:t>
+      </w:r>
       <w:bookmarkStart w:id="0" w:name="_GoBack"/>
       <w:bookmarkEnd w:id="0"/>
     </w:p>
     <w:sectPr>
-      <w:headerReference w:type="default" r:id="rId7"/>
+      <w:headerReference w:type="default" r:id="rId8"/>
       <w:pgSz w:w="11906" w:h="16838"/>
-      <w:pgMar w:top="720" w:right="720" w:bottom="720" w:left="720" w:header="708" w:footer="708" w:gutter="0"/>
+      <w:pgMar w:top="720" w:right="720" w:bottom="720" w:left="720" w:header="454" w:footer="964" w:gutter="0"/>
       <w:cols w:space="708"/>
       <w:docGrid w:linePitch="360"/>
     </w:sectPr>
@@ -328,6 +755,22 @@
       </w:pPr>
       <w:r>
         <w:continuationSeparator/>
+      </w:r>
+    </w:p>
+  </w:footnote>
+  <w:footnote w:id="1">
+    <w:p>
+      <w:pPr>
+        <w:pStyle w:val="Textonotapie"/>
+      </w:pPr>
+      <w:r>
+        <w:rPr>
+          <w:rStyle w:val="Refdenotaalpie"/>
+        </w:rPr>
+        <w:footnoteRef/>
+      </w:r>
+      <w:r>
+        <w:t xml:space="preserve"> Administrador de datos: este conoce la información y las necesidades de la empresa. Su tarea principal es decidir qué datos serán almacenados, además de establecer políticas para mantener y manejar los datos almacenados.</w:t>
       </w:r>
     </w:p>
   </w:footnote>
@@ -355,6 +798,7 @@
         <w:dataBinding w:prefixMappings="xmlns:ns0='http://purl.org/dc/elements/1.1/' xmlns:ns1='http://schemas.openxmlformats.org/package/2006/metadata/core-properties' " w:xpath="/ns1:coreProperties[1]/ns0:title[1]" w:storeItemID="{6C3C8BC8-F283-45AE-878A-BAB7291924A1}"/>
         <w:text/>
       </w:sdtPr>
+      <w:sdtEndPr/>
       <w:sdtContent>
         <w:r>
           <w:t>Gestión de Datos</w:t>
@@ -378,6 +822,7 @@
         <w:dataBinding w:prefixMappings="xmlns:ns0='http://purl.org/dc/elements/1.1/' xmlns:ns1='http://schemas.openxmlformats.org/package/2006/metadata/core-properties' " w:xpath="/ns1:coreProperties[1]/ns0:creator[1]" w:storeItemID="{6C3C8BC8-F283-45AE-878A-BAB7291924A1}"/>
         <w:text/>
       </w:sdtPr>
+      <w:sdtEndPr/>
       <w:sdtContent>
         <w:r>
           <w:t>Introducción a los sistemas de base de datos</w:t>
@@ -1082,6 +1527,84 @@
       <w:contextualSpacing/>
     </w:pPr>
   </w:style>
+  <w:style w:type="paragraph" w:styleId="Textonotaalfinal">
+    <w:name w:val="endnote text"/>
+    <w:basedOn w:val="Normal"/>
+    <w:link w:val="TextonotaalfinalCar"/>
+    <w:uiPriority w:val="99"/>
+    <w:semiHidden/>
+    <w:unhideWhenUsed/>
+    <w:rsid w:val="00BC5BF4"/>
+    <w:pPr>
+      <w:spacing w:after="0" w:line="240" w:lineRule="auto"/>
+    </w:pPr>
+    <w:rPr>
+      <w:sz w:val="20"/>
+      <w:szCs w:val="20"/>
+    </w:rPr>
+  </w:style>
+  <w:style w:type="character" w:customStyle="1" w:styleId="TextonotaalfinalCar">
+    <w:name w:val="Texto nota al final Car"/>
+    <w:basedOn w:val="Fuentedeprrafopredeter"/>
+    <w:link w:val="Textonotaalfinal"/>
+    <w:uiPriority w:val="99"/>
+    <w:semiHidden/>
+    <w:rsid w:val="00BC5BF4"/>
+    <w:rPr>
+      <w:sz w:val="20"/>
+      <w:szCs w:val="20"/>
+    </w:rPr>
+  </w:style>
+  <w:style w:type="character" w:styleId="Refdenotaalfinal">
+    <w:name w:val="endnote reference"/>
+    <w:basedOn w:val="Fuentedeprrafopredeter"/>
+    <w:uiPriority w:val="99"/>
+    <w:semiHidden/>
+    <w:unhideWhenUsed/>
+    <w:rsid w:val="00BC5BF4"/>
+    <w:rPr>
+      <w:vertAlign w:val="superscript"/>
+    </w:rPr>
+  </w:style>
+  <w:style w:type="paragraph" w:styleId="Textonotapie">
+    <w:name w:val="footnote text"/>
+    <w:basedOn w:val="Normal"/>
+    <w:link w:val="TextonotapieCar"/>
+    <w:uiPriority w:val="99"/>
+    <w:semiHidden/>
+    <w:unhideWhenUsed/>
+    <w:rsid w:val="009F4B69"/>
+    <w:pPr>
+      <w:spacing w:after="0" w:line="240" w:lineRule="auto"/>
+    </w:pPr>
+    <w:rPr>
+      <w:sz w:val="20"/>
+      <w:szCs w:val="20"/>
+    </w:rPr>
+  </w:style>
+  <w:style w:type="character" w:customStyle="1" w:styleId="TextonotapieCar">
+    <w:name w:val="Texto nota pie Car"/>
+    <w:basedOn w:val="Fuentedeprrafopredeter"/>
+    <w:link w:val="Textonotapie"/>
+    <w:uiPriority w:val="99"/>
+    <w:semiHidden/>
+    <w:rsid w:val="009F4B69"/>
+    <w:rPr>
+      <w:sz w:val="20"/>
+      <w:szCs w:val="20"/>
+    </w:rPr>
+  </w:style>
+  <w:style w:type="character" w:styleId="Refdenotaalpie">
+    <w:name w:val="footnote reference"/>
+    <w:basedOn w:val="Fuentedeprrafopredeter"/>
+    <w:uiPriority w:val="99"/>
+    <w:semiHidden/>
+    <w:unhideWhenUsed/>
+    <w:rsid w:val="009F4B69"/>
+    <w:rPr>
+      <w:vertAlign w:val="superscript"/>
+    </w:rPr>
+  </w:style>
 </w:styles>
 </file>
 
@@ -1230,7 +1753,9 @@
   </w:compat>
   <w:rsids>
     <w:rsidRoot w:val="001D613F"/>
+    <w:rsid w:val="001B4FE4"/>
     <w:rsid w:val="001D613F"/>
+    <w:rsid w:val="003529BB"/>
     <w:rsid w:val="00A97D2C"/>
   </w:rsids>
   <m:mathPr>
@@ -1683,6 +2208,10 @@
     <w:name w:val="F3B4BCFF324244B4B70C366EDC4074C4"/>
     <w:rsid w:val="001D613F"/>
   </w:style>
+  <w:style w:type="paragraph" w:customStyle="1" w:styleId="AB1C8279068744509D5AEBC108A72214">
+    <w:name w:val="AB1C8279068744509D5AEBC108A72214"/>
+    <w:rsid w:val="003529BB"/>
+  </w:style>
 </w:styles>
 </file>
 
@@ -1952,4 +2481,16 @@
     </a:ext>
   </a:extLst>
 </a:theme>
+</file>
+
+<file path=customXml/item1.xml><?xml version="1.0" encoding="utf-8"?>
+<b:Sources xmlns:b="http://schemas.openxmlformats.org/officeDocument/2006/bibliography" xmlns="http://schemas.openxmlformats.org/officeDocument/2006/bibliography" SelectedStyle="\APASixthEditionOfficeOnline.xsl" StyleName="APA" Version="6"/>
+</file>
+
+<file path=customXml/itemProps1.xml><?xml version="1.0" encoding="utf-8"?>
+<ds:datastoreItem xmlns:ds="http://schemas.openxmlformats.org/officeDocument/2006/customXml" ds:itemID="{707722DB-6748-4CB8-AA5B-62984A64AB20}">
+  <ds:schemaRefs>
+    <ds:schemaRef ds:uri="http://schemas.openxmlformats.org/officeDocument/2006/bibliography"/>
+  </ds:schemaRefs>
+</ds:datastoreItem>
 </file>
</xml_diff>

<commit_message>
agrego lo que resumi en clases
</commit_message>
<xml_diff>
--- a/Resumen/1er Parcial [Date].docx
+++ b/Resumen/1er Parcial [Date].docx
@@ -6,12 +6,12 @@
       <w:pPr>
         <w:jc w:val="both"/>
         <w:rPr>
-          <w:rFonts w:ascii="Times New Roman" w:hAnsi="Times New Roman" w:cs="Times New Roman"/>
-        </w:rPr>
-      </w:pPr>
-      <w:r>
-        <w:rPr>
-          <w:rFonts w:ascii="Times New Roman" w:hAnsi="Times New Roman" w:cs="Times New Roman"/>
+          <w:rFonts w:ascii="Times New Roman" w:hAnsi="Times New Roman"/>
+        </w:rPr>
+      </w:pPr>
+      <w:r>
+        <w:rPr>
+          <w:rFonts w:ascii="Times New Roman" w:hAnsi="Times New Roman"/>
           <w:b/>
           <w:u w:val="single"/>
         </w:rPr>
@@ -19,7 +19,7 @@
       </w:r>
       <w:r>
         <w:rPr>
-          <w:rFonts w:ascii="Times New Roman" w:hAnsi="Times New Roman" w:cs="Times New Roman"/>
+          <w:rFonts w:ascii="Times New Roman" w:hAnsi="Times New Roman"/>
         </w:rPr>
         <w:t>:</w:t>
       </w:r>
@@ -28,14 +28,1059 @@
       <w:pPr>
         <w:jc w:val="both"/>
         <w:rPr>
-          <w:rFonts w:ascii="Times New Roman" w:hAnsi="Times New Roman" w:cs="Times New Roman"/>
-        </w:rPr>
-      </w:pPr>
-      <w:r>
-        <w:rPr>
-          <w:rFonts w:ascii="Times New Roman" w:hAnsi="Times New Roman" w:cs="Times New Roman"/>
+          <w:rFonts w:ascii="Times New Roman" w:hAnsi="Times New Roman"/>
+        </w:rPr>
+      </w:pPr>
+      <w:r>
+        <w:rPr>
+          <w:rFonts w:ascii="Times New Roman" w:hAnsi="Times New Roman"/>
         </w:rPr>
         <w:t>Un sistema de base de datos es un sistema computarizado cuyo propósito general es mantener información, además de permitir a los usuarios recuperarla y actualizarla cuando se lo necesite. Esta información es cualquier cosa necesaria para apoyar el proceso general de atender los asuntos de esa organización o individuo. Este sistema está formado por cuatro componentes principales: la información, el equipo, los programas y los usuarios.</w:t>
+      </w:r>
+    </w:p>
+    <w:p>
+      <w:pPr>
+        <w:jc w:val="both"/>
+        <w:rPr>
+          <w:rFonts w:ascii="Times New Roman" w:hAnsi="Times New Roman"/>
+        </w:rPr>
+      </w:pPr>
+      <w:r>
+        <w:rPr>
+          <w:rFonts w:ascii="Times New Roman" w:hAnsi="Times New Roman"/>
+          <w:u w:val="single"/>
+        </w:rPr>
+        <w:t>INFORMACION</w:t>
+      </w:r>
+      <w:r>
+        <w:rPr>
+          <w:rFonts w:ascii="Times New Roman" w:hAnsi="Times New Roman"/>
+        </w:rPr>
+        <w:t xml:space="preserve">: Estos pueden estar integrados y compartidos, en sistemas monousuario o multiusuario. Integrada significa que la base de datos puede considerarse como la unificación de varios archivos de datos, donde se elimina del todo o en parte cualquier redundancia entre ellos. Compartidos significa que los elementos individuales de información en la DB pueden compartirse entre varios usuarios distintos, en el sentido de que todos los usuarios puedan tener acceso al mismo elemento de información, por ejemplo los datos del archivo </w:t>
+      </w:r>
+      <w:r>
+        <w:rPr>
+          <w:rFonts w:ascii="Times New Roman" w:hAnsi="Times New Roman"/>
+          <w:i/>
+        </w:rPr>
+        <w:t>Alumnos</w:t>
+      </w:r>
+      <w:r>
+        <w:rPr>
+          <w:rFonts w:ascii="Times New Roman" w:hAnsi="Times New Roman"/>
+        </w:rPr>
+        <w:t xml:space="preserve"> para el sistema de biblioteca estarán compartidos por el  Departamento de Alumnos.</w:t>
+      </w:r>
+    </w:p>
+    <w:p>
+      <w:pPr>
+        <w:jc w:val="both"/>
+        <w:rPr>
+          <w:rFonts w:ascii="Times New Roman" w:hAnsi="Times New Roman"/>
+        </w:rPr>
+      </w:pPr>
+      <w:r>
+        <w:rPr>
+          <w:rFonts w:ascii="Times New Roman" w:hAnsi="Times New Roman"/>
+          <w:u w:val="single"/>
+        </w:rPr>
+        <w:t>EQUIPO</w:t>
+      </w:r>
+      <w:r>
+        <w:rPr>
+          <w:rFonts w:ascii="Times New Roman" w:hAnsi="Times New Roman"/>
+        </w:rPr>
+        <w:t>: Son aquellos volúmenes de almacenamiento secundario, junto con dispositivos IO, además de la memoria, procesador, etc.</w:t>
+      </w:r>
+    </w:p>
+    <w:p>
+      <w:pPr>
+        <w:jc w:val="both"/>
+        <w:rPr>
+          <w:rFonts w:ascii="Times New Roman" w:hAnsi="Times New Roman"/>
+        </w:rPr>
+      </w:pPr>
+      <w:r>
+        <w:rPr>
+          <w:rFonts w:ascii="Times New Roman" w:hAnsi="Times New Roman"/>
+          <w:u w:val="single"/>
+        </w:rPr>
+        <w:t>PROGRAMAS</w:t>
+      </w:r>
+      <w:r>
+        <w:rPr>
+          <w:rFonts w:ascii="Times New Roman" w:hAnsi="Times New Roman"/>
+        </w:rPr>
+        <w:t>:</w:t>
+      </w:r>
+      <w:r>
+        <w:rPr>
+          <w:rFonts w:ascii="Times New Roman" w:hAnsi="Times New Roman"/>
+        </w:rPr>
+        <w:t xml:space="preserve"> Entre la base de datos física misma (es decir, los datos tal y como están almacenados en realidad), y los usuarios del sistema, existe una capa de software conocida como </w:t>
+      </w:r>
+      <w:r>
+        <w:rPr>
+          <w:rFonts w:ascii="Times New Roman" w:hAnsi="Times New Roman"/>
+          <w:i/>
+        </w:rPr>
+        <w:t>Sistema de administración de base de datos</w:t>
+      </w:r>
+      <w:r>
+        <w:rPr>
+          <w:rFonts w:ascii="Times New Roman" w:hAnsi="Times New Roman"/>
+        </w:rPr>
+        <w:t>, DBMS. Este maneja todas las solicitudes de acceso a la base de datos formulada por los usuarios, además de distanciar a los usuarios de la base de datos al nivel del equipo (como los lenguajes de alto nivel evitan la necesidad de ocuparse de detalles de nivel de maquina).</w:t>
+      </w:r>
+    </w:p>
+    <w:p>
+      <w:pPr>
+        <w:jc w:val="both"/>
+        <w:rPr>
+          <w:rFonts w:ascii="Times New Roman" w:hAnsi="Times New Roman"/>
+        </w:rPr>
+      </w:pPr>
+      <w:r>
+        <w:rPr>
+          <w:rFonts w:ascii="Times New Roman" w:hAnsi="Times New Roman"/>
+          <w:u w:val="single"/>
+        </w:rPr>
+        <w:t>USUARIOS</w:t>
+      </w:r>
+      <w:r>
+        <w:rPr>
+          <w:rFonts w:ascii="Times New Roman" w:hAnsi="Times New Roman"/>
+        </w:rPr>
+        <w:t>: Existen tres clases amplias de usuarios:</w:t>
+      </w:r>
+    </w:p>
+    <w:p>
+      <w:pPr>
+        <w:jc w:val="both"/>
+        <w:rPr>
+          <w:rFonts w:ascii="Times New Roman" w:hAnsi="Times New Roman"/>
+        </w:rPr>
+      </w:pPr>
+      <w:r>
+        <w:rPr>
+          <w:rFonts w:ascii="Times New Roman" w:hAnsi="Times New Roman"/>
+          <w:i/>
+        </w:rPr>
+        <w:t>Programador de aplicaciones</w:t>
+      </w:r>
+      <w:r>
+        <w:rPr>
+          <w:rFonts w:ascii="Times New Roman" w:hAnsi="Times New Roman"/>
+        </w:rPr>
+        <w:t>: es quien se encarga de escribir los programas de aplicación que utilizaran la base de datos, estos programas operan sobre los datos (inserción de información nueva, modificación, recuperación y eliminación de datos existentes). Donde todas estas funciones se llevan a cabo dirigiendo las solicitudes apropiadas al DBMS.</w:t>
+      </w:r>
+    </w:p>
+    <w:p>
+      <w:pPr>
+        <w:jc w:val="both"/>
+        <w:rPr>
+          <w:rFonts w:ascii="Times New Roman" w:hAnsi="Times New Roman"/>
+        </w:rPr>
+      </w:pPr>
+      <w:r>
+        <w:rPr>
+          <w:rFonts w:ascii="Times New Roman" w:hAnsi="Times New Roman"/>
+          <w:i/>
+        </w:rPr>
+        <w:t>Usuario final</w:t>
+      </w:r>
+      <w:r>
+        <w:rPr>
+          <w:rFonts w:ascii="Times New Roman" w:hAnsi="Times New Roman"/>
+        </w:rPr>
+        <w:t xml:space="preserve">: es el que interactúa con el sistema, obteniendo acceso a la base de datos a través de las aplicaciones desarrolladas por los programadores de aplicación. Estas aplicaciones suelen ser amigables y fáciles de usar para aquellas personas sin conocimiento de base de datos, </w:t>
+      </w:r>
+    </w:p>
+    <w:p>
+      <w:pPr>
+        <w:jc w:val="both"/>
+        <w:rPr>
+          <w:rFonts w:ascii="Times New Roman" w:hAnsi="Times New Roman"/>
+        </w:rPr>
+      </w:pPr>
+      <w:r>
+        <w:rPr>
+          <w:rFonts w:ascii="Times New Roman" w:hAnsi="Times New Roman"/>
+          <w:i/>
+        </w:rPr>
+        <w:t>Administrador de base de datos</w:t>
+      </w:r>
+      <w:r>
+        <w:rPr>
+          <w:rFonts w:ascii="Times New Roman" w:hAnsi="Times New Roman"/>
+        </w:rPr>
+        <w:t>:</w:t>
+      </w:r>
+      <w:r>
+        <w:rPr>
+          <w:rFonts w:ascii="Times New Roman" w:hAnsi="Times New Roman"/>
+        </w:rPr>
+        <w:t xml:space="preserve"> es el técnico responsable de poner en práctica las decisiones del DA</w:t>
+      </w:r>
+      <w:r>
+        <w:rPr>
+          <w:rStyle w:val="Refdenotaalpie"/>
+          <w:rFonts w:ascii="Times New Roman" w:hAnsi="Times New Roman"/>
+        </w:rPr>
+        <w:footnoteReference w:id="1"/>
+      </w:r>
+      <w:r>
+        <w:rPr>
+          <w:rFonts w:ascii="Times New Roman" w:hAnsi="Times New Roman"/>
+        </w:rPr>
+        <w:t>, a diferencia de este -que es un gerente-, el DBA es un profesional en procesamiento de datos, su tarea es crear la base de datos en sí y poner en vigor los controles técnicos necesarios para apoyar las políticas dictadas por el  DA, además de encargarse de garantizar el funcionamiento adecuado del sistema y establecer un enlace con los usuarios. El DBA no es solo una persona sino que un equipo de varias personas.</w:t>
+      </w:r>
+    </w:p>
+    <w:p>
+      <w:pPr>
+        <w:jc w:val="both"/>
+        <w:rPr>
+          <w:rFonts w:ascii="Times New Roman" w:hAnsi="Times New Roman"/>
+        </w:rPr>
+      </w:pPr>
+      <w:r>
+        <w:rPr>
+          <w:rFonts w:ascii="Times New Roman" w:hAnsi="Times New Roman"/>
+          <w:b/>
+          <w:u w:val="single"/>
+        </w:rPr>
+        <w:t>BASE DE DATOS</w:t>
+      </w:r>
+      <w:r>
+        <w:rPr>
+          <w:rFonts w:ascii="Times New Roman" w:hAnsi="Times New Roman"/>
+        </w:rPr>
+        <w:t>:</w:t>
+      </w:r>
+    </w:p>
+    <w:p>
+      <w:pPr>
+        <w:jc w:val="both"/>
+        <w:rPr>
+          <w:rFonts w:ascii="Times New Roman" w:hAnsi="Times New Roman"/>
+        </w:rPr>
+      </w:pPr>
+      <w:r>
+        <w:rPr>
+          <w:rFonts w:ascii="Times New Roman" w:hAnsi="Times New Roman"/>
+        </w:rPr>
+        <w:t xml:space="preserve">Una base de datos es un conjunto de datos relacionados entre sí, persistentes en el tiempo que son utilizados por programas de aplicación de una organización. Este se diseña, construye y carga datos para un propósito específico, está dirigida a un determinado grupo de usuarios y la utilizan aplicaciones específicas. La gran ventaja de una base de datos a una empresa es que ofrece un control centralizado de la su información. </w:t>
+      </w:r>
+    </w:p>
+    <w:p>
+      <w:pPr>
+        <w:jc w:val="both"/>
+        <w:rPr>
+          <w:rFonts w:ascii="Times New Roman" w:hAnsi="Times New Roman"/>
+          <w:u w:val="single"/>
+        </w:rPr>
+      </w:pPr>
+      <w:r>
+        <w:rPr>
+          <w:rFonts w:ascii="Times New Roman" w:hAnsi="Times New Roman"/>
+          <w:u w:val="single"/>
+        </w:rPr>
+        <w:t>¿POR QUE UTILIZAR UNA BASE DE DATOS?</w:t>
+      </w:r>
+    </w:p>
+    <w:p>
+      <w:pPr>
+        <w:jc w:val="both"/>
+        <w:rPr>
+          <w:rFonts w:ascii="Times New Roman" w:hAnsi="Times New Roman"/>
+        </w:rPr>
+      </w:pPr>
+      <w:r>
+        <w:rPr>
+          <w:rFonts w:ascii="Times New Roman" w:hAnsi="Times New Roman"/>
+          <w:i/>
+        </w:rPr>
+        <w:t>Es compacto</w:t>
+      </w:r>
+      <w:r>
+        <w:rPr>
+          <w:rFonts w:ascii="Times New Roman" w:hAnsi="Times New Roman"/>
+        </w:rPr>
+        <w:t>: no hacen falta archivos de papeles que pudieran ocupar espacio.</w:t>
+      </w:r>
+    </w:p>
+    <w:p>
+      <w:pPr>
+        <w:jc w:val="both"/>
+        <w:rPr>
+          <w:rFonts w:ascii="Times New Roman" w:hAnsi="Times New Roman"/>
+        </w:rPr>
+      </w:pPr>
+      <w:r>
+        <w:rPr>
+          <w:rFonts w:ascii="Times New Roman" w:hAnsi="Times New Roman"/>
+          <w:i/>
+        </w:rPr>
+        <w:t>Es rápido</w:t>
+      </w:r>
+      <w:r>
+        <w:rPr>
+          <w:rFonts w:ascii="Times New Roman" w:hAnsi="Times New Roman"/>
+        </w:rPr>
+        <w:t>: las computadoras pueden obtener y modificar datos con mucha más velocidad que nosotros, además de poder hacer consultas sin necesidad de búsquedas visuales o manuales que requieren mucho más tiempo.</w:t>
+      </w:r>
+    </w:p>
+    <w:p>
+      <w:pPr>
+        <w:jc w:val="both"/>
+        <w:rPr>
+          <w:rFonts w:ascii="Times New Roman" w:hAnsi="Times New Roman"/>
+        </w:rPr>
+      </w:pPr>
+      <w:r>
+        <w:rPr>
+          <w:rFonts w:ascii="Times New Roman" w:hAnsi="Times New Roman"/>
+          <w:i/>
+        </w:rPr>
+        <w:t>Es menos laborioso</w:t>
+      </w:r>
+      <w:r>
+        <w:rPr>
+          <w:rFonts w:ascii="Times New Roman" w:hAnsi="Times New Roman"/>
+        </w:rPr>
+        <w:t>: se elimina gran parte del trabajo de mantener archivos a mano, las tareas realizadas por una computadora son mejores realizadas.</w:t>
+      </w:r>
+    </w:p>
+    <w:p>
+      <w:pPr>
+        <w:jc w:val="both"/>
+        <w:rPr>
+          <w:rFonts w:ascii="Times New Roman" w:hAnsi="Times New Roman"/>
+        </w:rPr>
+      </w:pPr>
+      <w:r>
+        <w:rPr>
+          <w:rFonts w:ascii="Times New Roman" w:hAnsi="Times New Roman"/>
+          <w:i/>
+        </w:rPr>
+        <w:t>Es actual</w:t>
+      </w:r>
+      <w:r>
+        <w:rPr>
+          <w:rFonts w:ascii="Times New Roman" w:hAnsi="Times New Roman"/>
+        </w:rPr>
+        <w:t>:</w:t>
+      </w:r>
+      <w:r>
+        <w:rPr>
+          <w:rFonts w:ascii="Times New Roman" w:hAnsi="Times New Roman"/>
+        </w:rPr>
+        <w:t xml:space="preserve"> se dispone en cualquier momento de información precisa y al día.</w:t>
+      </w:r>
+    </w:p>
+    <w:p>
+      <w:pPr>
+        <w:jc w:val="both"/>
+        <w:rPr>
+          <w:rFonts w:ascii="Times New Roman" w:hAnsi="Times New Roman"/>
+        </w:rPr>
+      </w:pPr>
+      <w:r>
+        <w:rPr>
+          <w:rFonts w:ascii="Times New Roman" w:hAnsi="Times New Roman"/>
+          <w:u w:val="single"/>
+        </w:rPr>
+        <w:lastRenderedPageBreak/>
+        <w:t>VENTAJAS DE UN SISTEMA DE BASE DE DATOS</w:t>
+      </w:r>
+      <w:r>
+        <w:rPr>
+          <w:rFonts w:ascii="Times New Roman" w:hAnsi="Times New Roman"/>
+        </w:rPr>
+        <w:t>:</w:t>
+      </w:r>
+    </w:p>
+    <w:p>
+      <w:pPr>
+        <w:jc w:val="both"/>
+        <w:rPr>
+          <w:rFonts w:ascii="Times New Roman" w:hAnsi="Times New Roman"/>
+        </w:rPr>
+      </w:pPr>
+      <w:r>
+        <w:rPr>
+          <w:rFonts w:ascii="Times New Roman" w:hAnsi="Times New Roman"/>
+          <w:i/>
+        </w:rPr>
+        <w:t>Es posible disminuir redundancia</w:t>
+      </w:r>
+      <w:r>
+        <w:rPr>
+          <w:rFonts w:ascii="Times New Roman" w:hAnsi="Times New Roman"/>
+        </w:rPr>
+        <w:t>: en los sistemas sin base de datos cada aplicación tiene sus propios archivos privados. Esto puede provocar considerable redundancia en los datos almacenados, con el consecuente desperdicio de espacio de almacenamiento.</w:t>
+      </w:r>
+    </w:p>
+    <w:p>
+      <w:pPr>
+        <w:jc w:val="both"/>
+        <w:rPr>
+          <w:rFonts w:ascii="Times New Roman" w:hAnsi="Times New Roman"/>
+        </w:rPr>
+      </w:pPr>
+      <w:r>
+        <w:rPr>
+          <w:rFonts w:ascii="Times New Roman" w:hAnsi="Times New Roman"/>
+          <w:i/>
+        </w:rPr>
+        <w:t>Es posible evitar la inconsistencia</w:t>
+      </w:r>
+      <w:r>
+        <w:rPr>
+          <w:rFonts w:ascii="Times New Roman" w:hAnsi="Times New Roman"/>
+        </w:rPr>
+        <w:t>:</w:t>
+      </w:r>
+      <w:r>
+        <w:rPr>
+          <w:rFonts w:ascii="Times New Roman" w:hAnsi="Times New Roman"/>
+        </w:rPr>
+        <w:t xml:space="preserve"> una base de datos es inconsistente si hay dos entradas que representan lo mismo -es decir, hay redundancia- en donde estas no coinciden, en donde no se sabrá </w:t>
+      </w:r>
+      <w:proofErr w:type="spellStart"/>
+      <w:r>
+        <w:rPr>
+          <w:rFonts w:ascii="Times New Roman" w:hAnsi="Times New Roman"/>
+        </w:rPr>
+        <w:t>cual</w:t>
+      </w:r>
+      <w:proofErr w:type="spellEnd"/>
+      <w:r>
+        <w:rPr>
+          <w:rFonts w:ascii="Times New Roman" w:hAnsi="Times New Roman"/>
+        </w:rPr>
+        <w:t xml:space="preserve"> es el correcto o el más actualizado. Por ende si no hay redundancia, no habrá inconsistencia. </w:t>
+      </w:r>
+    </w:p>
+    <w:p>
+      <w:pPr>
+        <w:jc w:val="both"/>
+        <w:rPr>
+          <w:rFonts w:ascii="Times New Roman" w:hAnsi="Times New Roman"/>
+        </w:rPr>
+      </w:pPr>
+      <w:r>
+        <w:rPr>
+          <w:rFonts w:ascii="Times New Roman" w:hAnsi="Times New Roman"/>
+          <w:i/>
+        </w:rPr>
+        <w:t>Es posible compartir los datos</w:t>
+      </w:r>
+      <w:r>
+        <w:rPr>
+          <w:rFonts w:ascii="Times New Roman" w:hAnsi="Times New Roman"/>
+        </w:rPr>
+        <w:t>:</w:t>
+      </w:r>
+      <w:r>
+        <w:rPr>
+          <w:rFonts w:ascii="Times New Roman" w:hAnsi="Times New Roman"/>
+        </w:rPr>
+        <w:t xml:space="preserve"> no solo las aplicaciones ya existentes pueden compartir la información de la base de datos, sino también que aquellas aplicaciones desarrolladas en un futuro puedan podrán trabajar con los mimos datos almacenados.</w:t>
+      </w:r>
+    </w:p>
+    <w:p>
+      <w:pPr>
+        <w:jc w:val="both"/>
+        <w:rPr>
+          <w:rFonts w:ascii="Times New Roman" w:hAnsi="Times New Roman"/>
+        </w:rPr>
+      </w:pPr>
+      <w:r>
+        <w:rPr>
+          <w:rFonts w:ascii="Times New Roman" w:hAnsi="Times New Roman"/>
+          <w:i/>
+        </w:rPr>
+        <w:t>Es posible hacer cumplir los estándares</w:t>
+      </w:r>
+      <w:r>
+        <w:rPr>
+          <w:rFonts w:ascii="Times New Roman" w:hAnsi="Times New Roman"/>
+        </w:rPr>
+        <w:t>:</w:t>
+      </w:r>
+      <w:r>
+        <w:rPr>
+          <w:rFonts w:ascii="Times New Roman" w:hAnsi="Times New Roman"/>
+        </w:rPr>
+        <w:t xml:space="preserve"> el DBA al tener un control centralizado de la base de datos, se puede garantizar la observancia de todas las normas aplicadas para la representación de datos. La normalización de formatos de los datos almacenaos es deseables sobre todo como apoyo para el intercambio de información, o migración de los datos entre sistema. </w:t>
+      </w:r>
+    </w:p>
+    <w:p>
+      <w:pPr>
+        <w:jc w:val="both"/>
+        <w:rPr>
+          <w:rFonts w:ascii="Times New Roman" w:hAnsi="Times New Roman"/>
+        </w:rPr>
+      </w:pPr>
+      <w:r>
+        <w:rPr>
+          <w:rFonts w:ascii="Times New Roman" w:hAnsi="Times New Roman"/>
+          <w:i/>
+        </w:rPr>
+        <w:t>Es posible aplicar restricciones de seguridad</w:t>
+      </w:r>
+      <w:r>
+        <w:rPr>
+          <w:rFonts w:ascii="Times New Roman" w:hAnsi="Times New Roman"/>
+        </w:rPr>
+        <w:t>:</w:t>
+      </w:r>
+      <w:r>
+        <w:rPr>
+          <w:rFonts w:ascii="Times New Roman" w:hAnsi="Times New Roman"/>
+        </w:rPr>
+        <w:t xml:space="preserve"> el DBA al tener jurisdicción completa sobre la base de datos, este puede asegurar que el acceso a la base de datos sea solo a través de los canales apropiados, además de poder definir las verificaciones de seguridad por realizar cuando se intente acceder a información delicada –estableciendo diferentes verificaciones para cada tipo de acceso (consulta, modificación, etc.)-. </w:t>
+      </w:r>
+    </w:p>
+    <w:p>
+      <w:pPr>
+        <w:jc w:val="both"/>
+        <w:rPr>
+          <w:rFonts w:ascii="Times New Roman" w:hAnsi="Times New Roman"/>
+        </w:rPr>
+      </w:pPr>
+      <w:r>
+        <w:rPr>
+          <w:rFonts w:ascii="Times New Roman" w:hAnsi="Times New Roman"/>
+          <w:i/>
+        </w:rPr>
+        <w:t>Es posible mantener la integridad</w:t>
+      </w:r>
+      <w:r>
+        <w:rPr>
+          <w:rFonts w:ascii="Times New Roman" w:hAnsi="Times New Roman"/>
+        </w:rPr>
+        <w:t>:</w:t>
+      </w:r>
+      <w:r>
+        <w:rPr>
+          <w:rFonts w:ascii="Times New Roman" w:hAnsi="Times New Roman"/>
+        </w:rPr>
+        <w:t xml:space="preserve"> el problema de la integridad radica en asegurar que la información de la base de datos sea correcta. Aunque no haya redundancia en la misma, es evidente que la base de datos puede contener información errónea –un control centralizado de la base de datos puede contribuir a evitar este tipo de problemas-</w:t>
+      </w:r>
+    </w:p>
+    <w:p>
+      <w:pPr>
+        <w:jc w:val="both"/>
+        <w:rPr>
+          <w:rFonts w:ascii="Times New Roman" w:hAnsi="Times New Roman"/>
+        </w:rPr>
+      </w:pPr>
+      <w:r>
+        <w:rPr>
+          <w:rFonts w:ascii="Times New Roman" w:hAnsi="Times New Roman"/>
+          <w:i/>
+        </w:rPr>
+        <w:t>Es posible equilibrar requerimientos opuestos</w:t>
+      </w:r>
+      <w:r>
+        <w:rPr>
+          <w:rFonts w:ascii="Times New Roman" w:hAnsi="Times New Roman"/>
+        </w:rPr>
+        <w:t>:</w:t>
+      </w:r>
+      <w:r>
+        <w:rPr>
+          <w:rFonts w:ascii="Times New Roman" w:hAnsi="Times New Roman"/>
+        </w:rPr>
+        <w:t xml:space="preserve"> al conocer los requerimientos generales de la empresa –en contraste con los requerimientos de cualquier usuario individual- el DBA puede estructurar el sistema con miras a proporcionar un servicio general.</w:t>
+      </w:r>
+    </w:p>
+    <w:p>
+      <w:pPr>
+        <w:jc w:val="both"/>
+        <w:rPr>
+          <w:rFonts w:ascii="Times New Roman" w:hAnsi="Times New Roman"/>
+        </w:rPr>
+      </w:pPr>
+      <w:r>
+        <w:rPr>
+          <w:rFonts w:ascii="Times New Roman" w:hAnsi="Times New Roman"/>
+          <w:b/>
+          <w:u w:val="single"/>
+        </w:rPr>
+        <w:t>INDEPENDENCIA DE LOS DATOS</w:t>
+      </w:r>
+      <w:r>
+        <w:rPr>
+          <w:rFonts w:ascii="Times New Roman" w:hAnsi="Times New Roman"/>
+        </w:rPr>
+        <w:t>:</w:t>
+      </w:r>
+    </w:p>
+    <w:p>
+      <w:pPr>
+        <w:jc w:val="both"/>
+        <w:rPr>
+          <w:rFonts w:ascii="Times New Roman" w:hAnsi="Times New Roman"/>
+        </w:rPr>
+      </w:pPr>
+      <w:r>
+        <w:rPr>
+          <w:rFonts w:ascii="Times New Roman" w:hAnsi="Times New Roman"/>
+        </w:rPr>
+        <w:t xml:space="preserve">La independencia de los datos es un objetivo primordial de los sistemas de bases de datos. Esta independencia puede definirse como la inmunidad de las aplicaciones ante los cambios en la estructura de almacenamiento y en la técnica de acceso, lo cual indica que las aplicaciones en cuestión no dependen de una estructura de almacenamiento o una técnica de acceso específicas. En un sistema de base de datos no es recomendable tener aplicaciones dependientes de datos por dos razones: </w:t>
+      </w:r>
+    </w:p>
+    <w:p>
+      <w:pPr>
+        <w:numPr>
+          <w:ilvl w:val="0"/>
+          <w:numId w:val="3"/>
+        </w:numPr>
+        <w:jc w:val="both"/>
+        <w:rPr>
+          <w:rFonts w:ascii="Times New Roman" w:hAnsi="Times New Roman"/>
+        </w:rPr>
+      </w:pPr>
+      <w:r>
+        <w:rPr>
+          <w:rFonts w:ascii="Times New Roman" w:hAnsi="Times New Roman"/>
+        </w:rPr>
+        <w:t xml:space="preserve">Cada aplicación requiere una vista diferente de los mismos datos, por Ej.: existan dos aplicaciones, cada una con su archivo privado </w:t>
+      </w:r>
+      <w:r>
+        <w:rPr>
+          <w:rFonts w:ascii="Times New Roman" w:hAnsi="Times New Roman"/>
+          <w:i/>
+        </w:rPr>
+        <w:t>Saldo</w:t>
+      </w:r>
+      <w:r>
+        <w:rPr>
+          <w:rFonts w:ascii="Times New Roman" w:hAnsi="Times New Roman"/>
+        </w:rPr>
+        <w:t xml:space="preserve"> en la cual uno lo almacena al valor en binario y otro en decimal. Aunque es posible integrar los dos archivos en uno solo y eliminar la redundancia, uno deberá hacer una conversión de los datos. </w:t>
+      </w:r>
+    </w:p>
+    <w:p>
+      <w:pPr>
+        <w:numPr>
+          <w:ilvl w:val="0"/>
+          <w:numId w:val="3"/>
+        </w:numPr>
+        <w:jc w:val="both"/>
+        <w:rPr>
+          <w:rFonts w:ascii="Times New Roman" w:hAnsi="Times New Roman"/>
+        </w:rPr>
+      </w:pPr>
+      <w:r>
+        <w:rPr>
+          <w:rFonts w:ascii="Times New Roman" w:hAnsi="Times New Roman"/>
+        </w:rPr>
+        <w:t>El DBA debe tener libertad para modificar la estructura de almacenamiento o la técnica de acceso para adaptarlas a cambios en los requerimientos, sin tener que modificar las aplicaciones ya existentes, por Ej.: podrían agregarse datos de otra clase a la base de datos, cambiar prioridades de  las aplicaciones.</w:t>
+      </w:r>
+    </w:p>
+    <w:p>
+      <w:pPr>
+        <w:jc w:val="both"/>
+        <w:rPr>
+          <w:rFonts w:ascii="Times New Roman" w:hAnsi="Times New Roman"/>
+        </w:rPr>
+      </w:pPr>
+      <w:r>
+        <w:rPr>
+          <w:rFonts w:ascii="Times New Roman" w:hAnsi="Times New Roman"/>
+          <w:i/>
+        </w:rPr>
+        <w:t>Campo almacenado</w:t>
+      </w:r>
+      <w:r>
+        <w:rPr>
+          <w:rFonts w:ascii="Times New Roman" w:hAnsi="Times New Roman"/>
+        </w:rPr>
+        <w:t xml:space="preserve">: es la unidad más pequeña de información almacenada que recibe un nombre. La base de datos incluirá, en la mayor parte de los casos, muchas ocurrencias de cada uno de los diversos tipos de campo almacenado. Por Ej.: nombre, </w:t>
+      </w:r>
+      <w:proofErr w:type="spellStart"/>
+      <w:r>
+        <w:rPr>
+          <w:rFonts w:ascii="Times New Roman" w:hAnsi="Times New Roman"/>
+        </w:rPr>
+        <w:t>dni</w:t>
+      </w:r>
+      <w:proofErr w:type="spellEnd"/>
+      <w:r>
+        <w:rPr>
+          <w:rFonts w:ascii="Times New Roman" w:hAnsi="Times New Roman"/>
+        </w:rPr>
+        <w:t xml:space="preserve">, etc. </w:t>
+      </w:r>
+    </w:p>
+    <w:p>
+      <w:pPr>
+        <w:jc w:val="both"/>
+        <w:rPr>
+          <w:rFonts w:ascii="Times New Roman" w:hAnsi="Times New Roman"/>
+        </w:rPr>
+      </w:pPr>
+      <w:r>
+        <w:rPr>
+          <w:rFonts w:ascii="Times New Roman" w:hAnsi="Times New Roman"/>
+          <w:i/>
+        </w:rPr>
+        <w:t>Registro almacenado</w:t>
+      </w:r>
+      <w:r>
+        <w:rPr>
+          <w:rFonts w:ascii="Times New Roman" w:hAnsi="Times New Roman"/>
+        </w:rPr>
+        <w:t xml:space="preserve">: es un conjunto de campos almacenados, relacionados entre </w:t>
+      </w:r>
+      <w:proofErr w:type="spellStart"/>
+      <w:r>
+        <w:rPr>
+          <w:rFonts w:ascii="Times New Roman" w:hAnsi="Times New Roman"/>
+        </w:rPr>
+        <w:t>si</w:t>
+      </w:r>
+      <w:proofErr w:type="spellEnd"/>
+      <w:r>
+        <w:rPr>
+          <w:rFonts w:ascii="Times New Roman" w:hAnsi="Times New Roman"/>
+        </w:rPr>
+        <w:t>, que cuenta con su propio nombre. Una ocurrencia de un registro almacenado est</w:t>
+      </w:r>
+      <w:r>
+        <w:rPr>
+          <w:rFonts w:ascii="Times New Roman" w:hAnsi="Times New Roman"/>
+        </w:rPr>
+        <w:t>á</w:t>
+      </w:r>
+      <w:r>
+        <w:rPr>
+          <w:rFonts w:ascii="Times New Roman" w:hAnsi="Times New Roman"/>
+        </w:rPr>
+        <w:t xml:space="preserve"> formada por un grupo de ocurrencias de campos almacenados relacionados entre sí. Por Ej.: persona, materia, etc.</w:t>
+      </w:r>
+    </w:p>
+    <w:p>
+      <w:pPr>
+        <w:jc w:val="both"/>
+        <w:rPr>
+          <w:rFonts w:ascii="Times New Roman" w:hAnsi="Times New Roman"/>
+        </w:rPr>
+      </w:pPr>
+      <w:r>
+        <w:rPr>
+          <w:rFonts w:ascii="Times New Roman" w:hAnsi="Times New Roman"/>
+          <w:i/>
+        </w:rPr>
+        <w:t>Archivo almacenado</w:t>
+      </w:r>
+      <w:r>
+        <w:rPr>
+          <w:rFonts w:ascii="Times New Roman" w:hAnsi="Times New Roman"/>
+        </w:rPr>
+        <w:t>: es el conjunto –con nombre- de todas las ocurrencias de un tipo de registro almacenado.</w:t>
+      </w:r>
+    </w:p>
+    <w:p>
+      <w:pPr>
+        <w:jc w:val="both"/>
+        <w:rPr>
+          <w:rFonts w:ascii="Times New Roman" w:hAnsi="Times New Roman"/>
+        </w:rPr>
+      </w:pPr>
+    </w:p>
+    <w:p>
+      <w:pPr>
+        <w:jc w:val="both"/>
+        <w:rPr>
+          <w:rFonts w:ascii="Times New Roman" w:hAnsi="Times New Roman"/>
+        </w:rPr>
+      </w:pPr>
+    </w:p>
+    <w:p>
+      <w:pPr>
+        <w:jc w:val="both"/>
+        <w:rPr>
+          <w:rFonts w:ascii="Times New Roman" w:hAnsi="Times New Roman"/>
+        </w:rPr>
+      </w:pPr>
+      <w:r>
+        <w:rPr>
+          <w:rFonts w:ascii="Times New Roman" w:hAnsi="Times New Roman"/>
+          <w:u w:val="single"/>
+        </w:rPr>
+        <w:lastRenderedPageBreak/>
+        <w:t>REQUISITOS PARA LOGRAR LA INDEPENDENCIA DE LOS DATOS</w:t>
+      </w:r>
+      <w:r>
+        <w:rPr>
+          <w:rFonts w:ascii="Times New Roman" w:hAnsi="Times New Roman"/>
+        </w:rPr>
+        <w:t>:</w:t>
+      </w:r>
+    </w:p>
+    <w:p>
+      <w:pPr>
+        <w:jc w:val="both"/>
+        <w:rPr>
+          <w:rFonts w:ascii="Times New Roman" w:hAnsi="Times New Roman"/>
+        </w:rPr>
+      </w:pPr>
+      <w:r>
+        <w:rPr>
+          <w:rFonts w:ascii="Times New Roman" w:hAnsi="Times New Roman"/>
+          <w:i/>
+        </w:rPr>
+        <w:t>Representación de datos numéricos</w:t>
+      </w:r>
+      <w:r>
+        <w:rPr>
+          <w:rFonts w:ascii="Times New Roman" w:hAnsi="Times New Roman"/>
+        </w:rPr>
+        <w:t>: un campo numérico puede almacenarse en forma aritmética interna o como cadena de caracteres. El DBA deberá escoger la base apropiada, la escala, el modo y la precisión.</w:t>
+      </w:r>
+    </w:p>
+    <w:p>
+      <w:pPr>
+        <w:jc w:val="both"/>
+        <w:rPr>
+          <w:rFonts w:ascii="Times New Roman" w:hAnsi="Times New Roman"/>
+        </w:rPr>
+      </w:pPr>
+      <w:r>
+        <w:rPr>
+          <w:rFonts w:ascii="Times New Roman" w:hAnsi="Times New Roman"/>
+          <w:i/>
+        </w:rPr>
+        <w:t>Representación de datos de caracteres</w:t>
+      </w:r>
+      <w:r>
+        <w:rPr>
+          <w:rFonts w:ascii="Times New Roman" w:hAnsi="Times New Roman"/>
+        </w:rPr>
+        <w:t>: puede almacenarse en cualquiera de los tipos de códigos de caracteres.</w:t>
+      </w:r>
+    </w:p>
+    <w:p>
+      <w:pPr>
+        <w:jc w:val="both"/>
+        <w:rPr>
+          <w:rFonts w:ascii="Times New Roman" w:hAnsi="Times New Roman"/>
+        </w:rPr>
+      </w:pPr>
+      <w:r>
+        <w:rPr>
+          <w:rFonts w:ascii="Times New Roman" w:hAnsi="Times New Roman"/>
+          <w:i/>
+        </w:rPr>
+        <w:t>Unidades para datos numéricos</w:t>
+      </w:r>
+      <w:r>
+        <w:rPr>
+          <w:rFonts w:ascii="Times New Roman" w:hAnsi="Times New Roman"/>
+        </w:rPr>
+        <w:t>: podrían cambiarse las unidades de un campo numérico -pulgadas a cm. por Ej.- durante un proceso de conversión al sistema métrico.</w:t>
+      </w:r>
+    </w:p>
+    <w:p>
+      <w:pPr>
+        <w:jc w:val="both"/>
+        <w:rPr>
+          <w:rFonts w:ascii="Times New Roman" w:hAnsi="Times New Roman"/>
+        </w:rPr>
+      </w:pPr>
+      <w:r>
+        <w:rPr>
+          <w:rFonts w:ascii="Times New Roman" w:hAnsi="Times New Roman"/>
+          <w:i/>
+        </w:rPr>
+        <w:t>Codificación de los datos</w:t>
+      </w:r>
+      <w:r>
+        <w:rPr>
+          <w:rFonts w:ascii="Times New Roman" w:hAnsi="Times New Roman"/>
+        </w:rPr>
+        <w:t>: en algunas situaciones podría ser conveniente representar datos almacenados mediante códigos –por Ej. Rojo=1, Verde=2-.</w:t>
+      </w:r>
+    </w:p>
+    <w:p>
+      <w:pPr>
+        <w:jc w:val="both"/>
+        <w:rPr>
+          <w:rFonts w:ascii="Times New Roman" w:hAnsi="Times New Roman"/>
+        </w:rPr>
+      </w:pPr>
+      <w:r>
+        <w:rPr>
+          <w:rFonts w:ascii="Times New Roman" w:hAnsi="Times New Roman"/>
+          <w:i/>
+        </w:rPr>
+        <w:t>Materialización de los datos</w:t>
+      </w:r>
+      <w:r>
+        <w:rPr>
+          <w:rFonts w:ascii="Times New Roman" w:hAnsi="Times New Roman"/>
+        </w:rPr>
+        <w:t>: Casi siempre el campo lógico percibido por una aplicación correspondiente a un campo almacenado único – aunque puede haber diferencias en el tipo de datos o unidades-, en casos así, puede considerarse directo –por Ej. Edad y fecha de nacimiento-. Pero a veces un campo lógico se materializa mediante un cálculo sobre un conjunto de ocurrencias –por Ej. Cantidad total -, siendo este un proceso de materialización indirecto.</w:t>
+      </w:r>
+    </w:p>
+    <w:p>
+      <w:pPr>
+        <w:jc w:val="both"/>
+        <w:rPr>
+          <w:rFonts w:ascii="Times New Roman" w:hAnsi="Times New Roman"/>
+        </w:rPr>
+      </w:pPr>
+      <w:r>
+        <w:rPr>
+          <w:rFonts w:ascii="Times New Roman" w:hAnsi="Times New Roman"/>
+          <w:i/>
+        </w:rPr>
+        <w:t>Estructura de los registros almacenados</w:t>
+      </w:r>
+      <w:r>
+        <w:rPr>
+          <w:rFonts w:ascii="Times New Roman" w:hAnsi="Times New Roman"/>
+        </w:rPr>
+        <w:t>: podrían combinarse dos registros almacenados existentes para formar uno solo, por Ej. Un registro – nombre, sexo- y otro –</w:t>
+      </w:r>
+      <w:proofErr w:type="spellStart"/>
+      <w:r>
+        <w:rPr>
+          <w:rFonts w:ascii="Times New Roman" w:hAnsi="Times New Roman"/>
+        </w:rPr>
+        <w:t>fechaNacimiento</w:t>
+      </w:r>
+      <w:proofErr w:type="spellEnd"/>
+      <w:r>
+        <w:rPr>
+          <w:rFonts w:ascii="Times New Roman" w:hAnsi="Times New Roman"/>
+        </w:rPr>
+        <w:t xml:space="preserve">-. Esto se podría presentar cuando se integran a la base de datos aplicaciones anteriores a su instalación. </w:t>
+      </w:r>
+    </w:p>
+    <w:p>
+      <w:pPr>
+        <w:jc w:val="both"/>
+        <w:rPr>
+          <w:rFonts w:ascii="Times New Roman" w:hAnsi="Times New Roman"/>
+        </w:rPr>
+      </w:pPr>
+      <w:r>
+        <w:rPr>
+          <w:rFonts w:ascii="Times New Roman" w:hAnsi="Times New Roman"/>
+          <w:b/>
+          <w:u w:val="single"/>
+        </w:rPr>
+        <w:t>ADMINISTRADOR DE BASE DE DATOS</w:t>
+      </w:r>
+      <w:r>
+        <w:rPr>
+          <w:rFonts w:ascii="Times New Roman" w:hAnsi="Times New Roman"/>
+        </w:rPr>
+        <w:t>:</w:t>
+      </w:r>
+    </w:p>
+    <w:p>
+      <w:pPr>
+        <w:jc w:val="both"/>
+        <w:rPr>
+          <w:rFonts w:ascii="Times New Roman" w:hAnsi="Times New Roman"/>
+        </w:rPr>
+      </w:pPr>
+      <w:r>
+        <w:rPr>
+          <w:rFonts w:ascii="Times New Roman" w:hAnsi="Times New Roman"/>
+        </w:rPr>
+        <w:t>El sistema de administración de la base de datos –DBMS- es el conjunto de programas que maneja todo acceso a la base de datos. Conceptualmente sucede lo siguiente:</w:t>
+      </w:r>
+    </w:p>
+    <w:p>
+      <w:pPr>
+        <w:numPr>
+          <w:ilvl w:val="0"/>
+          <w:numId w:val="4"/>
+        </w:numPr>
+        <w:jc w:val="both"/>
+        <w:rPr>
+          <w:rFonts w:ascii="Times New Roman" w:hAnsi="Times New Roman"/>
+        </w:rPr>
+      </w:pPr>
+      <w:r>
+        <w:rPr>
+          <w:rFonts w:ascii="Times New Roman" w:hAnsi="Times New Roman"/>
+        </w:rPr>
+        <w:t>Un usuario solicita acceso, empleando algún sublenguaje de datos determinado.</w:t>
+      </w:r>
+    </w:p>
+    <w:p>
+      <w:pPr>
+        <w:numPr>
+          <w:ilvl w:val="0"/>
+          <w:numId w:val="4"/>
+        </w:numPr>
+        <w:jc w:val="both"/>
+        <w:rPr>
+          <w:rFonts w:ascii="Times New Roman" w:hAnsi="Times New Roman"/>
+        </w:rPr>
+      </w:pPr>
+      <w:r>
+        <w:rPr>
+          <w:rFonts w:ascii="Times New Roman" w:hAnsi="Times New Roman"/>
+        </w:rPr>
+        <w:t>El DBMS interpreta esa solicitud y la analiza.</w:t>
+      </w:r>
+    </w:p>
+    <w:p>
+      <w:pPr>
+        <w:numPr>
+          <w:ilvl w:val="0"/>
+          <w:numId w:val="4"/>
+        </w:numPr>
+        <w:jc w:val="both"/>
+        <w:rPr>
+          <w:rFonts w:ascii="Times New Roman" w:hAnsi="Times New Roman"/>
+        </w:rPr>
+      </w:pPr>
+      <w:r>
+        <w:rPr>
+          <w:rFonts w:ascii="Times New Roman" w:hAnsi="Times New Roman"/>
+        </w:rPr>
+        <w:t>El DBMS inspecciona, en orden, el esquema externo de ese usuario la correspondencia externa/conceptual asociada, el esquema conceptual, la correspondencia conceptual/interna, y la definición de la estructura de almacenamiento.</w:t>
+      </w:r>
+    </w:p>
+    <w:p>
+      <w:pPr>
+        <w:numPr>
+          <w:ilvl w:val="0"/>
+          <w:numId w:val="4"/>
+        </w:numPr>
+        <w:jc w:val="both"/>
+        <w:rPr>
+          <w:rFonts w:ascii="Times New Roman" w:hAnsi="Times New Roman"/>
+        </w:rPr>
+      </w:pPr>
+      <w:r>
+        <w:rPr>
+          <w:rFonts w:ascii="Times New Roman" w:hAnsi="Times New Roman"/>
+        </w:rPr>
+        <w:t xml:space="preserve">El DBMS ejecuta las operaciones necesarias sobre la base de datos </w:t>
+      </w:r>
+      <w:r>
+        <w:rPr>
+          <w:rFonts w:ascii="Times New Roman" w:hAnsi="Times New Roman"/>
+        </w:rPr>
+        <w:t>almacenados</w:t>
+      </w:r>
+      <w:r>
+        <w:rPr>
+          <w:rFonts w:ascii="Times New Roman" w:hAnsi="Times New Roman"/>
+        </w:rPr>
+        <w:t>.</w:t>
       </w:r>
     </w:p>
     <w:p>
@@ -50,653 +1095,22 @@
           <w:rFonts w:ascii="Times New Roman" w:hAnsi="Times New Roman" w:cs="Times New Roman"/>
           <w:u w:val="single"/>
         </w:rPr>
-        <w:t>INFORMACION</w:t>
+        <w:t>FUNCIONES DEL DBMS</w:t>
       </w:r>
       <w:r>
         <w:rPr>
           <w:rFonts w:ascii="Times New Roman" w:hAnsi="Times New Roman" w:cs="Times New Roman"/>
         </w:rPr>
-        <w:t xml:space="preserve">: Estos pueden estar integrados </w:t>
-      </w:r>
-      <w:r>
+        <w:t xml:space="preserve">: </w:t>
+      </w:r>
+    </w:p>
+    <w:p>
+      <w:pPr>
+        <w:jc w:val="both"/>
         <w:rPr>
           <w:rFonts w:ascii="Times New Roman" w:hAnsi="Times New Roman" w:cs="Times New Roman"/>
         </w:rPr>
-        <w:t xml:space="preserve">y compartidos, en sistemas monousuario o multiusuario. Integrada significa que la </w:t>
-      </w:r>
-      <w:r>
-        <w:rPr>
-          <w:rFonts w:ascii="Times New Roman" w:hAnsi="Times New Roman" w:cs="Times New Roman"/>
-        </w:rPr>
-        <w:t>base de datos</w:t>
-      </w:r>
-      <w:r>
-        <w:rPr>
-          <w:rFonts w:ascii="Times New Roman" w:hAnsi="Times New Roman" w:cs="Times New Roman"/>
-        </w:rPr>
-        <w:t xml:space="preserve"> puede considerarse como la unificación de varios archivos de datos, </w:t>
-      </w:r>
-      <w:r>
-        <w:rPr>
-          <w:rFonts w:ascii="Times New Roman" w:hAnsi="Times New Roman" w:cs="Times New Roman"/>
-        </w:rPr>
-        <w:t>donde se elimina del todo o en parte cualquier redundancia entre ellos. Compartidos significa que los elementos individuales de información en la DB pueden compartirse entre varios usuarios distintos, en el sentido de que todos los usuarios puedan tener acceso al mismo elemento de información</w:t>
-      </w:r>
-      <w:r>
-        <w:rPr>
-          <w:rFonts w:ascii="Times New Roman" w:hAnsi="Times New Roman" w:cs="Times New Roman"/>
-        </w:rPr>
-        <w:t xml:space="preserve">, por ejemplo los datos del archivo </w:t>
-      </w:r>
-      <w:r>
-        <w:rPr>
-          <w:rFonts w:ascii="Times New Roman" w:hAnsi="Times New Roman" w:cs="Times New Roman"/>
-          <w:i/>
-        </w:rPr>
-        <w:t>Alumnos</w:t>
-      </w:r>
-      <w:r>
-        <w:rPr>
-          <w:rFonts w:ascii="Times New Roman" w:hAnsi="Times New Roman" w:cs="Times New Roman"/>
-        </w:rPr>
-        <w:t xml:space="preserve"> para el sistema de biblioteca estarán compartidos por el  Departamento de Alumnos.</w:t>
-      </w:r>
-    </w:p>
-    <w:p>
-      <w:pPr>
-        <w:jc w:val="both"/>
-        <w:rPr>
-          <w:rFonts w:ascii="Times New Roman" w:hAnsi="Times New Roman" w:cs="Times New Roman"/>
-        </w:rPr>
-      </w:pPr>
-      <w:r>
-        <w:rPr>
-          <w:rFonts w:ascii="Times New Roman" w:hAnsi="Times New Roman" w:cs="Times New Roman"/>
-          <w:u w:val="single"/>
-        </w:rPr>
-        <w:t>EQUIPO</w:t>
-      </w:r>
-      <w:r>
-        <w:rPr>
-          <w:rFonts w:ascii="Times New Roman" w:hAnsi="Times New Roman" w:cs="Times New Roman"/>
-        </w:rPr>
-        <w:t>: Son aquellos volúmenes de almacenamiento secundario, junto con dispositivos IO, además de la memoria, procesador, etc.</w:t>
-      </w:r>
-    </w:p>
-    <w:p>
-      <w:pPr>
-        <w:jc w:val="both"/>
-        <w:rPr>
-          <w:rFonts w:ascii="Times New Roman" w:hAnsi="Times New Roman" w:cs="Times New Roman"/>
-        </w:rPr>
-      </w:pPr>
-      <w:r>
-        <w:rPr>
-          <w:rFonts w:ascii="Times New Roman" w:hAnsi="Times New Roman" w:cs="Times New Roman"/>
-          <w:u w:val="single"/>
-        </w:rPr>
-        <w:t>PROGRAMAS</w:t>
-      </w:r>
-      <w:r>
-        <w:rPr>
-          <w:rFonts w:ascii="Times New Roman" w:hAnsi="Times New Roman" w:cs="Times New Roman"/>
-        </w:rPr>
-        <w:t>:</w:t>
-      </w:r>
-      <w:r>
-        <w:rPr>
-          <w:rFonts w:ascii="Times New Roman" w:hAnsi="Times New Roman" w:cs="Times New Roman"/>
-        </w:rPr>
-        <w:t xml:space="preserve"> Entre la base de datos física misma (es decir, los datos tal y como están almacenados en realidad), y los usuarios del sistema, existe una capa de software conocida como </w:t>
-      </w:r>
-      <w:r>
-        <w:rPr>
-          <w:rFonts w:ascii="Times New Roman" w:hAnsi="Times New Roman" w:cs="Times New Roman"/>
-          <w:i/>
-        </w:rPr>
-        <w:t>Sistema de administración de base de datos</w:t>
-      </w:r>
-      <w:r>
-        <w:rPr>
-          <w:rFonts w:ascii="Times New Roman" w:hAnsi="Times New Roman" w:cs="Times New Roman"/>
-        </w:rPr>
-        <w:t xml:space="preserve">, DBMS. Este maneja todas las solicitudes de acceso a la </w:t>
-      </w:r>
-      <w:r>
-        <w:rPr>
-          <w:rFonts w:ascii="Times New Roman" w:hAnsi="Times New Roman" w:cs="Times New Roman"/>
-        </w:rPr>
-        <w:t>base de datos</w:t>
-      </w:r>
-      <w:r>
-        <w:rPr>
-          <w:rFonts w:ascii="Times New Roman" w:hAnsi="Times New Roman" w:cs="Times New Roman"/>
-        </w:rPr>
-        <w:t xml:space="preserve"> formulada por los usuarios, además de distanciar a los usuarios de la base de datos al nivel del equipo (como los lenguajes de alto nivel evitan la necesidad de ocuparse de detalles de nivel de maquina).</w:t>
-      </w:r>
-    </w:p>
-    <w:p>
-      <w:pPr>
-        <w:jc w:val="both"/>
-        <w:rPr>
-          <w:rFonts w:ascii="Times New Roman" w:hAnsi="Times New Roman" w:cs="Times New Roman"/>
-        </w:rPr>
-      </w:pPr>
-      <w:r>
-        <w:rPr>
-          <w:rFonts w:ascii="Times New Roman" w:hAnsi="Times New Roman" w:cs="Times New Roman"/>
-          <w:u w:val="single"/>
-        </w:rPr>
-        <w:t>USUARIOS</w:t>
-      </w:r>
-      <w:r>
-        <w:rPr>
-          <w:rFonts w:ascii="Times New Roman" w:hAnsi="Times New Roman" w:cs="Times New Roman"/>
-        </w:rPr>
-        <w:t>: Existen tres clases amplias de usuarios:</w:t>
-      </w:r>
-    </w:p>
-    <w:p>
-      <w:pPr>
-        <w:ind w:left="705"/>
-        <w:jc w:val="both"/>
-        <w:rPr>
-          <w:rFonts w:ascii="Times New Roman" w:hAnsi="Times New Roman" w:cs="Times New Roman"/>
-        </w:rPr>
-      </w:pPr>
-      <w:r>
-        <w:rPr>
-          <w:rFonts w:ascii="Times New Roman" w:hAnsi="Times New Roman" w:cs="Times New Roman"/>
-          <w:i/>
-        </w:rPr>
-        <w:t>Programador de aplicaciones</w:t>
-      </w:r>
-      <w:r>
-        <w:rPr>
-          <w:rFonts w:ascii="Times New Roman" w:hAnsi="Times New Roman" w:cs="Times New Roman"/>
-        </w:rPr>
-        <w:t xml:space="preserve">: </w:t>
-      </w:r>
-      <w:r>
-        <w:rPr>
-          <w:rFonts w:ascii="Times New Roman" w:hAnsi="Times New Roman" w:cs="Times New Roman"/>
-        </w:rPr>
-        <w:t>es quien se encarga de escribir los programas de aplicación que utilizaran la base de datos, estos programas operan sobre los datos (inserción de información nueva, modificación, recuperación y eliminación de datos existentes). Donde todas estas funciones se llevan a cabo dirigiendo las solicitudes apropiadas al DBMS.</w:t>
-      </w:r>
-    </w:p>
-    <w:p>
-      <w:pPr>
-        <w:ind w:left="705"/>
-        <w:jc w:val="both"/>
-        <w:rPr>
-          <w:rFonts w:ascii="Times New Roman" w:hAnsi="Times New Roman" w:cs="Times New Roman"/>
-        </w:rPr>
-      </w:pPr>
-      <w:r>
-        <w:rPr>
-          <w:rFonts w:ascii="Times New Roman" w:hAnsi="Times New Roman" w:cs="Times New Roman"/>
-          <w:i/>
-        </w:rPr>
-        <w:t>Usuario final</w:t>
-      </w:r>
-      <w:r>
-        <w:rPr>
-          <w:rFonts w:ascii="Times New Roman" w:hAnsi="Times New Roman" w:cs="Times New Roman"/>
-        </w:rPr>
-        <w:t xml:space="preserve">: Es el que interactúa con el sistema, obteniendo acceso a la </w:t>
-      </w:r>
-      <w:r>
-        <w:rPr>
-          <w:rFonts w:ascii="Times New Roman" w:hAnsi="Times New Roman" w:cs="Times New Roman"/>
-        </w:rPr>
-        <w:t>base de datos</w:t>
-      </w:r>
-      <w:r>
-        <w:rPr>
-          <w:rFonts w:ascii="Times New Roman" w:hAnsi="Times New Roman" w:cs="Times New Roman"/>
-        </w:rPr>
-        <w:t xml:space="preserve"> a través de las aplicaciones desarrolladas por los programadores de aplicación. Estas aplicaciones suelen ser amigables y fáciles de usar para aquellas personas sin conocimiento de </w:t>
-      </w:r>
-      <w:r>
-        <w:rPr>
-          <w:rFonts w:ascii="Times New Roman" w:hAnsi="Times New Roman" w:cs="Times New Roman"/>
-        </w:rPr>
-        <w:t>base de datos</w:t>
-      </w:r>
-      <w:r>
-        <w:rPr>
-          <w:rFonts w:ascii="Times New Roman" w:hAnsi="Times New Roman" w:cs="Times New Roman"/>
-        </w:rPr>
-        <w:t xml:space="preserve">, </w:t>
-      </w:r>
-    </w:p>
-    <w:p>
-      <w:pPr>
-        <w:ind w:left="705"/>
-        <w:jc w:val="both"/>
-        <w:rPr>
-          <w:rFonts w:ascii="Times New Roman" w:hAnsi="Times New Roman" w:cs="Times New Roman"/>
-        </w:rPr>
-      </w:pPr>
-      <w:r>
-        <w:rPr>
-          <w:rFonts w:ascii="Times New Roman" w:hAnsi="Times New Roman" w:cs="Times New Roman"/>
-          <w:i/>
-        </w:rPr>
-        <w:t>Administrador de base de datos</w:t>
-      </w:r>
-      <w:r>
-        <w:rPr>
-          <w:rFonts w:ascii="Times New Roman" w:hAnsi="Times New Roman" w:cs="Times New Roman"/>
-        </w:rPr>
-        <w:t>:</w:t>
-      </w:r>
-      <w:r>
-        <w:rPr>
-          <w:rFonts w:ascii="Times New Roman" w:hAnsi="Times New Roman" w:cs="Times New Roman"/>
-        </w:rPr>
-        <w:t xml:space="preserve"> </w:t>
-      </w:r>
-      <w:r>
-        <w:rPr>
-          <w:rFonts w:ascii="Times New Roman" w:hAnsi="Times New Roman" w:cs="Times New Roman"/>
-        </w:rPr>
-        <w:t>Es el técnico responsable de poner en práctica las decisiones del DA</w:t>
-      </w:r>
-      <w:r>
-        <w:rPr>
-          <w:rStyle w:val="Refdenotaalpie"/>
-          <w:rFonts w:ascii="Times New Roman" w:hAnsi="Times New Roman" w:cs="Times New Roman"/>
-        </w:rPr>
-        <w:footnoteReference w:id="1"/>
-      </w:r>
-      <w:r>
-        <w:rPr>
-          <w:rFonts w:ascii="Times New Roman" w:hAnsi="Times New Roman" w:cs="Times New Roman"/>
-        </w:rPr>
-        <w:t>, a diferencia de este</w:t>
-      </w:r>
-      <w:r>
-        <w:rPr>
-          <w:rFonts w:ascii="Times New Roman" w:hAnsi="Times New Roman" w:cs="Times New Roman"/>
-        </w:rPr>
-        <w:t xml:space="preserve"> -</w:t>
-      </w:r>
-      <w:r>
-        <w:rPr>
-          <w:rFonts w:ascii="Times New Roman" w:hAnsi="Times New Roman" w:cs="Times New Roman"/>
-        </w:rPr>
-        <w:t>que es un gerente</w:t>
-      </w:r>
-      <w:r>
-        <w:rPr>
-          <w:rFonts w:ascii="Times New Roman" w:hAnsi="Times New Roman" w:cs="Times New Roman"/>
-        </w:rPr>
-        <w:t>-</w:t>
-      </w:r>
-      <w:r>
-        <w:rPr>
-          <w:rFonts w:ascii="Times New Roman" w:hAnsi="Times New Roman" w:cs="Times New Roman"/>
-        </w:rPr>
-        <w:t xml:space="preserve">, el DBA es un profesional en procesamiento de datos, su tarea es crear la </w:t>
-      </w:r>
-      <w:r>
-        <w:rPr>
-          <w:rFonts w:ascii="Times New Roman" w:hAnsi="Times New Roman" w:cs="Times New Roman"/>
-        </w:rPr>
-        <w:t>base de datos</w:t>
-      </w:r>
-      <w:r>
-        <w:rPr>
-          <w:rFonts w:ascii="Times New Roman" w:hAnsi="Times New Roman" w:cs="Times New Roman"/>
-        </w:rPr>
-        <w:t xml:space="preserve"> en sí y poner en vigor los controles técnicos necesarios para apoyar las políticas dictadas por el  DA, además de encargarse de garantizar el funcionamiento adecuado del sistema. El DBA no es solo una persona sino que un equipo de varias personas.</w:t>
-      </w:r>
-    </w:p>
-    <w:p>
-      <w:pPr>
-        <w:jc w:val="both"/>
-        <w:rPr>
-          <w:rFonts w:ascii="Times New Roman" w:hAnsi="Times New Roman" w:cs="Times New Roman"/>
-        </w:rPr>
-      </w:pPr>
-      <w:r>
-        <w:rPr>
-          <w:rFonts w:ascii="Times New Roman" w:hAnsi="Times New Roman" w:cs="Times New Roman"/>
-          <w:b/>
-          <w:u w:val="single"/>
-        </w:rPr>
-        <w:t>BASE DE DATOS</w:t>
-      </w:r>
-      <w:r>
-        <w:rPr>
-          <w:rFonts w:ascii="Times New Roman" w:hAnsi="Times New Roman" w:cs="Times New Roman"/>
-        </w:rPr>
-        <w:t>:</w:t>
-      </w:r>
-    </w:p>
-    <w:p>
-      <w:pPr>
-        <w:jc w:val="both"/>
-        <w:rPr>
-          <w:rFonts w:ascii="Times New Roman" w:hAnsi="Times New Roman" w:cs="Times New Roman"/>
-        </w:rPr>
-      </w:pPr>
-      <w:r>
-        <w:rPr>
-          <w:rFonts w:ascii="Times New Roman" w:hAnsi="Times New Roman" w:cs="Times New Roman"/>
-        </w:rPr>
-        <w:t xml:space="preserve">Una base de datos es un conjunto de datos relacionados entre sí, persistentes en el tiempo que son utilizados por programas de aplicación de una organización. </w:t>
-      </w:r>
-      <w:r>
-        <w:rPr>
-          <w:rFonts w:ascii="Times New Roman" w:hAnsi="Times New Roman" w:cs="Times New Roman"/>
-        </w:rPr>
-        <w:t>Este se diseña, construye y ca</w:t>
-      </w:r>
-      <w:r>
-        <w:rPr>
-          <w:rFonts w:ascii="Times New Roman" w:hAnsi="Times New Roman" w:cs="Times New Roman"/>
-        </w:rPr>
-        <w:t>rga datos para un propósito específico, está dirigida a un determinado grupo de usuarios y la utilizan aplicaciones específicas.</w:t>
-      </w:r>
-      <w:r>
-        <w:rPr>
-          <w:rFonts w:ascii="Times New Roman" w:hAnsi="Times New Roman" w:cs="Times New Roman"/>
-        </w:rPr>
-        <w:t xml:space="preserve"> La gran ventaja de una base de datos a una empresa es que ofrece un control centralizado de la su información. </w:t>
-      </w:r>
-    </w:p>
-    <w:p>
-      <w:pPr>
-        <w:jc w:val="both"/>
-        <w:rPr>
-          <w:rFonts w:ascii="Times New Roman" w:hAnsi="Times New Roman" w:cs="Times New Roman"/>
-          <w:u w:val="single"/>
-        </w:rPr>
-      </w:pPr>
-      <w:r>
-        <w:rPr>
-          <w:rFonts w:ascii="Times New Roman" w:hAnsi="Times New Roman" w:cs="Times New Roman"/>
-          <w:u w:val="single"/>
-        </w:rPr>
-        <w:t>¿POR QUE UTILIZAR UNA BASE DE DATOS?</w:t>
-      </w:r>
-    </w:p>
-    <w:p>
-      <w:pPr>
-        <w:jc w:val="both"/>
-        <w:rPr>
-          <w:rFonts w:ascii="Times New Roman" w:hAnsi="Times New Roman" w:cs="Times New Roman"/>
-        </w:rPr>
-      </w:pPr>
-      <w:r>
-        <w:rPr>
-          <w:rFonts w:ascii="Times New Roman" w:hAnsi="Times New Roman" w:cs="Times New Roman"/>
-        </w:rPr>
-        <w:tab/>
-      </w:r>
-      <w:r>
-        <w:rPr>
-          <w:rFonts w:ascii="Times New Roman" w:hAnsi="Times New Roman" w:cs="Times New Roman"/>
-          <w:i/>
-        </w:rPr>
-        <w:t>Es compacto</w:t>
-      </w:r>
-      <w:r>
-        <w:rPr>
-          <w:rFonts w:ascii="Times New Roman" w:hAnsi="Times New Roman" w:cs="Times New Roman"/>
-        </w:rPr>
-        <w:t>: No hacen falta archivos de papeles que pudieran ocupar espacio.</w:t>
-      </w:r>
-    </w:p>
-    <w:p>
-      <w:pPr>
-        <w:ind w:left="708"/>
-        <w:jc w:val="both"/>
-        <w:rPr>
-          <w:rFonts w:ascii="Times New Roman" w:hAnsi="Times New Roman" w:cs="Times New Roman"/>
-        </w:rPr>
-      </w:pPr>
-      <w:r>
-        <w:rPr>
-          <w:rFonts w:ascii="Times New Roman" w:hAnsi="Times New Roman" w:cs="Times New Roman"/>
-          <w:i/>
-        </w:rPr>
-        <w:t>Es rápido</w:t>
-      </w:r>
-      <w:r>
-        <w:rPr>
-          <w:rFonts w:ascii="Times New Roman" w:hAnsi="Times New Roman" w:cs="Times New Roman"/>
-        </w:rPr>
-        <w:t>: Las computadoras pueden obtener y modificar datos con mucha más velocidad que nosotros, además de poder hacer consultas sin necesidad de búsquedas visuales o manuales que requieren mucho más tiempo.</w:t>
-      </w:r>
-    </w:p>
-    <w:p>
-      <w:pPr>
-        <w:ind w:left="708"/>
-        <w:jc w:val="both"/>
-        <w:rPr>
-          <w:rFonts w:ascii="Times New Roman" w:hAnsi="Times New Roman" w:cs="Times New Roman"/>
-        </w:rPr>
-      </w:pPr>
-      <w:r>
-        <w:rPr>
-          <w:rFonts w:ascii="Times New Roman" w:hAnsi="Times New Roman" w:cs="Times New Roman"/>
-          <w:i/>
-        </w:rPr>
-        <w:t>Es menos laborioso</w:t>
-      </w:r>
-      <w:r>
-        <w:rPr>
-          <w:rFonts w:ascii="Times New Roman" w:hAnsi="Times New Roman" w:cs="Times New Roman"/>
-        </w:rPr>
-        <w:t xml:space="preserve">: </w:t>
-      </w:r>
-      <w:r>
-        <w:rPr>
-          <w:rFonts w:ascii="Times New Roman" w:hAnsi="Times New Roman" w:cs="Times New Roman"/>
-        </w:rPr>
-        <w:t>Se elimina gran parte del trabajo de mantener archivos a mano, las tareas realizadas por una computadora son mejores realizadas.</w:t>
-      </w:r>
-    </w:p>
-    <w:p>
-      <w:pPr>
-        <w:ind w:left="708"/>
-        <w:jc w:val="both"/>
-        <w:rPr>
-          <w:rFonts w:ascii="Times New Roman" w:hAnsi="Times New Roman" w:cs="Times New Roman"/>
-        </w:rPr>
-      </w:pPr>
-      <w:r>
-        <w:rPr>
-          <w:rFonts w:ascii="Times New Roman" w:hAnsi="Times New Roman" w:cs="Times New Roman"/>
-          <w:i/>
-        </w:rPr>
-        <w:t>Es actual</w:t>
-      </w:r>
-      <w:r>
-        <w:rPr>
-          <w:rFonts w:ascii="Times New Roman" w:hAnsi="Times New Roman" w:cs="Times New Roman"/>
-        </w:rPr>
-        <w:t>:</w:t>
-      </w:r>
-      <w:r>
-        <w:rPr>
-          <w:rFonts w:ascii="Times New Roman" w:hAnsi="Times New Roman" w:cs="Times New Roman"/>
-        </w:rPr>
-        <w:t xml:space="preserve"> Se dispone en cualquier momento de información precisa y al día.</w:t>
-      </w:r>
-    </w:p>
-    <w:p>
-      <w:pPr>
-        <w:jc w:val="both"/>
-        <w:rPr>
-          <w:rFonts w:ascii="Times New Roman" w:hAnsi="Times New Roman" w:cs="Times New Roman"/>
-        </w:rPr>
-      </w:pPr>
-      <w:r>
-        <w:rPr>
-          <w:rFonts w:ascii="Times New Roman" w:hAnsi="Times New Roman" w:cs="Times New Roman"/>
-          <w:u w:val="single"/>
-        </w:rPr>
-        <w:lastRenderedPageBreak/>
-        <w:t>VENTAJAS DE UN SISTEMA DE BASE DE DATOS</w:t>
-      </w:r>
-      <w:r>
-        <w:rPr>
-          <w:rFonts w:ascii="Times New Roman" w:hAnsi="Times New Roman" w:cs="Times New Roman"/>
-        </w:rPr>
-        <w:t>:</w:t>
-      </w:r>
-    </w:p>
-    <w:p>
-      <w:pPr>
-        <w:ind w:left="708"/>
-        <w:jc w:val="both"/>
-        <w:rPr>
-          <w:rFonts w:ascii="Times New Roman" w:hAnsi="Times New Roman" w:cs="Times New Roman"/>
-        </w:rPr>
-      </w:pPr>
-      <w:r>
-        <w:rPr>
-          <w:rFonts w:ascii="Times New Roman" w:hAnsi="Times New Roman" w:cs="Times New Roman"/>
-          <w:i/>
-        </w:rPr>
-        <w:t>Es posible disminuir redundancia</w:t>
-      </w:r>
-      <w:r>
-        <w:rPr>
-          <w:rFonts w:ascii="Times New Roman" w:hAnsi="Times New Roman" w:cs="Times New Roman"/>
-        </w:rPr>
-        <w:t xml:space="preserve">: </w:t>
-      </w:r>
-      <w:r>
-        <w:rPr>
-          <w:rFonts w:ascii="Times New Roman" w:hAnsi="Times New Roman" w:cs="Times New Roman"/>
-        </w:rPr>
-        <w:t>En los sistemas sin base de datos cada aplicación tiene sus propios archivos privados. Esto puede provocar considerable redundancia en los datos almace</w:t>
-      </w:r>
-      <w:r>
-        <w:rPr>
-          <w:rFonts w:ascii="Times New Roman" w:hAnsi="Times New Roman" w:cs="Times New Roman"/>
-        </w:rPr>
-        <w:t>nados, con el consecuente desp</w:t>
-      </w:r>
-      <w:r>
-        <w:rPr>
-          <w:rFonts w:ascii="Times New Roman" w:hAnsi="Times New Roman" w:cs="Times New Roman"/>
-        </w:rPr>
-        <w:t xml:space="preserve">erdicio </w:t>
-      </w:r>
-      <w:r>
-        <w:rPr>
-          <w:rFonts w:ascii="Times New Roman" w:hAnsi="Times New Roman" w:cs="Times New Roman"/>
-        </w:rPr>
-        <w:t>de espacio de almacenamiento.</w:t>
-      </w:r>
-    </w:p>
-    <w:p>
-      <w:pPr>
-        <w:ind w:left="708"/>
-        <w:jc w:val="both"/>
-        <w:rPr>
-          <w:rFonts w:ascii="Times New Roman" w:hAnsi="Times New Roman" w:cs="Times New Roman"/>
-        </w:rPr>
-      </w:pPr>
-      <w:r>
-        <w:rPr>
-          <w:rFonts w:ascii="Times New Roman" w:hAnsi="Times New Roman" w:cs="Times New Roman"/>
-          <w:i/>
-        </w:rPr>
-        <w:t>Es posible evitar la inconsistencia</w:t>
-      </w:r>
-      <w:r>
-        <w:rPr>
-          <w:rFonts w:ascii="Times New Roman" w:hAnsi="Times New Roman" w:cs="Times New Roman"/>
-        </w:rPr>
-        <w:t>:</w:t>
-      </w:r>
-      <w:r>
-        <w:rPr>
-          <w:rFonts w:ascii="Times New Roman" w:hAnsi="Times New Roman" w:cs="Times New Roman"/>
-        </w:rPr>
-        <w:t xml:space="preserve"> Una base de datos es inconsistente si hay dos entradas que representan lo mismo -es decir, hay redundancia- en donde estas no coinciden, en donde no se </w:t>
-      </w:r>
-      <w:r>
-        <w:rPr>
-          <w:rFonts w:ascii="Times New Roman" w:hAnsi="Times New Roman" w:cs="Times New Roman"/>
-        </w:rPr>
-        <w:t>sabrá</w:t>
-      </w:r>
-      <w:r>
-        <w:rPr>
-          <w:rFonts w:ascii="Times New Roman" w:hAnsi="Times New Roman" w:cs="Times New Roman"/>
-        </w:rPr>
-        <w:t xml:space="preserve"> cual es </w:t>
-      </w:r>
-      <w:r>
-        <w:rPr>
-          <w:rFonts w:ascii="Times New Roman" w:hAnsi="Times New Roman" w:cs="Times New Roman"/>
-        </w:rPr>
-        <w:t xml:space="preserve">el correcto o el más actualizado. Por ende si no hay redundancia, no habrá inconsistencia. </w:t>
-      </w:r>
-    </w:p>
-    <w:p>
-      <w:pPr>
-        <w:ind w:left="708"/>
-        <w:jc w:val="both"/>
-        <w:rPr>
-          <w:rFonts w:ascii="Times New Roman" w:hAnsi="Times New Roman" w:cs="Times New Roman"/>
-        </w:rPr>
-      </w:pPr>
-      <w:r>
-        <w:rPr>
-          <w:rFonts w:ascii="Times New Roman" w:hAnsi="Times New Roman" w:cs="Times New Roman"/>
-          <w:i/>
-        </w:rPr>
-        <w:t>Es posible compartir los datos</w:t>
-      </w:r>
-      <w:r>
-        <w:rPr>
-          <w:rFonts w:ascii="Times New Roman" w:hAnsi="Times New Roman" w:cs="Times New Roman"/>
-        </w:rPr>
-        <w:t>:</w:t>
-      </w:r>
-      <w:r>
-        <w:rPr>
-          <w:rFonts w:ascii="Times New Roman" w:hAnsi="Times New Roman" w:cs="Times New Roman"/>
-        </w:rPr>
-        <w:t xml:space="preserve"> No solo las aplicaciones ya existentes pueden compartir la información de la base de datos, sino también que aquellas aplicaciones desarrolladas en un futuro puedan podrán trabajar con los mimos datos almacenados.</w:t>
-      </w:r>
-    </w:p>
-    <w:p>
-      <w:pPr>
-        <w:ind w:left="708"/>
-        <w:jc w:val="both"/>
-        <w:rPr>
-          <w:rFonts w:ascii="Times New Roman" w:hAnsi="Times New Roman" w:cs="Times New Roman"/>
-        </w:rPr>
-      </w:pPr>
-      <w:r>
-        <w:rPr>
-          <w:rFonts w:ascii="Times New Roman" w:hAnsi="Times New Roman" w:cs="Times New Roman"/>
-          <w:i/>
-        </w:rPr>
-        <w:t>Es posible hacer cumplir los estándares</w:t>
-      </w:r>
-      <w:r>
-        <w:rPr>
-          <w:rFonts w:ascii="Times New Roman" w:hAnsi="Times New Roman" w:cs="Times New Roman"/>
-        </w:rPr>
-        <w:t>:</w:t>
-      </w:r>
-      <w:r>
-        <w:rPr>
-          <w:rFonts w:ascii="Times New Roman" w:hAnsi="Times New Roman" w:cs="Times New Roman"/>
-        </w:rPr>
-        <w:t xml:space="preserve"> </w:t>
-      </w:r>
+      </w:pPr>
       <w:bookmarkStart w:id="0" w:name="_GoBack"/>
       <w:bookmarkEnd w:id="0"/>
     </w:p>
@@ -841,6 +1255,122 @@
 <file path=word/numbering.xml><?xml version="1.0" encoding="utf-8"?>
 <w:numbering xmlns:wpc="http://schemas.microsoft.com/office/word/2010/wordprocessingCanvas" xmlns:mc="http://schemas.openxmlformats.org/markup-compatibility/2006" xmlns:o="urn:schemas-microsoft-com:office:office" xmlns:r="http://schemas.openxmlformats.org/officeDocument/2006/relationships" xmlns:m="http://schemas.openxmlformats.org/officeDocument/2006/math" xmlns:v="urn:schemas-microsoft-com:vml" xmlns:wp14="http://schemas.microsoft.com/office/word/2010/wordprocessingDrawing" xmlns:wp="http://schemas.openxmlformats.org/drawingml/2006/wordprocessingDrawing" xmlns:w10="urn:schemas-microsoft-com:office:word" xmlns:w="http://schemas.openxmlformats.org/wordprocessingml/2006/main" xmlns:w14="http://schemas.microsoft.com/office/word/2010/wordml" xmlns:w15="http://schemas.microsoft.com/office/word/2012/wordml" xmlns:wpg="http://schemas.microsoft.com/office/word/2010/wordprocessingGroup" xmlns:wpi="http://schemas.microsoft.com/office/word/2010/wordprocessingInk" xmlns:wne="http://schemas.microsoft.com/office/word/2006/wordml" xmlns:wps="http://schemas.microsoft.com/office/word/2010/wordprocessingShape" mc:Ignorable="w14 w15 wp14">
   <w:abstractNum w:abstractNumId="0">
+    <w:nsid w:val="05AA03DD"/>
+    <w:multiLevelType w:val="hybridMultilevel"/>
+    <w:tmpl w:val="09FA2002"/>
+    <w:lvl w:ilvl="0" w:tplc="325EC256">
+      <w:start w:val="1"/>
+      <w:numFmt w:val="decimal"/>
+      <w:lvlText w:val="%1-"/>
+      <w:lvlJc w:val="left"/>
+      <w:pPr>
+        <w:tabs>
+          <w:tab w:val="num" w:pos="1065"/>
+        </w:tabs>
+        <w:ind w:left="1065" w:hanging="360"/>
+      </w:pPr>
+      <w:rPr>
+        <w:rFonts w:hint="default"/>
+      </w:rPr>
+    </w:lvl>
+    <w:lvl w:ilvl="1" w:tplc="0C0A0019" w:tentative="1">
+      <w:start w:val="1"/>
+      <w:numFmt w:val="lowerLetter"/>
+      <w:lvlText w:val="%2."/>
+      <w:lvlJc w:val="left"/>
+      <w:pPr>
+        <w:tabs>
+          <w:tab w:val="num" w:pos="1785"/>
+        </w:tabs>
+        <w:ind w:left="1785" w:hanging="360"/>
+      </w:pPr>
+    </w:lvl>
+    <w:lvl w:ilvl="2" w:tplc="0C0A001B" w:tentative="1">
+      <w:start w:val="1"/>
+      <w:numFmt w:val="lowerRoman"/>
+      <w:lvlText w:val="%3."/>
+      <w:lvlJc w:val="right"/>
+      <w:pPr>
+        <w:tabs>
+          <w:tab w:val="num" w:pos="2505"/>
+        </w:tabs>
+        <w:ind w:left="2505" w:hanging="180"/>
+      </w:pPr>
+    </w:lvl>
+    <w:lvl w:ilvl="3" w:tplc="0C0A000F" w:tentative="1">
+      <w:start w:val="1"/>
+      <w:numFmt w:val="decimal"/>
+      <w:lvlText w:val="%4."/>
+      <w:lvlJc w:val="left"/>
+      <w:pPr>
+        <w:tabs>
+          <w:tab w:val="num" w:pos="3225"/>
+        </w:tabs>
+        <w:ind w:left="3225" w:hanging="360"/>
+      </w:pPr>
+    </w:lvl>
+    <w:lvl w:ilvl="4" w:tplc="0C0A0019" w:tentative="1">
+      <w:start w:val="1"/>
+      <w:numFmt w:val="lowerLetter"/>
+      <w:lvlText w:val="%5."/>
+      <w:lvlJc w:val="left"/>
+      <w:pPr>
+        <w:tabs>
+          <w:tab w:val="num" w:pos="3945"/>
+        </w:tabs>
+        <w:ind w:left="3945" w:hanging="360"/>
+      </w:pPr>
+    </w:lvl>
+    <w:lvl w:ilvl="5" w:tplc="0C0A001B" w:tentative="1">
+      <w:start w:val="1"/>
+      <w:numFmt w:val="lowerRoman"/>
+      <w:lvlText w:val="%6."/>
+      <w:lvlJc w:val="right"/>
+      <w:pPr>
+        <w:tabs>
+          <w:tab w:val="num" w:pos="4665"/>
+        </w:tabs>
+        <w:ind w:left="4665" w:hanging="180"/>
+      </w:pPr>
+    </w:lvl>
+    <w:lvl w:ilvl="6" w:tplc="0C0A000F" w:tentative="1">
+      <w:start w:val="1"/>
+      <w:numFmt w:val="decimal"/>
+      <w:lvlText w:val="%7."/>
+      <w:lvlJc w:val="left"/>
+      <w:pPr>
+        <w:tabs>
+          <w:tab w:val="num" w:pos="5385"/>
+        </w:tabs>
+        <w:ind w:left="5385" w:hanging="360"/>
+      </w:pPr>
+    </w:lvl>
+    <w:lvl w:ilvl="7" w:tplc="0C0A0019" w:tentative="1">
+      <w:start w:val="1"/>
+      <w:numFmt w:val="lowerLetter"/>
+      <w:lvlText w:val="%8."/>
+      <w:lvlJc w:val="left"/>
+      <w:pPr>
+        <w:tabs>
+          <w:tab w:val="num" w:pos="6105"/>
+        </w:tabs>
+        <w:ind w:left="6105" w:hanging="360"/>
+      </w:pPr>
+    </w:lvl>
+    <w:lvl w:ilvl="8" w:tplc="0C0A001B" w:tentative="1">
+      <w:start w:val="1"/>
+      <w:numFmt w:val="lowerRoman"/>
+      <w:lvlText w:val="%9."/>
+      <w:lvlJc w:val="right"/>
+      <w:pPr>
+        <w:tabs>
+          <w:tab w:val="num" w:pos="6825"/>
+        </w:tabs>
+        <w:ind w:left="6825" w:hanging="180"/>
+      </w:pPr>
+    </w:lvl>
+  </w:abstractNum>
+  <w:abstractNum w:abstractNumId="1">
     <w:nsid w:val="5294515E"/>
     <w:multiLevelType w:val="hybridMultilevel"/>
     <w:tmpl w:val="14E62E10"/>
@@ -953,7 +1483,123 @@
       </w:rPr>
     </w:lvl>
   </w:abstractNum>
-  <w:abstractNum w:abstractNumId="1">
+  <w:abstractNum w:abstractNumId="2">
+    <w:nsid w:val="5507409F"/>
+    <w:multiLevelType w:val="hybridMultilevel"/>
+    <w:tmpl w:val="FAF88052"/>
+    <w:lvl w:ilvl="0" w:tplc="9A1EE6E8">
+      <w:start w:val="1"/>
+      <w:numFmt w:val="decimal"/>
+      <w:lvlText w:val="%1-"/>
+      <w:lvlJc w:val="left"/>
+      <w:pPr>
+        <w:tabs>
+          <w:tab w:val="num" w:pos="1065"/>
+        </w:tabs>
+        <w:ind w:left="1065" w:hanging="360"/>
+      </w:pPr>
+      <w:rPr>
+        <w:rFonts w:hint="default"/>
+      </w:rPr>
+    </w:lvl>
+    <w:lvl w:ilvl="1" w:tplc="0C0A0019" w:tentative="1">
+      <w:start w:val="1"/>
+      <w:numFmt w:val="lowerLetter"/>
+      <w:lvlText w:val="%2."/>
+      <w:lvlJc w:val="left"/>
+      <w:pPr>
+        <w:tabs>
+          <w:tab w:val="num" w:pos="1785"/>
+        </w:tabs>
+        <w:ind w:left="1785" w:hanging="360"/>
+      </w:pPr>
+    </w:lvl>
+    <w:lvl w:ilvl="2" w:tplc="0C0A001B" w:tentative="1">
+      <w:start w:val="1"/>
+      <w:numFmt w:val="lowerRoman"/>
+      <w:lvlText w:val="%3."/>
+      <w:lvlJc w:val="right"/>
+      <w:pPr>
+        <w:tabs>
+          <w:tab w:val="num" w:pos="2505"/>
+        </w:tabs>
+        <w:ind w:left="2505" w:hanging="180"/>
+      </w:pPr>
+    </w:lvl>
+    <w:lvl w:ilvl="3" w:tplc="0C0A000F" w:tentative="1">
+      <w:start w:val="1"/>
+      <w:numFmt w:val="decimal"/>
+      <w:lvlText w:val="%4."/>
+      <w:lvlJc w:val="left"/>
+      <w:pPr>
+        <w:tabs>
+          <w:tab w:val="num" w:pos="3225"/>
+        </w:tabs>
+        <w:ind w:left="3225" w:hanging="360"/>
+      </w:pPr>
+    </w:lvl>
+    <w:lvl w:ilvl="4" w:tplc="0C0A0019" w:tentative="1">
+      <w:start w:val="1"/>
+      <w:numFmt w:val="lowerLetter"/>
+      <w:lvlText w:val="%5."/>
+      <w:lvlJc w:val="left"/>
+      <w:pPr>
+        <w:tabs>
+          <w:tab w:val="num" w:pos="3945"/>
+        </w:tabs>
+        <w:ind w:left="3945" w:hanging="360"/>
+      </w:pPr>
+    </w:lvl>
+    <w:lvl w:ilvl="5" w:tplc="0C0A001B" w:tentative="1">
+      <w:start w:val="1"/>
+      <w:numFmt w:val="lowerRoman"/>
+      <w:lvlText w:val="%6."/>
+      <w:lvlJc w:val="right"/>
+      <w:pPr>
+        <w:tabs>
+          <w:tab w:val="num" w:pos="4665"/>
+        </w:tabs>
+        <w:ind w:left="4665" w:hanging="180"/>
+      </w:pPr>
+    </w:lvl>
+    <w:lvl w:ilvl="6" w:tplc="0C0A000F" w:tentative="1">
+      <w:start w:val="1"/>
+      <w:numFmt w:val="decimal"/>
+      <w:lvlText w:val="%7."/>
+      <w:lvlJc w:val="left"/>
+      <w:pPr>
+        <w:tabs>
+          <w:tab w:val="num" w:pos="5385"/>
+        </w:tabs>
+        <w:ind w:left="5385" w:hanging="360"/>
+      </w:pPr>
+    </w:lvl>
+    <w:lvl w:ilvl="7" w:tplc="0C0A0019" w:tentative="1">
+      <w:start w:val="1"/>
+      <w:numFmt w:val="lowerLetter"/>
+      <w:lvlText w:val="%8."/>
+      <w:lvlJc w:val="left"/>
+      <w:pPr>
+        <w:tabs>
+          <w:tab w:val="num" w:pos="6105"/>
+        </w:tabs>
+        <w:ind w:left="6105" w:hanging="360"/>
+      </w:pPr>
+    </w:lvl>
+    <w:lvl w:ilvl="8" w:tplc="0C0A001B" w:tentative="1">
+      <w:start w:val="1"/>
+      <w:numFmt w:val="lowerRoman"/>
+      <w:lvlText w:val="%9."/>
+      <w:lvlJc w:val="right"/>
+      <w:pPr>
+        <w:tabs>
+          <w:tab w:val="num" w:pos="6825"/>
+        </w:tabs>
+        <w:ind w:left="6825" w:hanging="180"/>
+      </w:pPr>
+    </w:lvl>
+  </w:abstractNum>
+  <w:abstractNum w:abstractNumId="3">
     <w:nsid w:val="64FD78A2"/>
     <w:multiLevelType w:val="hybridMultilevel"/>
     <w:tmpl w:val="689494F0"/>
@@ -1043,10 +1689,16 @@
     </w:lvl>
   </w:abstractNum>
   <w:num w:numId="1">
-    <w:abstractNumId w:val="0"/>
+    <w:abstractNumId w:val="1"/>
   </w:num>
   <w:num w:numId="2">
-    <w:abstractNumId w:val="1"/>
+    <w:abstractNumId w:val="3"/>
+  </w:num>
+  <w:num w:numId="3">
+    <w:abstractNumId w:val="2"/>
+  </w:num>
+  <w:num w:numId="4">
+    <w:abstractNumId w:val="0"/>
   </w:num>
 </w:numbering>
 </file>
@@ -1757,6 +2409,7 @@
     <w:rsid w:val="001D613F"/>
     <w:rsid w:val="003529BB"/>
     <w:rsid w:val="00A97D2C"/>
+    <w:rsid w:val="00FA00B2"/>
   </w:rsids>
   <m:mathPr>
     <m:mathFont m:val="Cambria Math"/>
@@ -2488,7 +3141,7 @@
 </file>
 
 <file path=customXml/itemProps1.xml><?xml version="1.0" encoding="utf-8"?>
-<ds:datastoreItem xmlns:ds="http://schemas.openxmlformats.org/officeDocument/2006/customXml" ds:itemID="{707722DB-6748-4CB8-AA5B-62984A64AB20}">
+<ds:datastoreItem xmlns:ds="http://schemas.openxmlformats.org/officeDocument/2006/customXml" ds:itemID="{13A716C9-0804-4958-BC09-CFF6AEAC3B3F}">
   <ds:schemaRefs>
     <ds:schemaRef ds:uri="http://schemas.openxmlformats.org/officeDocument/2006/bibliography"/>
   </ds:schemaRefs>

</xml_diff>

<commit_message>
resumi toda la primera unidad
</commit_message>
<xml_diff>
--- a/Resumen/1er Parcial [Date].docx
+++ b/Resumen/1er Parcial [Date].docx
@@ -447,14 +447,12 @@
         </w:rPr>
         <w:t xml:space="preserve"> una base de datos es inconsistente si hay dos entradas que representan lo mismo -es decir, hay redundancia- en donde estas no coinciden, en donde no se sabrá </w:t>
       </w:r>
-      <w:proofErr w:type="spellStart"/>
-      <w:r>
-        <w:rPr>
-          <w:rFonts w:ascii="Times New Roman" w:hAnsi="Times New Roman"/>
-        </w:rPr>
-        <w:t>cual</w:t>
-      </w:r>
-      <w:proofErr w:type="spellEnd"/>
+      <w:r>
+        <w:rPr>
+          <w:rFonts w:ascii="Times New Roman" w:hAnsi="Times New Roman"/>
+        </w:rPr>
+        <w:t>cuál</w:t>
+      </w:r>
       <w:r>
         <w:rPr>
           <w:rFonts w:ascii="Times New Roman" w:hAnsi="Times New Roman"/>
@@ -595,6 +593,137 @@
           <w:rFonts w:ascii="Times New Roman" w:hAnsi="Times New Roman"/>
         </w:rPr>
         <w:t xml:space="preserve"> al conocer los requerimientos generales de la empresa –en contraste con los requerimientos de cualquier usuario individual- el DBA puede estructurar el sistema con miras a proporcionar un servicio general.</w:t>
+      </w:r>
+    </w:p>
+    <w:p>
+      <w:pPr>
+        <w:jc w:val="both"/>
+        <w:rPr>
+          <w:rFonts w:ascii="Times New Roman" w:hAnsi="Times New Roman"/>
+        </w:rPr>
+      </w:pPr>
+      <w:r>
+        <w:rPr>
+          <w:rFonts w:ascii="Times New Roman" w:hAnsi="Times New Roman"/>
+          <w:u w:val="single"/>
+        </w:rPr>
+        <w:t>COMPARACION CON UN SISTEMA DE ARCHIVOS</w:t>
+      </w:r>
+      <w:r>
+        <w:rPr>
+          <w:rFonts w:ascii="Times New Roman" w:hAnsi="Times New Roman"/>
+        </w:rPr>
+        <w:t>:</w:t>
+      </w:r>
+    </w:p>
+    <w:p>
+      <w:pPr>
+        <w:jc w:val="both"/>
+        <w:rPr>
+          <w:rFonts w:ascii="Times New Roman" w:hAnsi="Times New Roman"/>
+        </w:rPr>
+      </w:pPr>
+      <w:r>
+        <w:rPr>
+          <w:rFonts w:ascii="Times New Roman" w:hAnsi="Times New Roman"/>
+          <w:i/>
+        </w:rPr>
+        <w:t>El sistema de archivos</w:t>
+      </w:r>
+      <w:r>
+        <w:rPr>
+          <w:rFonts w:ascii="Times New Roman" w:hAnsi="Times New Roman"/>
+        </w:rPr>
+        <w:t xml:space="preserve">: </w:t>
+      </w:r>
+    </w:p>
+    <w:p>
+      <w:pPr>
+        <w:spacing w:after="0"/>
+        <w:jc w:val="both"/>
+        <w:rPr>
+          <w:rFonts w:ascii="Times New Roman" w:hAnsi="Times New Roman"/>
+        </w:rPr>
+      </w:pPr>
+      <w:r>
+        <w:rPr>
+          <w:rFonts w:ascii="Times New Roman" w:hAnsi="Times New Roman"/>
+        </w:rPr>
+        <w:t>No conoce la estructura interna de los registros.</w:t>
+      </w:r>
+    </w:p>
+    <w:p>
+      <w:pPr>
+        <w:spacing w:after="0"/>
+        <w:jc w:val="both"/>
+        <w:rPr>
+          <w:rFonts w:ascii="Times New Roman" w:hAnsi="Times New Roman"/>
+        </w:rPr>
+      </w:pPr>
+      <w:r>
+        <w:rPr>
+          <w:rFonts w:ascii="Times New Roman" w:hAnsi="Times New Roman"/>
+        </w:rPr>
+        <w:t>No provee restricciones de seguridad e integridad.</w:t>
+      </w:r>
+    </w:p>
+    <w:p>
+      <w:pPr>
+        <w:spacing w:after="0"/>
+        <w:jc w:val="both"/>
+        <w:rPr>
+          <w:rFonts w:ascii="Times New Roman" w:hAnsi="Times New Roman"/>
+        </w:rPr>
+      </w:pPr>
+      <w:r>
+        <w:rPr>
+          <w:rFonts w:ascii="Times New Roman" w:hAnsi="Times New Roman"/>
+        </w:rPr>
+        <w:t>No provee mecanismos de recuperación y concurrencia.</w:t>
+      </w:r>
+    </w:p>
+    <w:p>
+      <w:pPr>
+        <w:spacing w:after="0"/>
+        <w:jc w:val="both"/>
+        <w:rPr>
+          <w:rFonts w:ascii="Times New Roman" w:hAnsi="Times New Roman"/>
+        </w:rPr>
+      </w:pPr>
+      <w:r>
+        <w:rPr>
+          <w:rFonts w:ascii="Times New Roman" w:hAnsi="Times New Roman"/>
+        </w:rPr>
+        <w:t>No existe el diccionario de datos.</w:t>
+      </w:r>
+    </w:p>
+    <w:p>
+      <w:pPr>
+        <w:spacing w:after="0"/>
+        <w:jc w:val="both"/>
+        <w:rPr>
+          <w:rFonts w:ascii="Times New Roman" w:hAnsi="Times New Roman"/>
+        </w:rPr>
+      </w:pPr>
+      <w:r>
+        <w:rPr>
+          <w:rFonts w:ascii="Times New Roman" w:hAnsi="Times New Roman"/>
+        </w:rPr>
+        <w:t>No proporciona una correcta independencia de los datos.</w:t>
+      </w:r>
+    </w:p>
+    <w:p>
+      <w:pPr>
+        <w:jc w:val="both"/>
+        <w:rPr>
+          <w:rFonts w:ascii="Times New Roman" w:hAnsi="Times New Roman"/>
+        </w:rPr>
+      </w:pPr>
+      <w:r>
+        <w:rPr>
+          <w:rFonts w:ascii="Times New Roman" w:hAnsi="Times New Roman"/>
+        </w:rPr>
+        <w:t>No pueden compartirse e integrarse los datos de la misma manera que en una base de datos.</w:t>
       </w:r>
     </w:p>
     <w:p>
@@ -694,27 +823,14 @@
           <w:rFonts w:ascii="Times New Roman" w:hAnsi="Times New Roman"/>
           <w:i/>
         </w:rPr>
+        <w:lastRenderedPageBreak/>
         <w:t>Campo almacenado</w:t>
       </w:r>
       <w:r>
         <w:rPr>
           <w:rFonts w:ascii="Times New Roman" w:hAnsi="Times New Roman"/>
         </w:rPr>
-        <w:t xml:space="preserve">: es la unidad más pequeña de información almacenada que recibe un nombre. La base de datos incluirá, en la mayor parte de los casos, muchas ocurrencias de cada uno de los diversos tipos de campo almacenado. Por Ej.: nombre, </w:t>
-      </w:r>
-      <w:proofErr w:type="spellStart"/>
-      <w:r>
-        <w:rPr>
-          <w:rFonts w:ascii="Times New Roman" w:hAnsi="Times New Roman"/>
-        </w:rPr>
-        <w:t>dni</w:t>
-      </w:r>
-      <w:proofErr w:type="spellEnd"/>
-      <w:r>
-        <w:rPr>
-          <w:rFonts w:ascii="Times New Roman" w:hAnsi="Times New Roman"/>
-        </w:rPr>
-        <w:t xml:space="preserve">, etc. </w:t>
+        <w:t xml:space="preserve">: es la unidad más pequeña de información almacenada que recibe un nombre. La base de datos incluirá, en la mayor parte de los casos, muchas ocurrencias de cada uno de los diversos tipos de campo almacenado. Por Ej.: nombre, dni, etc. </w:t>
       </w:r>
     </w:p>
     <w:p>
@@ -737,14 +853,12 @@
         </w:rPr>
         <w:t xml:space="preserve">: es un conjunto de campos almacenados, relacionados entre </w:t>
       </w:r>
-      <w:proofErr w:type="spellStart"/>
-      <w:r>
-        <w:rPr>
-          <w:rFonts w:ascii="Times New Roman" w:hAnsi="Times New Roman"/>
-        </w:rPr>
-        <w:t>si</w:t>
-      </w:r>
-      <w:proofErr w:type="spellEnd"/>
+      <w:r>
+        <w:rPr>
+          <w:rFonts w:ascii="Times New Roman" w:hAnsi="Times New Roman"/>
+        </w:rPr>
+        <w:t>sí</w:t>
+      </w:r>
       <w:r>
         <w:rPr>
           <w:rFonts w:ascii="Times New Roman" w:hAnsi="Times New Roman"/>
@@ -782,24 +896,14 @@
         <w:rPr>
           <w:rFonts w:ascii="Times New Roman" w:hAnsi="Times New Roman"/>
         </w:rPr>
-        <w:t>: es el conjunto –con nombre- de todas las ocurrencias de un tipo de registro almacenado.</w:t>
-      </w:r>
-    </w:p>
-    <w:p>
-      <w:pPr>
-        <w:jc w:val="both"/>
-        <w:rPr>
-          <w:rFonts w:ascii="Times New Roman" w:hAnsi="Times New Roman"/>
-        </w:rPr>
-      </w:pPr>
-    </w:p>
-    <w:p>
-      <w:pPr>
-        <w:jc w:val="both"/>
-        <w:rPr>
-          <w:rFonts w:ascii="Times New Roman" w:hAnsi="Times New Roman"/>
-        </w:rPr>
-      </w:pPr>
+        <w:t xml:space="preserve">: es el conjunto –con nombre- de todas las ocurrencias de </w:t>
+      </w:r>
+      <w:r>
+        <w:rPr>
+          <w:rFonts w:ascii="Times New Roman" w:hAnsi="Times New Roman"/>
+        </w:rPr>
+        <w:t>un tipo de registro almacenado.</w:t>
+      </w:r>
     </w:p>
     <w:p>
       <w:pPr>
@@ -813,7 +917,6 @@
           <w:rFonts w:ascii="Times New Roman" w:hAnsi="Times New Roman"/>
           <w:u w:val="single"/>
         </w:rPr>
-        <w:lastRenderedPageBreak/>
         <w:t>REQUISITOS PARA LOGRAR LA INDEPENDENCIA DE LOS DATOS</w:t>
       </w:r>
       <w:r>
@@ -946,21 +1049,7 @@
         <w:rPr>
           <w:rFonts w:ascii="Times New Roman" w:hAnsi="Times New Roman"/>
         </w:rPr>
-        <w:t>: podrían combinarse dos registros almacenados existentes para formar uno solo, por Ej. Un registro – nombre, sexo- y otro –</w:t>
-      </w:r>
-      <w:proofErr w:type="spellStart"/>
-      <w:r>
-        <w:rPr>
-          <w:rFonts w:ascii="Times New Roman" w:hAnsi="Times New Roman"/>
-        </w:rPr>
-        <w:t>fechaNacimiento</w:t>
-      </w:r>
-      <w:proofErr w:type="spellEnd"/>
-      <w:r>
-        <w:rPr>
-          <w:rFonts w:ascii="Times New Roman" w:hAnsi="Times New Roman"/>
-        </w:rPr>
-        <w:t xml:space="preserve">-. Esto se podría presentar cuando se integran a la base de datos aplicaciones anteriores a su instalación. </w:t>
+        <w:t xml:space="preserve">: podrían combinarse dos registros almacenados existentes para formar uno solo, por Ej. Un registro – nombre, sexo- y otro –fechaNacimiento-. Esto se podría presentar cuando se integran a la base de datos aplicaciones anteriores a su instalación. </w:t>
       </w:r>
     </w:p>
     <w:p>
@@ -1102,6 +1191,413 @@
           <w:rFonts w:ascii="Times New Roman" w:hAnsi="Times New Roman" w:cs="Times New Roman"/>
         </w:rPr>
         <w:t xml:space="preserve">: </w:t>
+      </w:r>
+    </w:p>
+    <w:p>
+      <w:pPr>
+        <w:jc w:val="both"/>
+        <w:rPr>
+          <w:rFonts w:ascii="Times New Roman" w:hAnsi="Times New Roman" w:cs="Times New Roman"/>
+        </w:rPr>
+      </w:pPr>
+      <w:r>
+        <w:rPr>
+          <w:rFonts w:ascii="Times New Roman" w:hAnsi="Times New Roman" w:cs="Times New Roman"/>
+          <w:i/>
+        </w:rPr>
+        <w:t>Definición de datos</w:t>
+      </w:r>
+      <w:r>
+        <w:rPr>
+          <w:rFonts w:ascii="Times New Roman" w:hAnsi="Times New Roman" w:cs="Times New Roman"/>
+        </w:rPr>
+        <w:t xml:space="preserve">: el DBMS debe ser capaz de aceptar definiciones de datos en versión fuente y convertirlas en la versión objeto apropiado. Es decir, el DBMS </w:t>
+      </w:r>
+      <w:r>
+        <w:rPr>
+          <w:rFonts w:ascii="Times New Roman" w:hAnsi="Times New Roman" w:cs="Times New Roman"/>
+        </w:rPr>
+        <w:t>debe poder incluir componentes procesadores de lenguaje para cada uno de los diversos lenguajes de definición de datos –DLL-.</w:t>
+      </w:r>
+    </w:p>
+    <w:p>
+      <w:pPr>
+        <w:jc w:val="both"/>
+        <w:rPr>
+          <w:rFonts w:ascii="Times New Roman" w:hAnsi="Times New Roman" w:cs="Times New Roman"/>
+        </w:rPr>
+      </w:pPr>
+      <w:r>
+        <w:rPr>
+          <w:rFonts w:ascii="Times New Roman" w:hAnsi="Times New Roman" w:cs="Times New Roman"/>
+          <w:i/>
+        </w:rPr>
+        <w:t>Manipulación de datos</w:t>
+      </w:r>
+      <w:r>
+        <w:rPr>
+          <w:rFonts w:ascii="Times New Roman" w:hAnsi="Times New Roman" w:cs="Times New Roman"/>
+        </w:rPr>
+        <w:t xml:space="preserve">: </w:t>
+      </w:r>
+      <w:r>
+        <w:rPr>
+          <w:rFonts w:ascii="Times New Roman" w:hAnsi="Times New Roman" w:cs="Times New Roman"/>
+        </w:rPr>
+        <w:t xml:space="preserve">el DBMS debe ser capaz de atender las solicitudes del usuario para extraer, y quizás poner al día, datos que ya existen en la base de datos. Es decir, debe incluir un componente procesador de lenguaje de manipulación de datos -DML-. Estas solicitudes DML pueden ser </w:t>
+      </w:r>
+      <w:r>
+        <w:rPr>
+          <w:rFonts w:ascii="Times New Roman" w:hAnsi="Times New Roman" w:cs="Times New Roman"/>
+          <w:i/>
+        </w:rPr>
+        <w:t>planeadas</w:t>
+      </w:r>
+      <w:r>
+        <w:rPr>
+          <w:rFonts w:ascii="Times New Roman" w:hAnsi="Times New Roman" w:cs="Times New Roman"/>
+        </w:rPr>
+        <w:t xml:space="preserve"> o </w:t>
+      </w:r>
+      <w:r>
+        <w:rPr>
+          <w:rFonts w:ascii="Times New Roman" w:hAnsi="Times New Roman" w:cs="Times New Roman"/>
+          <w:i/>
+        </w:rPr>
+        <w:t>no planeadas</w:t>
+      </w:r>
+      <w:r>
+        <w:rPr>
+          <w:rFonts w:ascii="Times New Roman" w:hAnsi="Times New Roman" w:cs="Times New Roman"/>
+        </w:rPr>
+        <w:t>.</w:t>
+      </w:r>
+    </w:p>
+    <w:p>
+      <w:pPr>
+        <w:jc w:val="both"/>
+        <w:rPr>
+          <w:rFonts w:ascii="Times New Roman" w:hAnsi="Times New Roman" w:cs="Times New Roman"/>
+        </w:rPr>
+      </w:pPr>
+      <w:r>
+        <w:rPr>
+          <w:rFonts w:ascii="Times New Roman" w:hAnsi="Times New Roman" w:cs="Times New Roman"/>
+          <w:i/>
+        </w:rPr>
+        <w:t>Solicitud planeada</w:t>
+      </w:r>
+      <w:r>
+        <w:rPr>
+          <w:rFonts w:ascii="Times New Roman" w:hAnsi="Times New Roman" w:cs="Times New Roman"/>
+        </w:rPr>
+        <w:t xml:space="preserve">: es aquella cuya necesidad se previó mucho tiempo antes de que tuviera que ejecutarse por primera vez, donde el DBA habrá afinado el diseño físico de la base de datos para </w:t>
+      </w:r>
+      <w:r>
+        <w:rPr>
+          <w:rFonts w:ascii="Times New Roman" w:hAnsi="Times New Roman" w:cs="Times New Roman"/>
+        </w:rPr>
+        <w:t>garantizar</w:t>
+      </w:r>
+      <w:r>
+        <w:rPr>
+          <w:rFonts w:ascii="Times New Roman" w:hAnsi="Times New Roman" w:cs="Times New Roman"/>
+        </w:rPr>
+        <w:t xml:space="preserve"> un buen desempeño de estas solicitudes.</w:t>
+      </w:r>
+    </w:p>
+    <w:p>
+      <w:pPr>
+        <w:jc w:val="both"/>
+        <w:rPr>
+          <w:rFonts w:ascii="Times New Roman" w:hAnsi="Times New Roman" w:cs="Times New Roman"/>
+        </w:rPr>
+      </w:pPr>
+      <w:r>
+        <w:rPr>
+          <w:rFonts w:ascii="Times New Roman" w:hAnsi="Times New Roman" w:cs="Times New Roman"/>
+          <w:i/>
+        </w:rPr>
+        <w:t>Solicitud no planeada</w:t>
+      </w:r>
+      <w:r>
+        <w:rPr>
+          <w:rFonts w:ascii="Times New Roman" w:hAnsi="Times New Roman" w:cs="Times New Roman"/>
+        </w:rPr>
+        <w:t xml:space="preserve">: es una consulta </w:t>
+      </w:r>
+      <w:r>
+        <w:rPr>
+          <w:rFonts w:ascii="Times New Roman" w:hAnsi="Times New Roman" w:cs="Times New Roman"/>
+          <w:i/>
+        </w:rPr>
+        <w:t>ad hoc</w:t>
+      </w:r>
+      <w:r>
+        <w:rPr>
+          <w:rFonts w:ascii="Times New Roman" w:hAnsi="Times New Roman" w:cs="Times New Roman"/>
+        </w:rPr>
+        <w:t>,  es decir una solicitud que no se previó, sino que surgió de improviso. El diseño de la base de datos puede o no ser ideal para solicitudes no planeadas.</w:t>
+      </w:r>
+    </w:p>
+    <w:p>
+      <w:pPr>
+        <w:jc w:val="both"/>
+        <w:rPr>
+          <w:rFonts w:ascii="Times New Roman" w:hAnsi="Times New Roman" w:cs="Times New Roman"/>
+        </w:rPr>
+      </w:pPr>
+      <w:r>
+        <w:rPr>
+          <w:rFonts w:ascii="Times New Roman" w:hAnsi="Times New Roman" w:cs="Times New Roman"/>
+          <w:i/>
+        </w:rPr>
+        <w:lastRenderedPageBreak/>
+        <w:t>Seguridad e integridad de los datos</w:t>
+      </w:r>
+      <w:r>
+        <w:rPr>
+          <w:rFonts w:ascii="Times New Roman" w:hAnsi="Times New Roman" w:cs="Times New Roman"/>
+        </w:rPr>
+        <w:t>:</w:t>
+      </w:r>
+      <w:r>
+        <w:rPr>
+          <w:rFonts w:ascii="Times New Roman" w:hAnsi="Times New Roman" w:cs="Times New Roman"/>
+        </w:rPr>
+        <w:t xml:space="preserve"> el DBMS debe supervisar las solicitudes de los usuarios y rechazar los intentos de violar las medidas de seguridad e integridad definidas por el DBA.</w:t>
+      </w:r>
+    </w:p>
+    <w:p>
+      <w:pPr>
+        <w:jc w:val="both"/>
+        <w:rPr>
+          <w:rFonts w:ascii="Times New Roman" w:hAnsi="Times New Roman" w:cs="Times New Roman"/>
+        </w:rPr>
+      </w:pPr>
+      <w:r>
+        <w:rPr>
+          <w:rFonts w:ascii="Times New Roman" w:hAnsi="Times New Roman" w:cs="Times New Roman"/>
+          <w:i/>
+        </w:rPr>
+        <w:t>Recuperación y concurrencia de los datos</w:t>
+      </w:r>
+      <w:r>
+        <w:rPr>
+          <w:rFonts w:ascii="Times New Roman" w:hAnsi="Times New Roman" w:cs="Times New Roman"/>
+        </w:rPr>
+        <w:t>: el DBMS debe cuidar del cumplimiento de ciertos controles de recuperación y concurrencia.</w:t>
+      </w:r>
+    </w:p>
+    <w:p>
+      <w:pPr>
+        <w:jc w:val="both"/>
+        <w:rPr>
+          <w:rFonts w:ascii="Times New Roman" w:hAnsi="Times New Roman" w:cs="Times New Roman"/>
+        </w:rPr>
+      </w:pPr>
+      <w:r>
+        <w:rPr>
+          <w:rFonts w:ascii="Times New Roman" w:hAnsi="Times New Roman" w:cs="Times New Roman"/>
+          <w:i/>
+        </w:rPr>
+        <w:t>Diccionario de datos -</w:t>
+      </w:r>
+      <w:r>
+        <w:rPr>
+          <w:rFonts w:ascii="Times New Roman" w:hAnsi="Times New Roman" w:cs="Times New Roman"/>
+          <w:i/>
+        </w:rPr>
+        <w:t>m</w:t>
+      </w:r>
+      <w:r>
+        <w:rPr>
+          <w:rFonts w:ascii="Times New Roman" w:hAnsi="Times New Roman" w:cs="Times New Roman"/>
+          <w:i/>
+        </w:rPr>
+        <w:t>etadato</w:t>
+      </w:r>
+      <w:r>
+        <w:rPr>
+          <w:rFonts w:ascii="Times New Roman" w:hAnsi="Times New Roman" w:cs="Times New Roman"/>
+          <w:i/>
+        </w:rPr>
+        <w:t>s</w:t>
+      </w:r>
+      <w:r>
+        <w:rPr>
+          <w:rFonts w:ascii="Times New Roman" w:hAnsi="Times New Roman" w:cs="Times New Roman"/>
+          <w:i/>
+        </w:rPr>
+        <w:t>-</w:t>
+      </w:r>
+      <w:r>
+        <w:rPr>
+          <w:rFonts w:ascii="Times New Roman" w:hAnsi="Times New Roman" w:cs="Times New Roman"/>
+        </w:rPr>
+        <w:t xml:space="preserve">: </w:t>
+      </w:r>
+      <w:r>
+        <w:rPr>
+          <w:rFonts w:ascii="Times New Roman" w:hAnsi="Times New Roman" w:cs="Times New Roman"/>
+        </w:rPr>
+        <w:t>el DBMS debe incluir una función de diccionario de datos –siendo este una base de datos para el sistema, no para el usuario-, el contenido de este son datos acerca de datos, en donde se definen objetos del sistema, además de cuales programas utilizaran cuales partes de la base de datos, o que terminales están conectadas al sistema.</w:t>
+      </w:r>
+    </w:p>
+    <w:p>
+      <w:pPr>
+        <w:jc w:val="both"/>
+        <w:rPr>
+          <w:rFonts w:ascii="Times New Roman" w:hAnsi="Times New Roman" w:cs="Times New Roman"/>
+        </w:rPr>
+      </w:pPr>
+      <w:r>
+        <w:rPr>
+          <w:rFonts w:ascii="Times New Roman" w:hAnsi="Times New Roman" w:cs="Times New Roman"/>
+          <w:i/>
+        </w:rPr>
+        <w:t>Rendimiento</w:t>
+      </w:r>
+      <w:r>
+        <w:rPr>
+          <w:rFonts w:ascii="Times New Roman" w:hAnsi="Times New Roman" w:cs="Times New Roman"/>
+        </w:rPr>
+        <w:t>: el DBMS deberá ejecutar todas las funciones en la forma más eficiente posible.</w:t>
+      </w:r>
+    </w:p>
+    <w:p>
+      <w:pPr>
+        <w:jc w:val="both"/>
+        <w:rPr>
+          <w:rFonts w:ascii="Times New Roman" w:hAnsi="Times New Roman" w:cs="Times New Roman"/>
+        </w:rPr>
+      </w:pPr>
+      <w:r>
+        <w:rPr>
+          <w:rFonts w:ascii="Times New Roman" w:hAnsi="Times New Roman" w:cs="Times New Roman"/>
+          <w:b/>
+          <w:u w:val="single"/>
+        </w:rPr>
+        <w:t>ARQUITECTURA DE UN SISTEMA DE BASE DE DATOS</w:t>
+      </w:r>
+      <w:r>
+        <w:rPr>
+          <w:rFonts w:ascii="Times New Roman" w:hAnsi="Times New Roman" w:cs="Times New Roman"/>
+        </w:rPr>
+        <w:t>:</w:t>
+      </w:r>
+    </w:p>
+    <w:p>
+      <w:pPr>
+        <w:jc w:val="both"/>
+        <w:rPr>
+          <w:rFonts w:ascii="Times New Roman" w:hAnsi="Times New Roman" w:cs="Times New Roman"/>
+        </w:rPr>
+      </w:pPr>
+      <w:r>
+        <w:rPr>
+          <w:rFonts w:ascii="Times New Roman" w:hAnsi="Times New Roman" w:cs="Times New Roman"/>
+        </w:rPr>
+        <w:t>Brinda un marco para definir los conceptos generales. Es genérico, lo cual no quiere decir que un sistema de base de datos en particular lo cumpla, además, está basado en la arquitectura ANSI/SPARC. Esta arquitectura se divide en tres niveles denominados nivel interno, conceptual y externo.</w:t>
+      </w:r>
+    </w:p>
+    <w:p>
+      <w:pPr>
+        <w:jc w:val="both"/>
+        <w:rPr>
+          <w:rFonts w:ascii="Times New Roman" w:hAnsi="Times New Roman" w:cs="Times New Roman"/>
+        </w:rPr>
+      </w:pPr>
+      <w:r>
+        <w:rPr>
+          <w:rFonts w:ascii="Times New Roman" w:hAnsi="Times New Roman" w:cs="Times New Roman"/>
+          <w:i/>
+        </w:rPr>
+        <w:t>Nivel interno</w:t>
+      </w:r>
+      <w:r>
+        <w:rPr>
+          <w:rFonts w:ascii="Times New Roman" w:hAnsi="Times New Roman" w:cs="Times New Roman"/>
+        </w:rPr>
+        <w:t xml:space="preserve">: </w:t>
+      </w:r>
+      <w:r>
+        <w:rPr>
+          <w:rFonts w:ascii="Times New Roman" w:hAnsi="Times New Roman" w:cs="Times New Roman"/>
+        </w:rPr>
+        <w:t>la vista interna es una representación de bajo nivel de toda la base de datos, se compone de varias ocurrencias de varios tipos de registro interno –registro almacenado-, índices, etc. Esta representación todavía aún está a un paso del nivel físico, ya que no maneja registros físicos –páginas o bloques-. La vista interna se define mediante el esquema interno, el cual, define los diversos tipos de registros almacenados, además de especificar cuáles índices hay, como se representan los campos almacenados, en que secuencia física se encuentran los registros almacenados, etc. El esquema interno se escribe con otro lenguaje más de definición de datos, el DLL interno.</w:t>
+      </w:r>
+    </w:p>
+    <w:p>
+      <w:pPr>
+        <w:jc w:val="both"/>
+        <w:rPr>
+          <w:rFonts w:ascii="Times New Roman" w:hAnsi="Times New Roman" w:cs="Times New Roman"/>
+        </w:rPr>
+      </w:pPr>
+      <w:r>
+        <w:rPr>
+          <w:rFonts w:ascii="Times New Roman" w:hAnsi="Times New Roman" w:cs="Times New Roman"/>
+          <w:i/>
+        </w:rPr>
+        <w:t>Nivel conceptual</w:t>
+      </w:r>
+      <w:r>
+        <w:rPr>
+          <w:rFonts w:ascii="Times New Roman" w:hAnsi="Times New Roman" w:cs="Times New Roman"/>
+        </w:rPr>
+        <w:t xml:space="preserve">: </w:t>
+      </w:r>
+      <w:r>
+        <w:rPr>
+          <w:rFonts w:ascii="Times New Roman" w:hAnsi="Times New Roman" w:cs="Times New Roman"/>
+        </w:rPr>
+        <w:t>es una representación de toda la información contenida en la base de datos, pueden ser muy diferente de la forma como percibe los datos cualquier usuario individual. La vista conceptual se compone de varias ocurrencias de varios tipos de registro conceptual.</w:t>
+      </w:r>
+      <w:r>
+        <w:rPr>
+          <w:rFonts w:ascii="Times New Roman" w:hAnsi="Times New Roman" w:cs="Times New Roman"/>
+        </w:rPr>
+        <w:t xml:space="preserve"> La vista conceptual se define mediante un esquema conceptual, el cual incluye definiciones de cada uno de los tipos de registro conceptual. El esquema conceptual se escribe utilizando otro lenguaje de definición de datos, el DLL conceptual. Este esquema permite además agregar algunas verificaciones sencillas de integridad y seguridad, además de agregar reglas de negocios en general.</w:t>
+      </w:r>
+    </w:p>
+    <w:p>
+      <w:pPr>
+        <w:jc w:val="both"/>
+        <w:rPr>
+          <w:rFonts w:ascii="Times New Roman" w:hAnsi="Times New Roman" w:cs="Times New Roman"/>
+        </w:rPr>
+      </w:pPr>
+      <w:r>
+        <w:rPr>
+          <w:rFonts w:ascii="Times New Roman" w:hAnsi="Times New Roman" w:cs="Times New Roman"/>
+          <w:i/>
+        </w:rPr>
+        <w:t>Nivel externo</w:t>
+      </w:r>
+      <w:r>
+        <w:rPr>
+          <w:rFonts w:ascii="Times New Roman" w:hAnsi="Times New Roman" w:cs="Times New Roman"/>
+        </w:rPr>
+        <w:t xml:space="preserve">: </w:t>
+      </w:r>
+      <w:r>
+        <w:rPr>
+          <w:rFonts w:ascii="Times New Roman" w:hAnsi="Times New Roman" w:cs="Times New Roman"/>
+        </w:rPr>
+        <w:t xml:space="preserve">es el nivel del usuario individual. Se usa un lenguaje primario y un sublenguaje de datos -DSL-, es decir un subconjunto del lenguaje total que se ocupe de manera específica de los objetos y operaciones de la base de datos. El DSL esta embebido </w:t>
+      </w:r>
+      <w:r>
+        <w:rPr>
+          <w:rFonts w:ascii="Times New Roman" w:hAnsi="Times New Roman" w:cs="Times New Roman"/>
+        </w:rPr>
+        <w:t>dentro del lenguaje primario correspondiente –generalmente SQL-. Cualquier DSL es en realidad una combinación de por lo menos dos lenguajes subordinados: lenguaje de definición de datos -DLL-, con el cual es posible definir o declarar los objetos de la base de datos y un lenguaje de manipulación de datos -DML- con el que es posible manipular o procesar dichos objetos.</w:t>
+      </w:r>
+      <w:r>
+        <w:rPr>
+          <w:rFonts w:ascii="Times New Roman" w:hAnsi="Times New Roman" w:cs="Times New Roman"/>
+        </w:rPr>
+        <w:t xml:space="preserve"> La vista externa es la vista parcial que tiene un usuario de la base de datos. Es la concurrencia de todos los registros externos.</w:t>
       </w:r>
     </w:p>
     <w:p>
@@ -2408,8 +2904,8 @@
     <w:rsid w:val="001B4FE4"/>
     <w:rsid w:val="001D613F"/>
     <w:rsid w:val="003529BB"/>
+    <w:rsid w:val="005D6E23"/>
     <w:rsid w:val="00A97D2C"/>
-    <w:rsid w:val="00FA00B2"/>
   </w:rsids>
   <m:mathPr>
     <m:mathFont m:val="Cambria Math"/>
@@ -3141,7 +3637,7 @@
 </file>
 
 <file path=customXml/itemProps1.xml><?xml version="1.0" encoding="utf-8"?>
-<ds:datastoreItem xmlns:ds="http://schemas.openxmlformats.org/officeDocument/2006/customXml" ds:itemID="{13A716C9-0804-4958-BC09-CFF6AEAC3B3F}">
+<ds:datastoreItem xmlns:ds="http://schemas.openxmlformats.org/officeDocument/2006/customXml" ds:itemID="{E488B6D6-254C-499F-BBAB-4140446EBBFE}">
   <ds:schemaRefs>
     <ds:schemaRef ds:uri="http://schemas.openxmlformats.org/officeDocument/2006/bibliography"/>
   </ds:schemaRefs>

</xml_diff>

<commit_message>
se agrego el modelo relacional
</commit_message>
<xml_diff>
--- a/Resumen/1er Parcial [Date].docx
+++ b/Resumen/1er Parcial [Date].docx
@@ -823,7 +823,6 @@
           <w:rFonts w:ascii="Times New Roman" w:hAnsi="Times New Roman"/>
           <w:i/>
         </w:rPr>
-        <w:lastRenderedPageBreak/>
         <w:t>Campo almacenado</w:t>
       </w:r>
       <w:r>
@@ -1157,17 +1156,106 @@
         <w:rPr>
           <w:rFonts w:ascii="Times New Roman" w:hAnsi="Times New Roman"/>
         </w:rPr>
-        <w:t xml:space="preserve">El DBMS ejecuta las operaciones necesarias sobre la base de datos </w:t>
-      </w:r>
-      <w:r>
-        <w:rPr>
-          <w:rFonts w:ascii="Times New Roman" w:hAnsi="Times New Roman"/>
-        </w:rPr>
-        <w:t>almacenados</w:t>
-      </w:r>
-      <w:r>
-        <w:rPr>
-          <w:rFonts w:ascii="Times New Roman" w:hAnsi="Times New Roman"/>
+        <w:t>El DBMS ejecuta las operaciones necesarias sobre la base de datos almacenados.</w:t>
+      </w:r>
+    </w:p>
+    <w:p>
+      <w:pPr>
+        <w:jc w:val="both"/>
+        <w:rPr>
+          <w:rFonts w:ascii="Times New Roman" w:hAnsi="Times New Roman" w:cs="Times New Roman"/>
+        </w:rPr>
+      </w:pPr>
+      <w:r>
+        <w:rPr>
+          <w:rFonts w:ascii="Times New Roman" w:hAnsi="Times New Roman" w:cs="Times New Roman"/>
+          <w:u w:val="single"/>
+        </w:rPr>
+        <w:t>FUNCIONES DEL DBMS</w:t>
+      </w:r>
+      <w:r>
+        <w:rPr>
+          <w:rFonts w:ascii="Times New Roman" w:hAnsi="Times New Roman" w:cs="Times New Roman"/>
+        </w:rPr>
+        <w:t xml:space="preserve">: </w:t>
+      </w:r>
+    </w:p>
+    <w:p>
+      <w:pPr>
+        <w:jc w:val="both"/>
+        <w:rPr>
+          <w:rFonts w:ascii="Times New Roman" w:hAnsi="Times New Roman" w:cs="Times New Roman"/>
+        </w:rPr>
+      </w:pPr>
+      <w:r>
+        <w:rPr>
+          <w:rFonts w:ascii="Times New Roman" w:hAnsi="Times New Roman" w:cs="Times New Roman"/>
+          <w:i/>
+        </w:rPr>
+        <w:t>Definición de datos</w:t>
+      </w:r>
+      <w:r>
+        <w:rPr>
+          <w:rFonts w:ascii="Times New Roman" w:hAnsi="Times New Roman" w:cs="Times New Roman"/>
+        </w:rPr>
+        <w:t xml:space="preserve">: el DBMS debe ser capaz de aceptar definiciones de datos en versión fuente y convertirlas en la versión objeto apropiado. Es decir, el DBMS </w:t>
+      </w:r>
+      <w:r>
+        <w:rPr>
+          <w:rFonts w:ascii="Times New Roman" w:hAnsi="Times New Roman" w:cs="Times New Roman"/>
+        </w:rPr>
+        <w:t>debe poder incluir componentes procesadores de lenguaje para cada uno de los diversos lenguajes de definición de datos –DLL-.</w:t>
+      </w:r>
+    </w:p>
+    <w:p>
+      <w:pPr>
+        <w:jc w:val="both"/>
+        <w:rPr>
+          <w:rFonts w:ascii="Times New Roman" w:hAnsi="Times New Roman" w:cs="Times New Roman"/>
+        </w:rPr>
+      </w:pPr>
+      <w:r>
+        <w:rPr>
+          <w:rFonts w:ascii="Times New Roman" w:hAnsi="Times New Roman" w:cs="Times New Roman"/>
+          <w:i/>
+        </w:rPr>
+        <w:t>Manipulación de datos</w:t>
+      </w:r>
+      <w:r>
+        <w:rPr>
+          <w:rFonts w:ascii="Times New Roman" w:hAnsi="Times New Roman" w:cs="Times New Roman"/>
+        </w:rPr>
+        <w:t xml:space="preserve">: </w:t>
+      </w:r>
+      <w:r>
+        <w:rPr>
+          <w:rFonts w:ascii="Times New Roman" w:hAnsi="Times New Roman" w:cs="Times New Roman"/>
+        </w:rPr>
+        <w:t xml:space="preserve">el DBMS debe ser capaz de atender las solicitudes del usuario para extraer, y quizás poner al día, datos que ya existen en la base de datos. Es decir, debe incluir un componente procesador de lenguaje de manipulación de datos -DML-. Estas solicitudes DML pueden ser </w:t>
+      </w:r>
+      <w:r>
+        <w:rPr>
+          <w:rFonts w:ascii="Times New Roman" w:hAnsi="Times New Roman" w:cs="Times New Roman"/>
+          <w:i/>
+        </w:rPr>
+        <w:t>planeadas</w:t>
+      </w:r>
+      <w:r>
+        <w:rPr>
+          <w:rFonts w:ascii="Times New Roman" w:hAnsi="Times New Roman" w:cs="Times New Roman"/>
+        </w:rPr>
+        <w:t xml:space="preserve"> o </w:t>
+      </w:r>
+      <w:r>
+        <w:rPr>
+          <w:rFonts w:ascii="Times New Roman" w:hAnsi="Times New Roman" w:cs="Times New Roman"/>
+          <w:i/>
+        </w:rPr>
+        <w:t>no planeadas</w:t>
+      </w:r>
+      <w:r>
+        <w:rPr>
+          <w:rFonts w:ascii="Times New Roman" w:hAnsi="Times New Roman" w:cs="Times New Roman"/>
         </w:rPr>
         <w:t>.</w:t>
       </w:r>
@@ -1182,107 +1270,6 @@
       <w:r>
         <w:rPr>
           <w:rFonts w:ascii="Times New Roman" w:hAnsi="Times New Roman" w:cs="Times New Roman"/>
-          <w:u w:val="single"/>
-        </w:rPr>
-        <w:t>FUNCIONES DEL DBMS</w:t>
-      </w:r>
-      <w:r>
-        <w:rPr>
-          <w:rFonts w:ascii="Times New Roman" w:hAnsi="Times New Roman" w:cs="Times New Roman"/>
-        </w:rPr>
-        <w:t xml:space="preserve">: </w:t>
-      </w:r>
-    </w:p>
-    <w:p>
-      <w:pPr>
-        <w:jc w:val="both"/>
-        <w:rPr>
-          <w:rFonts w:ascii="Times New Roman" w:hAnsi="Times New Roman" w:cs="Times New Roman"/>
-        </w:rPr>
-      </w:pPr>
-      <w:r>
-        <w:rPr>
-          <w:rFonts w:ascii="Times New Roman" w:hAnsi="Times New Roman" w:cs="Times New Roman"/>
-          <w:i/>
-        </w:rPr>
-        <w:t>Definición de datos</w:t>
-      </w:r>
-      <w:r>
-        <w:rPr>
-          <w:rFonts w:ascii="Times New Roman" w:hAnsi="Times New Roman" w:cs="Times New Roman"/>
-        </w:rPr>
-        <w:t xml:space="preserve">: el DBMS debe ser capaz de aceptar definiciones de datos en versión fuente y convertirlas en la versión objeto apropiado. Es decir, el DBMS </w:t>
-      </w:r>
-      <w:r>
-        <w:rPr>
-          <w:rFonts w:ascii="Times New Roman" w:hAnsi="Times New Roman" w:cs="Times New Roman"/>
-        </w:rPr>
-        <w:t>debe poder incluir componentes procesadores de lenguaje para cada uno de los diversos lenguajes de definición de datos –DLL-.</w:t>
-      </w:r>
-    </w:p>
-    <w:p>
-      <w:pPr>
-        <w:jc w:val="both"/>
-        <w:rPr>
-          <w:rFonts w:ascii="Times New Roman" w:hAnsi="Times New Roman" w:cs="Times New Roman"/>
-        </w:rPr>
-      </w:pPr>
-      <w:r>
-        <w:rPr>
-          <w:rFonts w:ascii="Times New Roman" w:hAnsi="Times New Roman" w:cs="Times New Roman"/>
-          <w:i/>
-        </w:rPr>
-        <w:t>Manipulación de datos</w:t>
-      </w:r>
-      <w:r>
-        <w:rPr>
-          <w:rFonts w:ascii="Times New Roman" w:hAnsi="Times New Roman" w:cs="Times New Roman"/>
-        </w:rPr>
-        <w:t xml:space="preserve">: </w:t>
-      </w:r>
-      <w:r>
-        <w:rPr>
-          <w:rFonts w:ascii="Times New Roman" w:hAnsi="Times New Roman" w:cs="Times New Roman"/>
-        </w:rPr>
-        <w:t xml:space="preserve">el DBMS debe ser capaz de atender las solicitudes del usuario para extraer, y quizás poner al día, datos que ya existen en la base de datos. Es decir, debe incluir un componente procesador de lenguaje de manipulación de datos -DML-. Estas solicitudes DML pueden ser </w:t>
-      </w:r>
-      <w:r>
-        <w:rPr>
-          <w:rFonts w:ascii="Times New Roman" w:hAnsi="Times New Roman" w:cs="Times New Roman"/>
-          <w:i/>
-        </w:rPr>
-        <w:t>planeadas</w:t>
-      </w:r>
-      <w:r>
-        <w:rPr>
-          <w:rFonts w:ascii="Times New Roman" w:hAnsi="Times New Roman" w:cs="Times New Roman"/>
-        </w:rPr>
-        <w:t xml:space="preserve"> o </w:t>
-      </w:r>
-      <w:r>
-        <w:rPr>
-          <w:rFonts w:ascii="Times New Roman" w:hAnsi="Times New Roman" w:cs="Times New Roman"/>
-          <w:i/>
-        </w:rPr>
-        <w:t>no planeadas</w:t>
-      </w:r>
-      <w:r>
-        <w:rPr>
-          <w:rFonts w:ascii="Times New Roman" w:hAnsi="Times New Roman" w:cs="Times New Roman"/>
-        </w:rPr>
-        <w:t>.</w:t>
-      </w:r>
-    </w:p>
-    <w:p>
-      <w:pPr>
-        <w:jc w:val="both"/>
-        <w:rPr>
-          <w:rFonts w:ascii="Times New Roman" w:hAnsi="Times New Roman" w:cs="Times New Roman"/>
-        </w:rPr>
-      </w:pPr>
-      <w:r>
-        <w:rPr>
-          <w:rFonts w:ascii="Times New Roman" w:hAnsi="Times New Roman" w:cs="Times New Roman"/>
           <w:i/>
         </w:rPr>
         <w:t>Solicitud planeada</w:t>
@@ -1352,7 +1339,6 @@
           <w:rFonts w:ascii="Times New Roman" w:hAnsi="Times New Roman" w:cs="Times New Roman"/>
           <w:i/>
         </w:rPr>
-        <w:lastRenderedPageBreak/>
         <w:t>Seguridad e integridad de los datos</w:t>
       </w:r>
       <w:r>
@@ -1606,12 +1592,1421 @@
         <w:rPr>
           <w:rFonts w:ascii="Times New Roman" w:hAnsi="Times New Roman" w:cs="Times New Roman"/>
         </w:rPr>
+        <w:sectPr>
+          <w:headerReference w:type="default" r:id="rId8"/>
+          <w:pgSz w:w="11906" w:h="16838"/>
+          <w:pgMar w:top="720" w:right="720" w:bottom="720" w:left="720" w:header="454" w:footer="964" w:gutter="0"/>
+          <w:cols w:space="708"/>
+          <w:docGrid w:linePitch="360"/>
+        </w:sectPr>
+      </w:pPr>
+    </w:p>
+    <w:p>
+      <w:pPr>
+        <w:jc w:val="both"/>
+        <w:rPr>
+          <w:rFonts w:ascii="Times New Roman" w:hAnsi="Times New Roman" w:cs="Times New Roman"/>
+        </w:rPr>
+      </w:pPr>
+      <w:r>
+        <w:rPr>
+          <w:rFonts w:ascii="Times New Roman" w:hAnsi="Times New Roman" w:cs="Times New Roman"/>
+          <w:b/>
+          <w:u w:val="single"/>
+        </w:rPr>
+        <w:t xml:space="preserve">MODELO </w:t>
+      </w:r>
+      <w:r>
+        <w:rPr>
+          <w:rFonts w:ascii="Times New Roman" w:hAnsi="Times New Roman" w:cs="Times New Roman"/>
+          <w:b/>
+          <w:u w:val="single"/>
+        </w:rPr>
+        <w:t>DE DATOS</w:t>
+      </w:r>
+      <w:r>
+        <w:rPr>
+          <w:rFonts w:ascii="Times New Roman" w:hAnsi="Times New Roman" w:cs="Times New Roman"/>
+        </w:rPr>
+        <w:t>:</w:t>
+      </w:r>
+    </w:p>
+    <w:p>
+      <w:pPr>
+        <w:jc w:val="both"/>
+        <w:rPr>
+          <w:rFonts w:ascii="Times New Roman" w:hAnsi="Times New Roman" w:cs="Times New Roman"/>
+        </w:rPr>
+      </w:pPr>
+      <w:r>
+        <w:rPr>
+          <w:rFonts w:ascii="Times New Roman" w:hAnsi="Times New Roman" w:cs="Times New Roman"/>
+        </w:rPr>
+        <w:t>Un modelo de datos es una definición lógica, independiente y abstracta de los objetos, operadores y demás que en conjunto constituyen la máquina abstracta con la que interactúan los usuarios.</w:t>
+      </w:r>
+      <w:r>
+        <w:rPr>
+          <w:rFonts w:hint="eastAsia"/>
+        </w:rPr>
+        <w:t xml:space="preserve"> </w:t>
+      </w:r>
+      <w:r>
+        <w:rPr>
+          <w:rFonts w:ascii="Times New Roman" w:hAnsi="Times New Roman" w:cs="Times New Roman" w:hint="eastAsia"/>
+        </w:rPr>
+        <w:t>Los objetos nos permiten mode</w:t>
+      </w:r>
+      <w:r>
+        <w:rPr>
+          <w:rFonts w:ascii="Times New Roman" w:hAnsi="Times New Roman" w:cs="Times New Roman" w:hint="eastAsia"/>
+        </w:rPr>
+        <w:t xml:space="preserve">lar la estructura de los datos, </w:t>
+      </w:r>
+      <w:r>
+        <w:rPr>
+          <w:rFonts w:ascii="Times New Roman" w:hAnsi="Times New Roman" w:cs="Times New Roman"/>
+        </w:rPr>
+        <w:t>l</w:t>
+      </w:r>
+      <w:r>
+        <w:rPr>
+          <w:rFonts w:ascii="Times New Roman" w:hAnsi="Times New Roman" w:cs="Times New Roman" w:hint="eastAsia"/>
+        </w:rPr>
+        <w:t>os operadores nos permiten modelar su comportamiento.</w:t>
+      </w:r>
+      <w:r>
+        <w:rPr>
+          <w:rFonts w:ascii="Times New Roman" w:hAnsi="Times New Roman" w:cs="Times New Roman"/>
+        </w:rPr>
+        <w:t xml:space="preserve"> </w:t>
+      </w:r>
+      <w:r>
+        <w:rPr>
+          <w:rFonts w:ascii="Times New Roman" w:hAnsi="Times New Roman" w:cs="Times New Roman"/>
+        </w:rPr>
+        <w:t>El termino modelo de datos puede tener dos significados diferentes. El primer sentido lo podemos ver como un lenguaje de programación, para resolver un</w:t>
+      </w:r>
+      <w:r>
+        <w:rPr>
+          <w:rFonts w:ascii="Times New Roman" w:hAnsi="Times New Roman" w:cs="Times New Roman"/>
+        </w:rPr>
+        <w:t>a amplia variedad de problemas.</w:t>
+      </w:r>
+      <w:r>
+        <w:rPr>
+          <w:rFonts w:ascii="Times New Roman" w:hAnsi="Times New Roman" w:cs="Times New Roman"/>
+        </w:rPr>
+        <w:t xml:space="preserve"> El segundo es como un programa específico escrito en ese lenguaje. Y resuelve un problema determinado.</w:t>
+      </w:r>
+      <w:r>
+        <w:rPr>
+          <w:rFonts w:ascii="Times New Roman" w:hAnsi="Times New Roman" w:cs="Times New Roman"/>
+        </w:rPr>
+        <w:t xml:space="preserve"> Existen diferentes tipos de modelos de datos:</w:t>
+      </w:r>
+    </w:p>
+    <w:p>
+      <w:pPr>
+        <w:pStyle w:val="Prrafodelista"/>
+        <w:numPr>
+          <w:ilvl w:val="0"/>
+          <w:numId w:val="5"/>
+        </w:numPr>
+        <w:jc w:val="both"/>
+        <w:rPr>
+          <w:rFonts w:ascii="Times New Roman" w:hAnsi="Times New Roman" w:cs="Times New Roman"/>
+        </w:rPr>
+      </w:pPr>
+      <w:r>
+        <w:rPr>
+          <w:rFonts w:ascii="Times New Roman" w:hAnsi="Times New Roman" w:cs="Times New Roman"/>
+        </w:rPr>
+        <w:t>Modelo Relacional.</w:t>
+      </w:r>
+    </w:p>
+    <w:p>
+      <w:pPr>
+        <w:pStyle w:val="Prrafodelista"/>
+        <w:numPr>
+          <w:ilvl w:val="0"/>
+          <w:numId w:val="5"/>
+        </w:numPr>
+        <w:jc w:val="both"/>
+        <w:rPr>
+          <w:rFonts w:ascii="Times New Roman" w:hAnsi="Times New Roman" w:cs="Times New Roman"/>
+        </w:rPr>
+      </w:pPr>
+      <w:r>
+        <w:rPr>
+          <w:rFonts w:ascii="Times New Roman" w:hAnsi="Times New Roman" w:cs="Times New Roman"/>
+        </w:rPr>
+        <w:t>Modelo Orientado a Objetos.</w:t>
+      </w:r>
+    </w:p>
+    <w:p>
+      <w:pPr>
+        <w:pStyle w:val="Prrafodelista"/>
+        <w:numPr>
+          <w:ilvl w:val="0"/>
+          <w:numId w:val="5"/>
+        </w:numPr>
+        <w:jc w:val="both"/>
+        <w:rPr>
+          <w:rFonts w:ascii="Times New Roman" w:hAnsi="Times New Roman" w:cs="Times New Roman"/>
+        </w:rPr>
+      </w:pPr>
+      <w:r>
+        <w:rPr>
+          <w:rFonts w:ascii="Times New Roman" w:hAnsi="Times New Roman" w:cs="Times New Roman"/>
+        </w:rPr>
+        <w:t>Modelo Jerárquico.</w:t>
+      </w:r>
+    </w:p>
+    <w:p>
+      <w:pPr>
+        <w:pStyle w:val="Prrafodelista"/>
+        <w:numPr>
+          <w:ilvl w:val="0"/>
+          <w:numId w:val="5"/>
+        </w:numPr>
+        <w:jc w:val="both"/>
+        <w:rPr>
+          <w:rFonts w:ascii="Times New Roman" w:hAnsi="Times New Roman" w:cs="Times New Roman"/>
+        </w:rPr>
+      </w:pPr>
+      <w:r>
+        <w:rPr>
+          <w:rFonts w:ascii="Times New Roman" w:hAnsi="Times New Roman" w:cs="Times New Roman"/>
+        </w:rPr>
+        <w:t>Modelo de Red.</w:t>
+      </w:r>
+    </w:p>
+    <w:p>
+      <w:pPr>
+        <w:jc w:val="both"/>
+        <w:rPr>
+          <w:rFonts w:ascii="Times New Roman" w:hAnsi="Times New Roman" w:cs="Times New Roman"/>
+        </w:rPr>
+      </w:pPr>
+      <w:r>
+        <w:rPr>
+          <w:rFonts w:ascii="Times New Roman" w:hAnsi="Times New Roman" w:cs="Times New Roman"/>
+          <w:u w:val="single"/>
+        </w:rPr>
+        <w:t>IMPLEMENTACION</w:t>
+      </w:r>
+      <w:r>
+        <w:rPr>
+          <w:rFonts w:ascii="Times New Roman" w:hAnsi="Times New Roman" w:cs="Times New Roman"/>
+        </w:rPr>
+        <w:t xml:space="preserve">: </w:t>
+      </w:r>
+    </w:p>
+    <w:p>
+      <w:pPr>
+        <w:jc w:val="both"/>
+        <w:rPr>
+          <w:rFonts w:ascii="Times New Roman" w:hAnsi="Times New Roman" w:cs="Times New Roman"/>
+        </w:rPr>
+      </w:pPr>
+      <w:r>
+        <w:rPr>
+          <w:rFonts w:ascii="Times New Roman" w:hAnsi="Times New Roman" w:cs="Times New Roman"/>
+        </w:rPr>
+        <w:t>La implementación de determinado modelo de datos es una realización física, en una máquina real, de los componentes de la máquina abstracta que en conjunto constituyen ese modelo.</w:t>
+      </w:r>
+    </w:p>
+    <w:p>
+      <w:pPr>
+        <w:jc w:val="both"/>
+        <w:rPr>
+          <w:rFonts w:ascii="Times New Roman" w:hAnsi="Times New Roman" w:cs="Times New Roman"/>
+        </w:rPr>
+      </w:pPr>
+      <w:r>
+        <w:rPr>
+          <w:rFonts w:ascii="Times New Roman" w:hAnsi="Times New Roman" w:cs="Times New Roman"/>
+          <w:b/>
+          <w:u w:val="single"/>
+        </w:rPr>
+        <w:t>MODELO RELACIONAL</w:t>
+      </w:r>
+      <w:r>
+        <w:rPr>
+          <w:rFonts w:ascii="Times New Roman" w:hAnsi="Times New Roman" w:cs="Times New Roman"/>
+        </w:rPr>
+        <w:t>:</w:t>
+      </w:r>
+    </w:p>
+    <w:p>
+      <w:pPr>
+        <w:jc w:val="both"/>
+        <w:rPr>
+          <w:rFonts w:ascii="Times New Roman" w:hAnsi="Times New Roman" w:cs="Times New Roman"/>
+        </w:rPr>
+      </w:pPr>
+      <w:r>
+        <w:rPr>
+          <w:rFonts w:ascii="Times New Roman" w:hAnsi="Times New Roman" w:cs="Times New Roman"/>
+        </w:rPr>
+        <w:t>Este modelo surgió como una solución a la dependencia de datos que tenían el modelo jerárquico y el modelo en red, siendo un modelo de datos basado en el concepto matemático de relación.</w:t>
+      </w:r>
+      <w:r>
+        <w:rPr>
+          <w:rFonts w:ascii="Times New Roman" w:hAnsi="Times New Roman" w:cs="Times New Roman"/>
+        </w:rPr>
+        <w:t xml:space="preserve"> Este modelo consta de tres partes fundamentales: la </w:t>
+      </w:r>
+      <w:r>
+        <w:rPr>
+          <w:rFonts w:ascii="Times New Roman" w:hAnsi="Times New Roman" w:cs="Times New Roman"/>
+          <w:i/>
+        </w:rPr>
+        <w:t>estructura de datos</w:t>
+      </w:r>
+      <w:r>
+        <w:rPr>
+          <w:rFonts w:ascii="Times New Roman" w:hAnsi="Times New Roman" w:cs="Times New Roman"/>
+        </w:rPr>
+        <w:t xml:space="preserve"> –tiene que ver con las relaciones como tales-, </w:t>
+      </w:r>
+      <w:r>
+        <w:rPr>
+          <w:rFonts w:ascii="Times New Roman" w:hAnsi="Times New Roman" w:cs="Times New Roman"/>
+          <w:i/>
+        </w:rPr>
+        <w:t>integridad de los datos</w:t>
+      </w:r>
+      <w:r>
+        <w:rPr>
+          <w:rFonts w:ascii="Times New Roman" w:hAnsi="Times New Roman" w:cs="Times New Roman"/>
+        </w:rPr>
+        <w:t xml:space="preserve"> –tiene que ver </w:t>
+      </w:r>
+      <w:r>
+        <w:rPr>
+          <w:rFonts w:ascii="Times New Roman" w:hAnsi="Times New Roman" w:cs="Times New Roman"/>
+        </w:rPr>
+        <w:t>(</w:t>
+      </w:r>
+      <w:r>
+        <w:rPr>
+          <w:rFonts w:ascii="Times New Roman" w:hAnsi="Times New Roman" w:cs="Times New Roman"/>
+        </w:rPr>
+        <w:t>entre otra cosas</w:t>
+      </w:r>
+      <w:r>
+        <w:rPr>
+          <w:rFonts w:ascii="Times New Roman" w:hAnsi="Times New Roman" w:cs="Times New Roman"/>
+        </w:rPr>
+        <w:t>)</w:t>
+      </w:r>
+      <w:r>
+        <w:rPr>
+          <w:rFonts w:ascii="Times New Roman" w:hAnsi="Times New Roman" w:cs="Times New Roman"/>
+        </w:rPr>
+        <w:t xml:space="preserve"> con las claves primarias y externa- y la </w:t>
+      </w:r>
+      <w:r>
+        <w:rPr>
+          <w:rFonts w:ascii="Times New Roman" w:hAnsi="Times New Roman" w:cs="Times New Roman"/>
+          <w:i/>
+        </w:rPr>
+        <w:t>manipulación de datos</w:t>
+      </w:r>
+      <w:r>
+        <w:rPr>
+          <w:rFonts w:ascii="Times New Roman" w:hAnsi="Times New Roman" w:cs="Times New Roman"/>
+        </w:rPr>
+        <w:t xml:space="preserve"> </w:t>
+      </w:r>
+      <w:r>
+        <w:rPr>
+          <w:rFonts w:ascii="Times New Roman" w:hAnsi="Times New Roman" w:cs="Times New Roman"/>
+        </w:rPr>
+        <w:t>–tiene que ver con los operadores (restringir, proyectar, juntar, etc.)</w:t>
+      </w:r>
+      <w:r>
+        <w:rPr>
+          <w:rFonts w:ascii="Times New Roman" w:hAnsi="Times New Roman" w:cs="Times New Roman"/>
+        </w:rPr>
+        <w:t>-</w:t>
+      </w:r>
+      <w:r>
+        <w:rPr>
+          <w:rFonts w:ascii="Times New Roman" w:hAnsi="Times New Roman" w:cs="Times New Roman"/>
+        </w:rPr>
+        <w:t xml:space="preserve"> </w:t>
+      </w:r>
+      <w:r>
+        <w:rPr>
+          <w:rFonts w:ascii="Times New Roman" w:hAnsi="Times New Roman" w:cs="Times New Roman"/>
+        </w:rPr>
+        <w:t>.</w:t>
+      </w:r>
+      <w:r>
+        <w:rPr>
+          <w:rFonts w:ascii="Times New Roman" w:hAnsi="Times New Roman" w:cs="Times New Roman"/>
+        </w:rPr>
+        <w:t>El modelo relacional consta de cinco componentes:</w:t>
+      </w:r>
+    </w:p>
+    <w:p>
+      <w:pPr>
+        <w:spacing w:after="0"/>
+        <w:jc w:val="both"/>
+        <w:rPr>
+          <w:rFonts w:ascii="Times New Roman" w:hAnsi="Times New Roman" w:cs="Times New Roman"/>
+        </w:rPr>
+      </w:pPr>
+      <w:r>
+        <w:rPr>
+          <w:rFonts w:ascii="Times New Roman" w:hAnsi="Times New Roman" w:cs="Times New Roman"/>
+        </w:rPr>
+        <w:t xml:space="preserve">1. Un conjunto abierto de </w:t>
+      </w:r>
+      <w:r>
+        <w:rPr>
+          <w:rFonts w:ascii="Times New Roman" w:hAnsi="Times New Roman" w:cs="Times New Roman"/>
+          <w:i/>
+        </w:rPr>
+        <w:t>tipos escalares</w:t>
+      </w:r>
+      <w:r>
+        <w:rPr>
+          <w:rFonts w:ascii="Times New Roman" w:hAnsi="Times New Roman" w:cs="Times New Roman"/>
+        </w:rPr>
+        <w:t xml:space="preserve"> (incluyendo en particular el tipo lógico o valor  verdadero).</w:t>
+      </w:r>
+    </w:p>
+    <w:p>
+      <w:pPr>
+        <w:spacing w:after="0"/>
+        <w:jc w:val="both"/>
+        <w:rPr>
+          <w:rFonts w:ascii="Times New Roman" w:hAnsi="Times New Roman" w:cs="Times New Roman"/>
+        </w:rPr>
+      </w:pPr>
+      <w:r>
+        <w:rPr>
+          <w:rFonts w:ascii="Times New Roman" w:hAnsi="Times New Roman" w:cs="Times New Roman"/>
+        </w:rPr>
+        <w:t xml:space="preserve">2. Un </w:t>
+      </w:r>
+      <w:r>
+        <w:rPr>
+          <w:rFonts w:ascii="Times New Roman" w:hAnsi="Times New Roman" w:cs="Times New Roman"/>
+          <w:i/>
+        </w:rPr>
+        <w:t>generador de tipos de relación</w:t>
+      </w:r>
+      <w:r>
+        <w:rPr>
+          <w:rFonts w:ascii="Times New Roman" w:hAnsi="Times New Roman" w:cs="Times New Roman"/>
+        </w:rPr>
+        <w:t xml:space="preserve"> y una interpretación propuesta de dichos tipos.</w:t>
+      </w:r>
+    </w:p>
+    <w:p>
+      <w:pPr>
+        <w:spacing w:after="0"/>
+        <w:jc w:val="both"/>
+        <w:rPr>
+          <w:rFonts w:ascii="Times New Roman" w:hAnsi="Times New Roman" w:cs="Times New Roman"/>
+        </w:rPr>
+      </w:pPr>
+      <w:r>
+        <w:rPr>
+          <w:rFonts w:ascii="Times New Roman" w:hAnsi="Times New Roman" w:cs="Times New Roman"/>
+        </w:rPr>
+        <w:t xml:space="preserve">3. Herramientas para definir </w:t>
+      </w:r>
+      <w:r>
+        <w:rPr>
+          <w:rFonts w:ascii="Times New Roman" w:hAnsi="Times New Roman" w:cs="Times New Roman"/>
+          <w:i/>
+        </w:rPr>
+        <w:t>variables de relación</w:t>
+      </w:r>
+      <w:r>
+        <w:rPr>
+          <w:rFonts w:ascii="Times New Roman" w:hAnsi="Times New Roman" w:cs="Times New Roman"/>
+        </w:rPr>
+        <w:t xml:space="preserve"> de dichos de </w:t>
+      </w:r>
+      <w:r>
+        <w:rPr>
+          <w:rFonts w:ascii="Times New Roman" w:hAnsi="Times New Roman" w:cs="Times New Roman"/>
+        </w:rPr>
+        <w:t>relación</w:t>
+      </w:r>
+      <w:r>
+        <w:rPr>
+          <w:rFonts w:ascii="Times New Roman" w:hAnsi="Times New Roman" w:cs="Times New Roman"/>
+        </w:rPr>
+        <w:t xml:space="preserve"> generados.</w:t>
+      </w:r>
+    </w:p>
+    <w:p>
+      <w:pPr>
+        <w:spacing w:after="0"/>
+        <w:jc w:val="both"/>
+        <w:rPr>
+          <w:rFonts w:ascii="Times New Roman" w:hAnsi="Times New Roman" w:cs="Times New Roman"/>
+        </w:rPr>
+      </w:pPr>
+      <w:r>
+        <w:rPr>
+          <w:rFonts w:ascii="Times New Roman" w:hAnsi="Times New Roman" w:cs="Times New Roman"/>
+        </w:rPr>
+        <w:t xml:space="preserve">4. Una operación </w:t>
+      </w:r>
+      <w:r>
+        <w:rPr>
+          <w:rFonts w:ascii="Times New Roman" w:hAnsi="Times New Roman" w:cs="Times New Roman"/>
+          <w:i/>
+        </w:rPr>
+        <w:t>asignación relacional</w:t>
+      </w:r>
+      <w:r>
+        <w:rPr>
+          <w:rFonts w:ascii="Times New Roman" w:hAnsi="Times New Roman" w:cs="Times New Roman"/>
+        </w:rPr>
+        <w:t xml:space="preserve"> para asignar valores de </w:t>
+      </w:r>
+      <w:r>
+        <w:rPr>
+          <w:rFonts w:ascii="Times New Roman" w:hAnsi="Times New Roman" w:cs="Times New Roman"/>
+        </w:rPr>
+        <w:t>relación</w:t>
+      </w:r>
+      <w:r>
+        <w:rPr>
+          <w:rFonts w:ascii="Times New Roman" w:hAnsi="Times New Roman" w:cs="Times New Roman"/>
+        </w:rPr>
+        <w:t xml:space="preserve"> a las variables de </w:t>
+      </w:r>
+      <w:r>
+        <w:rPr>
+          <w:rFonts w:ascii="Times New Roman" w:hAnsi="Times New Roman" w:cs="Times New Roman"/>
+        </w:rPr>
+        <w:t>relación</w:t>
+      </w:r>
+      <w:r>
+        <w:rPr>
+          <w:rFonts w:ascii="Times New Roman" w:hAnsi="Times New Roman" w:cs="Times New Roman"/>
+        </w:rPr>
+        <w:t xml:space="preserve"> mencionadas.</w:t>
+      </w:r>
+    </w:p>
+    <w:p>
+      <w:pPr>
+        <w:jc w:val="both"/>
+        <w:rPr>
+          <w:rFonts w:ascii="Times New Roman" w:hAnsi="Times New Roman" w:cs="Times New Roman"/>
+        </w:rPr>
+      </w:pPr>
+      <w:r>
+        <w:rPr>
+          <w:rFonts w:ascii="Times New Roman" w:hAnsi="Times New Roman" w:cs="Times New Roman"/>
+        </w:rPr>
+        <w:t xml:space="preserve">5. Un conjunto abierto de </w:t>
+      </w:r>
+      <w:r>
+        <w:rPr>
+          <w:rFonts w:ascii="Times New Roman" w:hAnsi="Times New Roman" w:cs="Times New Roman"/>
+          <w:i/>
+        </w:rPr>
+        <w:t>operadores relacionales</w:t>
+      </w:r>
+      <w:r>
+        <w:rPr>
+          <w:rFonts w:ascii="Times New Roman" w:hAnsi="Times New Roman" w:cs="Times New Roman"/>
+        </w:rPr>
+        <w:t xml:space="preserve"> genéricos para derivar valores de </w:t>
+      </w:r>
+      <w:r>
+        <w:rPr>
+          <w:rFonts w:ascii="Times New Roman" w:hAnsi="Times New Roman" w:cs="Times New Roman"/>
+        </w:rPr>
+        <w:t>relación</w:t>
+      </w:r>
+      <w:r>
+        <w:rPr>
+          <w:rFonts w:ascii="Times New Roman" w:hAnsi="Times New Roman" w:cs="Times New Roman"/>
+        </w:rPr>
+        <w:t xml:space="preserve"> de otros valores de relación.</w:t>
+      </w:r>
+    </w:p>
+    <w:p>
+      <w:pPr>
+        <w:jc w:val="both"/>
+        <w:rPr>
+          <w:rFonts w:ascii="Times New Roman" w:hAnsi="Times New Roman" w:cs="Times New Roman"/>
+        </w:rPr>
+      </w:pPr>
+      <w:r>
+        <w:rPr>
+          <w:rFonts w:ascii="Times New Roman" w:hAnsi="Times New Roman" w:cs="Times New Roman"/>
+          <w:u w:val="single"/>
+        </w:rPr>
+        <w:t>VENTAJAS DEL MODELO RELACIONAL</w:t>
+      </w:r>
+      <w:r>
+        <w:rPr>
+          <w:rFonts w:ascii="Times New Roman" w:hAnsi="Times New Roman" w:cs="Times New Roman"/>
+        </w:rPr>
+        <w:t>:</w:t>
+      </w:r>
+      <w:r>
+        <w:rPr>
+          <w:rFonts w:ascii="Times New Roman" w:hAnsi="Times New Roman" w:cs="Times New Roman"/>
+        </w:rPr>
+        <w:tab/>
+      </w:r>
+      <w:r>
+        <w:rPr>
+          <w:rFonts w:ascii="Times New Roman" w:hAnsi="Times New Roman" w:cs="Times New Roman"/>
+        </w:rPr>
+        <w:tab/>
+      </w:r>
+      <w:r>
+        <w:rPr>
+          <w:rFonts w:ascii="Times New Roman" w:hAnsi="Times New Roman" w:cs="Times New Roman"/>
+        </w:rPr>
+        <w:tab/>
+      </w:r>
+      <w:r>
+        <w:rPr>
+          <w:rFonts w:ascii="Times New Roman" w:hAnsi="Times New Roman" w:cs="Times New Roman"/>
+        </w:rPr>
+        <w:tab/>
+      </w:r>
+      <w:r>
+        <w:rPr>
+          <w:rFonts w:ascii="Times New Roman" w:hAnsi="Times New Roman" w:cs="Times New Roman"/>
+        </w:rPr>
+        <w:tab/>
+      </w:r>
+    </w:p>
+    <w:p>
+      <w:pPr>
+        <w:spacing w:before="240" w:after="0"/>
+        <w:jc w:val="both"/>
+        <w:rPr>
+          <w:rFonts w:ascii="Times New Roman" w:hAnsi="Times New Roman" w:cs="Times New Roman"/>
+        </w:rPr>
+      </w:pPr>
+      <w:r>
+        <w:rPr>
+          <w:rFonts w:ascii="Times New Roman" w:hAnsi="Times New Roman" w:cs="Times New Roman"/>
+          <w:i/>
+        </w:rPr>
+        <w:t>Sencillez y uniformidad de criterio</w:t>
+      </w:r>
+      <w:r>
+        <w:rPr>
+          <w:rFonts w:ascii="Times New Roman" w:hAnsi="Times New Roman" w:cs="Times New Roman"/>
+        </w:rPr>
+        <w:t xml:space="preserve">: los usuarios ven a la base de datos </w:t>
+      </w:r>
+      <w:r>
+        <w:rPr>
+          <w:rFonts w:ascii="Times New Roman" w:hAnsi="Times New Roman" w:cs="Times New Roman"/>
+        </w:rPr>
+        <w:t>como un conjunto de relaciones.</w:t>
+      </w:r>
+    </w:p>
+    <w:p>
+      <w:pPr>
+        <w:spacing w:before="240" w:after="0"/>
+        <w:jc w:val="both"/>
+        <w:rPr>
+          <w:rFonts w:ascii="Times New Roman" w:hAnsi="Times New Roman" w:cs="Times New Roman"/>
+        </w:rPr>
+      </w:pPr>
+      <w:r>
+        <w:rPr>
+          <w:rFonts w:ascii="Times New Roman" w:hAnsi="Times New Roman" w:cs="Times New Roman"/>
+          <w:i/>
+        </w:rPr>
+        <w:t>Sólida fundamentación teórica</w:t>
+      </w:r>
+      <w:r>
+        <w:rPr>
+          <w:rFonts w:ascii="Times New Roman" w:hAnsi="Times New Roman" w:cs="Times New Roman"/>
+        </w:rPr>
+        <w:t>: el modelo puede ser definido con rigor.</w:t>
+      </w:r>
+    </w:p>
+    <w:p>
+      <w:pPr>
+        <w:spacing w:before="240" w:after="0"/>
+        <w:jc w:val="both"/>
+        <w:rPr>
+          <w:rFonts w:ascii="Times New Roman" w:hAnsi="Times New Roman" w:cs="Times New Roman"/>
+        </w:rPr>
+      </w:pPr>
+      <w:r>
+        <w:rPr>
+          <w:rFonts w:ascii="Times New Roman" w:hAnsi="Times New Roman" w:cs="Times New Roman"/>
+          <w:i/>
+        </w:rPr>
+        <w:t>Independencia de la interfaz</w:t>
+      </w:r>
+      <w:r>
+        <w:rPr>
+          <w:rFonts w:ascii="Times New Roman" w:hAnsi="Times New Roman" w:cs="Times New Roman"/>
+        </w:rPr>
+        <w:t>: los lenguajes relacionales al manejar conjunto de tupas poseen gran independencia de</w:t>
+      </w:r>
+      <w:r>
+        <w:rPr>
+          <w:rFonts w:ascii="Times New Roman" w:hAnsi="Times New Roman" w:cs="Times New Roman"/>
+        </w:rPr>
+        <w:t xml:space="preserve"> </w:t>
+      </w:r>
+      <w:r>
+        <w:rPr>
+          <w:rFonts w:ascii="Times New Roman" w:hAnsi="Times New Roman" w:cs="Times New Roman"/>
+        </w:rPr>
+        <w:t>cómo están almacenados.</w:t>
+      </w:r>
+    </w:p>
+    <w:p>
+      <w:pPr>
+        <w:jc w:val="both"/>
+        <w:rPr>
+          <w:rFonts w:ascii="Times New Roman" w:hAnsi="Times New Roman" w:cs="Times New Roman"/>
+        </w:rPr>
+      </w:pPr>
+      <w:r>
+        <w:rPr>
+          <w:rFonts w:ascii="Times New Roman" w:hAnsi="Times New Roman" w:cs="Times New Roman"/>
+          <w:noProof/>
+          <w:lang w:eastAsia="es-AR"/>
+        </w:rPr>
+        <w:drawing>
+          <wp:inline distT="0" distB="0" distL="0" distR="0">
+            <wp:extent cx="6468378" cy="2286319"/>
+            <wp:effectExtent l="0" t="0" r="8890" b="0"/>
+            <wp:docPr id="1" name="Imagen 1"/>
+            <wp:cNvGraphicFramePr>
+              <a:graphicFrameLocks xmlns:a="http://schemas.openxmlformats.org/drawingml/2006/main" noChangeAspect="1"/>
+            </wp:cNvGraphicFramePr>
+            <a:graphic xmlns:a="http://schemas.openxmlformats.org/drawingml/2006/main">
+              <a:graphicData uri="http://schemas.openxmlformats.org/drawingml/2006/picture">
+                <pic:pic xmlns:pic="http://schemas.openxmlformats.org/drawingml/2006/picture">
+                  <pic:nvPicPr>
+                    <pic:cNvPr id="1" name="rel.png"/>
+                    <pic:cNvPicPr/>
+                  </pic:nvPicPr>
+                  <pic:blipFill>
+                    <a:blip r:embed="rId9">
+                      <a:extLst>
+                        <a:ext uri="{28A0092B-C50C-407E-A947-70E740481C1C}">
+                          <a14:useLocalDpi xmlns:a14="http://schemas.microsoft.com/office/drawing/2010/main" val="0"/>
+                        </a:ext>
+                      </a:extLst>
+                    </a:blip>
+                    <a:stretch>
+                      <a:fillRect/>
+                    </a:stretch>
+                  </pic:blipFill>
+                  <pic:spPr>
+                    <a:xfrm>
+                      <a:off x="0" y="0"/>
+                      <a:ext cx="6468378" cy="2286319"/>
+                    </a:xfrm>
+                    <a:prstGeom prst="rect">
+                      <a:avLst/>
+                    </a:prstGeom>
+                  </pic:spPr>
+                </pic:pic>
+              </a:graphicData>
+            </a:graphic>
+          </wp:inline>
+        </w:drawing>
+      </w:r>
+    </w:p>
+    <w:p>
+      <w:pPr>
+        <w:spacing w:after="0"/>
+        <w:jc w:val="both"/>
+        <w:rPr>
+          <w:rFonts w:ascii="Times New Roman" w:hAnsi="Times New Roman" w:cs="Times New Roman"/>
+        </w:rPr>
+      </w:pPr>
+      <w:r>
+        <w:rPr>
+          <w:rFonts w:ascii="Times New Roman" w:hAnsi="Times New Roman" w:cs="Times New Roman"/>
+          <w:i/>
+        </w:rPr>
+        <w:t>Atributo</w:t>
+      </w:r>
+      <w:r>
+        <w:rPr>
+          <w:rFonts w:ascii="Times New Roman" w:hAnsi="Times New Roman" w:cs="Times New Roman"/>
+        </w:rPr>
+        <w:t xml:space="preserve">: en la representación tabular de la relación es una columna de la tabla. </w:t>
+      </w:r>
+    </w:p>
+    <w:p>
+      <w:pPr>
+        <w:spacing w:after="0"/>
+        <w:jc w:val="both"/>
+        <w:rPr>
+          <w:rFonts w:ascii="Times New Roman" w:hAnsi="Times New Roman" w:cs="Times New Roman"/>
+        </w:rPr>
+      </w:pPr>
+      <w:r>
+        <w:rPr>
+          <w:rFonts w:ascii="Times New Roman" w:hAnsi="Times New Roman" w:cs="Times New Roman"/>
+          <w:i/>
+        </w:rPr>
+        <w:t>Tupla</w:t>
+      </w:r>
+      <w:r>
+        <w:rPr>
+          <w:rFonts w:ascii="Times New Roman" w:hAnsi="Times New Roman" w:cs="Times New Roman"/>
+        </w:rPr>
+        <w:t xml:space="preserve">: en la representación tabular de la relación es una fila de la tabla. </w:t>
+      </w:r>
+    </w:p>
+    <w:p>
+      <w:pPr>
+        <w:spacing w:after="0"/>
+        <w:jc w:val="both"/>
+        <w:rPr>
+          <w:rFonts w:ascii="Times New Roman" w:hAnsi="Times New Roman" w:cs="Times New Roman"/>
+        </w:rPr>
+      </w:pPr>
+      <w:r>
+        <w:rPr>
+          <w:rFonts w:ascii="Times New Roman" w:hAnsi="Times New Roman" w:cs="Times New Roman"/>
+          <w:i/>
+        </w:rPr>
+        <w:t>Cardinalidad</w:t>
+      </w:r>
+      <w:r>
+        <w:rPr>
+          <w:rFonts w:ascii="Times New Roman" w:hAnsi="Times New Roman" w:cs="Times New Roman"/>
+        </w:rPr>
+        <w:t xml:space="preserve">: es el número de tuplas de una relación. </w:t>
+      </w:r>
+    </w:p>
+    <w:p>
+      <w:pPr>
+        <w:spacing w:after="0"/>
+        <w:jc w:val="both"/>
+        <w:rPr>
+          <w:rFonts w:ascii="Times New Roman" w:hAnsi="Times New Roman" w:cs="Times New Roman"/>
+        </w:rPr>
+      </w:pPr>
+      <w:r>
+        <w:rPr>
+          <w:rFonts w:ascii="Times New Roman" w:hAnsi="Times New Roman" w:cs="Times New Roman"/>
+          <w:i/>
+        </w:rPr>
+        <w:t>Grado</w:t>
+      </w:r>
+      <w:r>
+        <w:rPr>
+          <w:rFonts w:ascii="Times New Roman" w:hAnsi="Times New Roman" w:cs="Times New Roman"/>
+        </w:rPr>
+        <w:t xml:space="preserve">: es el número de atributos de una relación. </w:t>
+      </w:r>
+    </w:p>
+    <w:p>
+      <w:pPr>
+        <w:spacing w:after="0"/>
+        <w:jc w:val="both"/>
+        <w:rPr>
+          <w:rFonts w:ascii="Times New Roman" w:hAnsi="Times New Roman" w:cs="Times New Roman"/>
+        </w:rPr>
+      </w:pPr>
+      <w:r>
+        <w:rPr>
+          <w:rFonts w:ascii="Times New Roman" w:hAnsi="Times New Roman" w:cs="Times New Roman"/>
+          <w:i/>
+        </w:rPr>
+        <w:t>Dominio</w:t>
+      </w:r>
+      <w:r>
+        <w:rPr>
+          <w:rFonts w:ascii="Times New Roman" w:hAnsi="Times New Roman" w:cs="Times New Roman"/>
+        </w:rPr>
+        <w:t>: es un tipo de datos definido por el sistema o un tipo definido por el usuario.</w:t>
+      </w:r>
+    </w:p>
+    <w:p>
+      <w:pPr>
+        <w:spacing w:after="0"/>
+        <w:jc w:val="both"/>
+        <w:rPr>
+          <w:rFonts w:ascii="Times New Roman" w:hAnsi="Times New Roman" w:cs="Times New Roman"/>
+        </w:rPr>
+      </w:pPr>
+    </w:p>
+    <w:p>
+      <w:pPr>
+        <w:spacing w:after="0"/>
+        <w:jc w:val="both"/>
+        <w:rPr>
+          <w:rFonts w:ascii="Times New Roman" w:hAnsi="Times New Roman" w:cs="Times New Roman"/>
+        </w:rPr>
+      </w:pPr>
+    </w:p>
+    <w:p>
+      <w:pPr>
+        <w:jc w:val="both"/>
+        <w:rPr>
+          <w:rFonts w:ascii="Times New Roman" w:hAnsi="Times New Roman" w:cs="Times New Roman"/>
+        </w:rPr>
+      </w:pPr>
+      <w:r>
+        <w:rPr>
+          <w:rFonts w:ascii="Times New Roman" w:hAnsi="Times New Roman" w:cs="Times New Roman"/>
+          <w:b/>
+          <w:u w:val="single"/>
+        </w:rPr>
+        <w:t>RELACION</w:t>
+      </w:r>
+      <w:r>
+        <w:rPr>
+          <w:rFonts w:ascii="Times New Roman" w:hAnsi="Times New Roman" w:cs="Times New Roman"/>
+        </w:rPr>
+        <w:t>:</w:t>
+      </w:r>
+    </w:p>
+    <w:p>
+      <w:pPr>
+        <w:jc w:val="both"/>
+        <w:rPr>
+          <w:rFonts w:ascii="Times New Roman" w:hAnsi="Times New Roman" w:cs="Times New Roman"/>
+        </w:rPr>
+      </w:pPr>
+      <w:r>
+        <w:rPr>
+          <w:rFonts w:ascii="Times New Roman" w:hAnsi="Times New Roman" w:cs="Times New Roman"/>
+        </w:rPr>
+        <w:t>Dado u</w:t>
+      </w:r>
+      <w:r>
+        <w:rPr>
+          <w:rFonts w:ascii="Times New Roman" w:hAnsi="Times New Roman" w:cs="Times New Roman"/>
+        </w:rPr>
+        <w:t>n conjunto de n tipos o dominio</w:t>
+      </w:r>
+      <w:r>
+        <w:rPr>
+          <w:rFonts w:ascii="Times New Roman" w:hAnsi="Times New Roman" w:cs="Times New Roman"/>
+        </w:rPr>
+        <w:t xml:space="preserve">s </w:t>
+      </w:r>
+      <w:proofErr w:type="gramStart"/>
+      <w:r>
+        <w:rPr>
+          <w:rFonts w:ascii="Times New Roman" w:hAnsi="Times New Roman" w:cs="Times New Roman"/>
+        </w:rPr>
+        <w:t>Ti(</w:t>
+      </w:r>
+      <w:proofErr w:type="gramEnd"/>
+      <w:r>
+        <w:rPr>
+          <w:rFonts w:ascii="Times New Roman" w:hAnsi="Times New Roman" w:cs="Times New Roman"/>
+        </w:rPr>
+        <w:t>i = 1, 2,…, n</w:t>
+      </w:r>
+      <w:r>
+        <w:rPr>
+          <w:rFonts w:ascii="Times New Roman" w:hAnsi="Times New Roman" w:cs="Times New Roman"/>
+        </w:rPr>
+        <w:t>)</w:t>
+      </w:r>
+      <w:r>
+        <w:rPr>
+          <w:rFonts w:ascii="Times New Roman" w:hAnsi="Times New Roman" w:cs="Times New Roman"/>
+        </w:rPr>
+        <w:t xml:space="preserve">, que no son necesariamente todos distintos, r es una relación sobre esos tipos si consta de dos partes: un </w:t>
+      </w:r>
+      <w:r>
+        <w:rPr>
+          <w:rFonts w:ascii="Times New Roman" w:hAnsi="Times New Roman" w:cs="Times New Roman"/>
+          <w:i/>
+        </w:rPr>
+        <w:t>encabezado</w:t>
+      </w:r>
+      <w:r>
+        <w:rPr>
+          <w:rFonts w:ascii="Times New Roman" w:hAnsi="Times New Roman" w:cs="Times New Roman"/>
+        </w:rPr>
+        <w:t xml:space="preserve"> y un </w:t>
+      </w:r>
+      <w:r>
+        <w:rPr>
+          <w:rFonts w:ascii="Times New Roman" w:hAnsi="Times New Roman" w:cs="Times New Roman"/>
+          <w:i/>
+        </w:rPr>
+        <w:t>cuerpo</w:t>
+      </w:r>
+      <w:r>
+        <w:rPr>
+          <w:rFonts w:ascii="Times New Roman" w:hAnsi="Times New Roman" w:cs="Times New Roman"/>
+        </w:rPr>
+        <w:t>; donde:</w:t>
+      </w:r>
+    </w:p>
+    <w:p>
+      <w:pPr>
+        <w:jc w:val="both"/>
+        <w:rPr>
+          <w:rFonts w:ascii="Times New Roman" w:hAnsi="Times New Roman" w:cs="Times New Roman"/>
+        </w:rPr>
+      </w:pPr>
+      <w:r>
+        <w:rPr>
+          <w:rFonts w:ascii="Times New Roman" w:hAnsi="Times New Roman" w:cs="Times New Roman"/>
+        </w:rPr>
+        <w:t xml:space="preserve">El </w:t>
+      </w:r>
+      <w:r>
+        <w:rPr>
+          <w:rFonts w:ascii="Times New Roman" w:hAnsi="Times New Roman" w:cs="Times New Roman"/>
+          <w:i/>
+        </w:rPr>
+        <w:t>encabezado</w:t>
+      </w:r>
+      <w:r>
+        <w:rPr>
+          <w:rFonts w:ascii="Times New Roman" w:hAnsi="Times New Roman" w:cs="Times New Roman"/>
+        </w:rPr>
+        <w:t xml:space="preserve"> es un conjunto de n atributos de la forma </w:t>
+      </w:r>
+      <w:proofErr w:type="spellStart"/>
+      <w:r>
+        <w:rPr>
+          <w:rFonts w:ascii="Times New Roman" w:hAnsi="Times New Roman" w:cs="Times New Roman"/>
+        </w:rPr>
+        <w:t>Ai</w:t>
+      </w:r>
+      <w:proofErr w:type="gramStart"/>
+      <w:r>
+        <w:rPr>
+          <w:rFonts w:ascii="Times New Roman" w:hAnsi="Times New Roman" w:cs="Times New Roman"/>
+        </w:rPr>
+        <w:t>:Ti</w:t>
+      </w:r>
+      <w:proofErr w:type="spellEnd"/>
+      <w:proofErr w:type="gramEnd"/>
+      <w:r>
+        <w:rPr>
+          <w:rFonts w:ascii="Times New Roman" w:hAnsi="Times New Roman" w:cs="Times New Roman"/>
+        </w:rPr>
+        <w:t xml:space="preserve">, donde los </w:t>
+      </w:r>
+      <w:proofErr w:type="spellStart"/>
+      <w:r>
+        <w:rPr>
+          <w:rFonts w:ascii="Times New Roman" w:hAnsi="Times New Roman" w:cs="Times New Roman"/>
+        </w:rPr>
+        <w:t>Ai</w:t>
+      </w:r>
+      <w:proofErr w:type="spellEnd"/>
+      <w:r>
+        <w:rPr>
+          <w:rFonts w:ascii="Times New Roman" w:hAnsi="Times New Roman" w:cs="Times New Roman"/>
+        </w:rPr>
+        <w:t xml:space="preserve"> –que deben ser todos distintos- son los nombres de atributo de r y los Ti son los nombres de tipo correspondientes (i = 1, 2,…, n);</w:t>
+      </w:r>
+    </w:p>
+    <w:p>
+      <w:pPr>
+        <w:jc w:val="both"/>
+        <w:rPr>
+          <w:rFonts w:ascii="Times New Roman" w:hAnsi="Times New Roman" w:cs="Times New Roman"/>
+        </w:rPr>
+      </w:pPr>
+      <w:r>
+        <w:rPr>
+          <w:rFonts w:ascii="Times New Roman" w:hAnsi="Times New Roman" w:cs="Times New Roman"/>
+        </w:rPr>
+        <w:t xml:space="preserve">El </w:t>
+      </w:r>
+      <w:r>
+        <w:rPr>
+          <w:rFonts w:ascii="Times New Roman" w:hAnsi="Times New Roman" w:cs="Times New Roman"/>
+          <w:i/>
+        </w:rPr>
+        <w:t>cuerpo</w:t>
+      </w:r>
+      <w:r>
+        <w:rPr>
+          <w:rFonts w:ascii="Times New Roman" w:hAnsi="Times New Roman" w:cs="Times New Roman"/>
+        </w:rPr>
+        <w:t xml:space="preserve"> es un conjunto de m tuplas t, en donde y es a su vez un conjunto de componentes de la forma Ai</w:t>
+      </w:r>
+      <w:proofErr w:type="gramStart"/>
+      <w:r>
+        <w:rPr>
+          <w:rFonts w:ascii="Times New Roman" w:hAnsi="Times New Roman" w:cs="Times New Roman"/>
+        </w:rPr>
+        <w:t>:vi</w:t>
+      </w:r>
+      <w:proofErr w:type="gramEnd"/>
+      <w:r>
+        <w:rPr>
+          <w:rFonts w:ascii="Times New Roman" w:hAnsi="Times New Roman" w:cs="Times New Roman"/>
+        </w:rPr>
+        <w:t xml:space="preserve"> en la cual vi es un valor de tipo Ti; es decir, el valor de atributo para el atributo Ai de la tupla t (i = 1, 2,…, n).</w:t>
+      </w:r>
+    </w:p>
+    <w:p>
+      <w:pPr>
+        <w:jc w:val="both"/>
+        <w:rPr>
+          <w:rFonts w:ascii="Times New Roman" w:hAnsi="Times New Roman" w:cs="Times New Roman"/>
+        </w:rPr>
+      </w:pPr>
+      <w:r>
+        <w:rPr>
+          <w:rFonts w:ascii="Times New Roman" w:hAnsi="Times New Roman" w:cs="Times New Roman"/>
+        </w:rPr>
+        <w:t>A los valores m y n se los denomina Cardinalidad y grado, respectivamente, de la relación r.</w:t>
+      </w:r>
+    </w:p>
+    <w:p>
+      <w:pPr>
+        <w:jc w:val="both"/>
+        <w:rPr>
+          <w:rFonts w:ascii="Times New Roman" w:hAnsi="Times New Roman" w:cs="Times New Roman"/>
+        </w:rPr>
+      </w:pPr>
+      <w:r>
+        <w:rPr>
+          <w:rFonts w:ascii="Times New Roman" w:hAnsi="Times New Roman" w:cs="Times New Roman"/>
+          <w:u w:val="single"/>
+        </w:rPr>
+        <w:t>PROPIEDADES DE LAS RELACIONES</w:t>
+      </w:r>
+      <w:r>
+        <w:rPr>
+          <w:rFonts w:ascii="Times New Roman" w:hAnsi="Times New Roman" w:cs="Times New Roman"/>
+        </w:rPr>
+        <w:t xml:space="preserve">: </w:t>
+      </w:r>
+    </w:p>
+    <w:p>
+      <w:pPr>
+        <w:jc w:val="both"/>
+        <w:rPr>
+          <w:rFonts w:ascii="Times New Roman" w:hAnsi="Times New Roman" w:cs="Times New Roman"/>
+        </w:rPr>
+      </w:pPr>
+      <w:r>
+        <w:rPr>
+          <w:rFonts w:ascii="Times New Roman" w:hAnsi="Times New Roman" w:cs="Times New Roman"/>
+          <w:i/>
+        </w:rPr>
+        <w:t>No existen tuplas duplicadas</w:t>
+      </w:r>
+      <w:r>
+        <w:rPr>
+          <w:rFonts w:ascii="Times New Roman" w:hAnsi="Times New Roman" w:cs="Times New Roman"/>
+        </w:rPr>
+        <w:t>:</w:t>
+      </w:r>
+      <w:r>
+        <w:rPr>
+          <w:rFonts w:ascii="Times New Roman" w:hAnsi="Times New Roman" w:cs="Times New Roman"/>
+        </w:rPr>
+        <w:t xml:space="preserve"> </w:t>
+      </w:r>
+      <w:r>
+        <w:rPr>
+          <w:rFonts w:ascii="Times New Roman" w:hAnsi="Times New Roman" w:cs="Times New Roman"/>
+        </w:rPr>
+        <w:t>esta primera propiedad sirve para ilustrar el punto de que –en general- una relación y una tabla no son lo mismo, ya que –en general- una tabla puede contener filas duplicadas, mientras que una relación no puede contener una tupla duplicada –ya que si una “relación” contiene tuplas duplicadas, entonces no es una relación por definición matemática-.</w:t>
+      </w:r>
+    </w:p>
+    <w:p>
+      <w:pPr>
+        <w:jc w:val="both"/>
+        <w:rPr>
+          <w:rFonts w:ascii="Times New Roman" w:hAnsi="Times New Roman" w:cs="Times New Roman"/>
+        </w:rPr>
+      </w:pPr>
+      <w:r>
+        <w:rPr>
+          <w:rFonts w:ascii="Times New Roman" w:hAnsi="Times New Roman" w:cs="Times New Roman"/>
+          <w:i/>
+        </w:rPr>
+        <w:t xml:space="preserve">Las tuplas están en </w:t>
+      </w:r>
+      <w:r>
+        <w:rPr>
+          <w:rFonts w:ascii="Times New Roman" w:hAnsi="Times New Roman" w:cs="Times New Roman"/>
+          <w:i/>
+        </w:rPr>
+        <w:t>desorden, de arriba hacia abajo</w:t>
+      </w:r>
+      <w:r>
+        <w:rPr>
+          <w:rFonts w:ascii="Times New Roman" w:hAnsi="Times New Roman" w:cs="Times New Roman"/>
+        </w:rPr>
+        <w:t>: esta</w:t>
+      </w:r>
+      <w:r>
+        <w:rPr>
+          <w:rFonts w:ascii="Times New Roman" w:hAnsi="Times New Roman" w:cs="Times New Roman"/>
+        </w:rPr>
+        <w:t xml:space="preserve"> propiedad surge del hecho de que el cuerpo de la </w:t>
+      </w:r>
+      <w:r>
+        <w:rPr>
+          <w:rFonts w:ascii="Times New Roman" w:hAnsi="Times New Roman" w:cs="Times New Roman"/>
+        </w:rPr>
+        <w:t>relación</w:t>
+      </w:r>
+      <w:r>
+        <w:rPr>
+          <w:rFonts w:ascii="Times New Roman" w:hAnsi="Times New Roman" w:cs="Times New Roman"/>
+        </w:rPr>
+        <w:t xml:space="preserve"> es un conjunto matemático; </w:t>
+      </w:r>
+      <w:r>
+        <w:rPr>
+          <w:rFonts w:ascii="Times New Roman" w:hAnsi="Times New Roman" w:cs="Times New Roman"/>
+        </w:rPr>
+        <w:t>en matemáticas, los conjuntos no están ordenados</w:t>
+      </w:r>
+      <w:r>
+        <w:rPr>
+          <w:rFonts w:ascii="Times New Roman" w:hAnsi="Times New Roman" w:cs="Times New Roman"/>
+        </w:rPr>
+        <w:t>.</w:t>
+      </w:r>
+      <w:r>
+        <w:rPr>
+          <w:rFonts w:ascii="Times New Roman" w:hAnsi="Times New Roman" w:cs="Times New Roman"/>
+        </w:rPr>
+        <w:t xml:space="preserve"> Por lo tanto no hay algo que se llame</w:t>
+      </w:r>
+      <w:r>
+        <w:rPr>
+          <w:rFonts w:ascii="Times New Roman" w:hAnsi="Times New Roman" w:cs="Times New Roman"/>
+          <w:i/>
+        </w:rPr>
+        <w:t xml:space="preserve"> la quinta tupla </w:t>
+      </w:r>
+      <w:r>
+        <w:rPr>
+          <w:rFonts w:ascii="Times New Roman" w:hAnsi="Times New Roman" w:cs="Times New Roman"/>
+        </w:rPr>
+        <w:t xml:space="preserve">o </w:t>
+      </w:r>
+      <w:r>
+        <w:rPr>
+          <w:rFonts w:ascii="Times New Roman" w:hAnsi="Times New Roman" w:cs="Times New Roman"/>
+          <w:i/>
+        </w:rPr>
+        <w:t>la siguiente tupla</w:t>
+      </w:r>
+      <w:r>
+        <w:rPr>
+          <w:rFonts w:ascii="Times New Roman" w:hAnsi="Times New Roman" w:cs="Times New Roman"/>
+        </w:rPr>
+        <w:t>, en otras palabras no existe el concepto de direccionamiento posicional.</w:t>
+      </w:r>
+    </w:p>
+    <w:p>
+      <w:pPr>
+        <w:jc w:val="both"/>
+        <w:rPr>
+          <w:rFonts w:ascii="Times New Roman" w:hAnsi="Times New Roman" w:cs="Times New Roman"/>
+        </w:rPr>
+      </w:pPr>
+      <w:r>
+        <w:rPr>
+          <w:rFonts w:ascii="Times New Roman" w:hAnsi="Times New Roman" w:cs="Times New Roman"/>
+          <w:i/>
+        </w:rPr>
+        <w:t>Los atributos están en d</w:t>
+      </w:r>
+      <w:r>
+        <w:rPr>
+          <w:rFonts w:ascii="Times New Roman" w:hAnsi="Times New Roman" w:cs="Times New Roman"/>
+          <w:i/>
+        </w:rPr>
+        <w:t>esorden de izquierda a derecha</w:t>
+      </w:r>
+      <w:r>
+        <w:rPr>
+          <w:rFonts w:ascii="Times New Roman" w:hAnsi="Times New Roman" w:cs="Times New Roman"/>
+        </w:rPr>
+        <w:t>: Esta propiedad surge del hecho de que el encabezado de una relación también es un conjunto –de atributos-</w:t>
+      </w:r>
+      <w:r>
+        <w:rPr>
+          <w:rFonts w:ascii="Times New Roman" w:hAnsi="Times New Roman" w:cs="Times New Roman"/>
+        </w:rPr>
+        <w:t xml:space="preserve">. Por lo tanto no existe algo como </w:t>
+      </w:r>
+      <w:r>
+        <w:rPr>
+          <w:rFonts w:ascii="Times New Roman" w:hAnsi="Times New Roman" w:cs="Times New Roman"/>
+          <w:i/>
+        </w:rPr>
+        <w:t>el primer atributo</w:t>
+      </w:r>
+      <w:r>
+        <w:rPr>
+          <w:rFonts w:ascii="Times New Roman" w:hAnsi="Times New Roman" w:cs="Times New Roman"/>
+        </w:rPr>
+        <w:t xml:space="preserve"> o </w:t>
+      </w:r>
+      <w:r>
+        <w:rPr>
+          <w:rFonts w:ascii="Times New Roman" w:hAnsi="Times New Roman" w:cs="Times New Roman"/>
+          <w:i/>
+        </w:rPr>
+        <w:t>el siguiente atributo</w:t>
+      </w:r>
+      <w:r>
+        <w:rPr>
+          <w:rFonts w:ascii="Times New Roman" w:hAnsi="Times New Roman" w:cs="Times New Roman"/>
+        </w:rPr>
+        <w:t>, en otras palabras, siempre se hace referencia a los atributos por nombre, nunca por posición.</w:t>
+      </w:r>
+    </w:p>
+    <w:p>
+      <w:pPr>
+        <w:jc w:val="both"/>
+        <w:rPr>
+          <w:rFonts w:ascii="Times New Roman" w:hAnsi="Times New Roman" w:cs="Times New Roman"/>
+        </w:rPr>
+      </w:pPr>
+      <w:r>
+        <w:rPr>
+          <w:rFonts w:ascii="Times New Roman" w:hAnsi="Times New Roman" w:cs="Times New Roman"/>
+          <w:i/>
+        </w:rPr>
+        <w:t>Cada tupla d</w:t>
+      </w:r>
+      <w:r>
+        <w:rPr>
+          <w:rFonts w:ascii="Times New Roman" w:hAnsi="Times New Roman" w:cs="Times New Roman"/>
+          <w:i/>
+        </w:rPr>
+        <w:t>eben te</w:t>
+      </w:r>
+      <w:r>
+        <w:rPr>
+          <w:rFonts w:ascii="Times New Roman" w:hAnsi="Times New Roman" w:cs="Times New Roman"/>
+          <w:i/>
+        </w:rPr>
+        <w:t>ner definida una clave primaria</w:t>
+      </w:r>
+      <w:r>
+        <w:rPr>
+          <w:rFonts w:ascii="Times New Roman" w:hAnsi="Times New Roman" w:cs="Times New Roman"/>
+        </w:rPr>
+        <w:t>.</w:t>
+      </w:r>
+    </w:p>
+    <w:p>
+      <w:pPr>
+        <w:jc w:val="both"/>
+        <w:rPr>
+          <w:rFonts w:ascii="Times New Roman" w:hAnsi="Times New Roman" w:cs="Times New Roman"/>
+        </w:rPr>
+      </w:pPr>
+      <w:r>
+        <w:rPr>
+          <w:rFonts w:ascii="Times New Roman" w:hAnsi="Times New Roman" w:cs="Times New Roman"/>
+          <w:u w:val="single"/>
+        </w:rPr>
+        <w:t>VARIABLE RELACIONAL – RELACION</w:t>
+      </w:r>
+      <w:r>
+        <w:rPr>
+          <w:rFonts w:ascii="Times New Roman" w:hAnsi="Times New Roman" w:cs="Times New Roman"/>
+        </w:rPr>
+        <w:t>:</w:t>
+      </w:r>
+    </w:p>
+    <w:p>
+      <w:pPr>
+        <w:jc w:val="both"/>
+        <w:rPr>
+          <w:rFonts w:ascii="Times New Roman" w:hAnsi="Times New Roman" w:cs="Times New Roman"/>
+        </w:rPr>
+      </w:pPr>
+      <w:r>
+        <w:rPr>
+          <w:rFonts w:ascii="Times New Roman" w:hAnsi="Times New Roman" w:cs="Times New Roman"/>
+        </w:rPr>
+        <w:t xml:space="preserve">Nos referiremos a </w:t>
+      </w:r>
+      <w:r>
+        <w:rPr>
+          <w:rFonts w:ascii="Times New Roman" w:hAnsi="Times New Roman" w:cs="Times New Roman"/>
+          <w:i/>
+        </w:rPr>
+        <w:t>variable relacional</w:t>
+      </w:r>
+      <w:r>
+        <w:rPr>
+          <w:rFonts w:ascii="Times New Roman" w:hAnsi="Times New Roman" w:cs="Times New Roman"/>
+        </w:rPr>
+        <w:t>, cuando hacemos mención a la estructura de la misma. O sea al encabezado de una relación, sin importar un va</w:t>
+      </w:r>
+      <w:r>
+        <w:rPr>
+          <w:rFonts w:ascii="Times New Roman" w:hAnsi="Times New Roman" w:cs="Times New Roman"/>
+        </w:rPr>
+        <w:t>lor en particular de su cuerpo.</w:t>
+      </w:r>
+    </w:p>
+    <w:p>
+      <w:pPr>
+        <w:jc w:val="both"/>
+        <w:rPr>
+          <w:rFonts w:ascii="Times New Roman" w:hAnsi="Times New Roman" w:cs="Times New Roman"/>
+        </w:rPr>
+      </w:pPr>
+      <w:r>
+        <w:rPr>
+          <w:rFonts w:ascii="Times New Roman" w:hAnsi="Times New Roman" w:cs="Times New Roman"/>
+        </w:rPr>
+        <w:t xml:space="preserve">Nos referiremos a </w:t>
+      </w:r>
+      <w:r>
+        <w:rPr>
+          <w:rFonts w:ascii="Times New Roman" w:hAnsi="Times New Roman" w:cs="Times New Roman"/>
+          <w:i/>
+        </w:rPr>
+        <w:t>relación</w:t>
+      </w:r>
+      <w:r>
+        <w:rPr>
+          <w:rFonts w:ascii="Times New Roman" w:hAnsi="Times New Roman" w:cs="Times New Roman"/>
+        </w:rPr>
+        <w:t xml:space="preserve"> cuando hacemos mención a un valor específico en un momento dado para una variable relacional. Este valor es un conjunto de N tuplas pertenecientes al cuerpo.</w:t>
+      </w:r>
+    </w:p>
+    <w:p>
+      <w:pPr>
+        <w:jc w:val="both"/>
+        <w:rPr>
+          <w:rFonts w:ascii="Times New Roman" w:hAnsi="Times New Roman" w:cs="Times New Roman"/>
+        </w:rPr>
       </w:pPr>
       <w:bookmarkStart w:id="0" w:name="_GoBack"/>
       <w:bookmarkEnd w:id="0"/>
     </w:p>
     <w:sectPr>
-      <w:headerReference w:type="default" r:id="rId8"/>
+      <w:headerReference w:type="default" r:id="rId10"/>
       <w:pgSz w:w="11906" w:h="16838"/>
       <w:pgMar w:top="720" w:right="720" w:bottom="720" w:left="720" w:header="454" w:footer="964" w:gutter="0"/>
       <w:cols w:space="708"/>
@@ -1693,57 +3088,29 @@
     <w:pPr>
       <w:pStyle w:val="Encabezado"/>
       <w:jc w:val="right"/>
-      <w:rPr>
-        <w:color w:val="5B9BD5" w:themeColor="accent1"/>
-      </w:rPr>
     </w:pPr>
-    <w:sdt>
-      <w:sdtPr>
-        <w:alias w:val="Título"/>
-        <w:tag w:val=""/>
-        <w:id w:val="664756013"/>
-        <w:placeholder>
-          <w:docPart w:val="968F932F074F4224A436761163666428"/>
-        </w:placeholder>
-        <w:dataBinding w:prefixMappings="xmlns:ns0='http://purl.org/dc/elements/1.1/' xmlns:ns1='http://schemas.openxmlformats.org/package/2006/metadata/core-properties' " w:xpath="/ns1:coreProperties[1]/ns0:title[1]" w:storeItemID="{6C3C8BC8-F283-45AE-878A-BAB7291924A1}"/>
-        <w:text/>
-      </w:sdtPr>
-      <w:sdtEndPr/>
-      <w:sdtContent>
-        <w:r>
-          <w:t>Gestión de Datos</w:t>
-        </w:r>
-      </w:sdtContent>
-    </w:sdt>
     <w:r>
-      <w:rPr>
-        <w:lang w:val="es-ES"/>
-      </w:rPr>
-      <w:t xml:space="preserve"> | </w:t>
+      <w:t>Gestión de Datos | Modelo conceptual de datos</w:t>
     </w:r>
-    <w:sdt>
-      <w:sdtPr>
-        <w:alias w:val="Autor"/>
-        <w:tag w:val=""/>
-        <w:id w:val="-1677181147"/>
-        <w:placeholder>
-          <w:docPart w:val="F3B4BCFF324244B4B70C366EDC4074C4"/>
-        </w:placeholder>
-        <w:dataBinding w:prefixMappings="xmlns:ns0='http://purl.org/dc/elements/1.1/' xmlns:ns1='http://schemas.openxmlformats.org/package/2006/metadata/core-properties' " w:xpath="/ns1:coreProperties[1]/ns0:creator[1]" w:storeItemID="{6C3C8BC8-F283-45AE-878A-BAB7291924A1}"/>
-        <w:text/>
-      </w:sdtPr>
-      <w:sdtEndPr/>
-      <w:sdtContent>
-        <w:r>
-          <w:t>Introducción a los sistemas de base de datos</w:t>
-        </w:r>
-      </w:sdtContent>
-    </w:sdt>
   </w:p>
   <w:p>
     <w:pPr>
       <w:pStyle w:val="Encabezado"/>
     </w:pPr>
+  </w:p>
+</w:hdr>
+</file>
+
+<file path=word/header2.xml><?xml version="1.0" encoding="utf-8"?>
+<w:hdr xmlns:wpc="http://schemas.microsoft.com/office/word/2010/wordprocessingCanvas" xmlns:mc="http://schemas.openxmlformats.org/markup-compatibility/2006" xmlns:o="urn:schemas-microsoft-com:office:office" xmlns:r="http://schemas.openxmlformats.org/officeDocument/2006/relationships" xmlns:m="http://schemas.openxmlformats.org/officeDocument/2006/math" xmlns:v="urn:schemas-microsoft-com:vml" xmlns:wp14="http://schemas.microsoft.com/office/word/2010/wordprocessingDrawing" xmlns:wp="http://schemas.openxmlformats.org/drawingml/2006/wordprocessingDrawing" xmlns:w10="urn:schemas-microsoft-com:office:word" xmlns:w="http://schemas.openxmlformats.org/wordprocessingml/2006/main" xmlns:w14="http://schemas.microsoft.com/office/word/2010/wordml" xmlns:w15="http://schemas.microsoft.com/office/word/2012/wordml" xmlns:wpg="http://schemas.microsoft.com/office/word/2010/wordprocessingGroup" xmlns:wpi="http://schemas.microsoft.com/office/word/2010/wordprocessingInk" xmlns:wne="http://schemas.microsoft.com/office/word/2006/wordml" xmlns:wps="http://schemas.microsoft.com/office/word/2010/wordprocessingShape" mc:Ignorable="w14 w15 wp14">
+  <w:p>
+    <w:pPr>
+      <w:pStyle w:val="Encabezado"/>
+      <w:jc w:val="right"/>
+    </w:pPr>
+    <w:r>
+      <w:t>Gestión de Datos | Modelo Relacional</w:t>
+    </w:r>
   </w:p>
 </w:hdr>
 </file>
@@ -1867,6 +3234,119 @@
     </w:lvl>
   </w:abstractNum>
   <w:abstractNum w:abstractNumId="1">
+    <w:nsid w:val="09094236"/>
+    <w:multiLevelType w:val="hybridMultilevel"/>
+    <w:tmpl w:val="997A80A6"/>
+    <w:lvl w:ilvl="0" w:tplc="2C0A000F">
+      <w:start w:val="1"/>
+      <w:numFmt w:val="decimal"/>
+      <w:lvlText w:val="%1."/>
+      <w:lvlJc w:val="left"/>
+      <w:pPr>
+        <w:ind w:left="720" w:hanging="360"/>
+      </w:pPr>
+      <w:rPr>
+        <w:rFonts w:hint="default"/>
+      </w:rPr>
+    </w:lvl>
+    <w:lvl w:ilvl="1" w:tplc="2C0A0003" w:tentative="1">
+      <w:start w:val="1"/>
+      <w:numFmt w:val="bullet"/>
+      <w:lvlText w:val="o"/>
+      <w:lvlJc w:val="left"/>
+      <w:pPr>
+        <w:ind w:left="1440" w:hanging="360"/>
+      </w:pPr>
+      <w:rPr>
+        <w:rFonts w:ascii="Courier New" w:hAnsi="Courier New" w:cs="Courier New" w:hint="default"/>
+      </w:rPr>
+    </w:lvl>
+    <w:lvl w:ilvl="2" w:tplc="2C0A0005" w:tentative="1">
+      <w:start w:val="1"/>
+      <w:numFmt w:val="bullet"/>
+      <w:lvlText w:val=""/>
+      <w:lvlJc w:val="left"/>
+      <w:pPr>
+        <w:ind w:left="2160" w:hanging="360"/>
+      </w:pPr>
+      <w:rPr>
+        <w:rFonts w:ascii="Wingdings" w:hAnsi="Wingdings" w:hint="default"/>
+      </w:rPr>
+    </w:lvl>
+    <w:lvl w:ilvl="3" w:tplc="2C0A0001" w:tentative="1">
+      <w:start w:val="1"/>
+      <w:numFmt w:val="bullet"/>
+      <w:lvlText w:val=""/>
+      <w:lvlJc w:val="left"/>
+      <w:pPr>
+        <w:ind w:left="2880" w:hanging="360"/>
+      </w:pPr>
+      <w:rPr>
+        <w:rFonts w:ascii="Symbol" w:hAnsi="Symbol" w:hint="default"/>
+      </w:rPr>
+    </w:lvl>
+    <w:lvl w:ilvl="4" w:tplc="2C0A0003" w:tentative="1">
+      <w:start w:val="1"/>
+      <w:numFmt w:val="bullet"/>
+      <w:lvlText w:val="o"/>
+      <w:lvlJc w:val="left"/>
+      <w:pPr>
+        <w:ind w:left="3600" w:hanging="360"/>
+      </w:pPr>
+      <w:rPr>
+        <w:rFonts w:ascii="Courier New" w:hAnsi="Courier New" w:cs="Courier New" w:hint="default"/>
+      </w:rPr>
+    </w:lvl>
+    <w:lvl w:ilvl="5" w:tplc="2C0A0005" w:tentative="1">
+      <w:start w:val="1"/>
+      <w:numFmt w:val="bullet"/>
+      <w:lvlText w:val=""/>
+      <w:lvlJc w:val="left"/>
+      <w:pPr>
+        <w:ind w:left="4320" w:hanging="360"/>
+      </w:pPr>
+      <w:rPr>
+        <w:rFonts w:ascii="Wingdings" w:hAnsi="Wingdings" w:hint="default"/>
+      </w:rPr>
+    </w:lvl>
+    <w:lvl w:ilvl="6" w:tplc="2C0A0001" w:tentative="1">
+      <w:start w:val="1"/>
+      <w:numFmt w:val="bullet"/>
+      <w:lvlText w:val=""/>
+      <w:lvlJc w:val="left"/>
+      <w:pPr>
+        <w:ind w:left="5040" w:hanging="360"/>
+      </w:pPr>
+      <w:rPr>
+        <w:rFonts w:ascii="Symbol" w:hAnsi="Symbol" w:hint="default"/>
+      </w:rPr>
+    </w:lvl>
+    <w:lvl w:ilvl="7" w:tplc="2C0A0003" w:tentative="1">
+      <w:start w:val="1"/>
+      <w:numFmt w:val="bullet"/>
+      <w:lvlText w:val="o"/>
+      <w:lvlJc w:val="left"/>
+      <w:pPr>
+        <w:ind w:left="5760" w:hanging="360"/>
+      </w:pPr>
+      <w:rPr>
+        <w:rFonts w:ascii="Courier New" w:hAnsi="Courier New" w:cs="Courier New" w:hint="default"/>
+      </w:rPr>
+    </w:lvl>
+    <w:lvl w:ilvl="8" w:tplc="2C0A0005" w:tentative="1">
+      <w:start w:val="1"/>
+      <w:numFmt w:val="bullet"/>
+      <w:lvlText w:val=""/>
+      <w:lvlJc w:val="left"/>
+      <w:pPr>
+        <w:ind w:left="6480" w:hanging="360"/>
+      </w:pPr>
+      <w:rPr>
+        <w:rFonts w:ascii="Wingdings" w:hAnsi="Wingdings" w:hint="default"/>
+      </w:rPr>
+    </w:lvl>
+  </w:abstractNum>
+  <w:abstractNum w:abstractNumId="2">
     <w:nsid w:val="5294515E"/>
     <w:multiLevelType w:val="hybridMultilevel"/>
     <w:tmpl w:val="14E62E10"/>
@@ -1979,7 +3459,7 @@
       </w:rPr>
     </w:lvl>
   </w:abstractNum>
-  <w:abstractNum w:abstractNumId="2">
+  <w:abstractNum w:abstractNumId="3">
     <w:nsid w:val="5507409F"/>
     <w:multiLevelType w:val="hybridMultilevel"/>
     <w:tmpl w:val="FAF88052"/>
@@ -2095,7 +3575,7 @@
       </w:pPr>
     </w:lvl>
   </w:abstractNum>
-  <w:abstractNum w:abstractNumId="3">
+  <w:abstractNum w:abstractNumId="4">
     <w:nsid w:val="64FD78A2"/>
     <w:multiLevelType w:val="hybridMultilevel"/>
     <w:tmpl w:val="689494F0"/>
@@ -2185,16 +3665,19 @@
     </w:lvl>
   </w:abstractNum>
   <w:num w:numId="1">
-    <w:abstractNumId w:val="1"/>
+    <w:abstractNumId w:val="2"/>
   </w:num>
   <w:num w:numId="2">
-    <w:abstractNumId w:val="3"/>
+    <w:abstractNumId w:val="4"/>
   </w:num>
   <w:num w:numId="3">
-    <w:abstractNumId w:val="2"/>
+    <w:abstractNumId w:val="3"/>
   </w:num>
   <w:num w:numId="4">
     <w:abstractNumId w:val="0"/>
+  </w:num>
+  <w:num w:numId="5">
+    <w:abstractNumId w:val="1"/>
   </w:num>
 </w:numbering>
 </file>
@@ -2756,621 +4239,6 @@
 </w:styles>
 </file>
 
-<file path=word/glossary/document.xml><?xml version="1.0" encoding="utf-8"?>
-<w:glossaryDocument xmlns:wpc="http://schemas.microsoft.com/office/word/2010/wordprocessingCanvas" xmlns:mc="http://schemas.openxmlformats.org/markup-compatibility/2006" xmlns:o="urn:schemas-microsoft-com:office:office" xmlns:r="http://schemas.openxmlformats.org/officeDocument/2006/relationships" xmlns:m="http://schemas.openxmlformats.org/officeDocument/2006/math" xmlns:v="urn:schemas-microsoft-com:vml" xmlns:wp14="http://schemas.microsoft.com/office/word/2010/wordprocessingDrawing" xmlns:wp="http://schemas.openxmlformats.org/drawingml/2006/wordprocessingDrawing" xmlns:w10="urn:schemas-microsoft-com:office:word" xmlns:w="http://schemas.openxmlformats.org/wordprocessingml/2006/main" xmlns:w14="http://schemas.microsoft.com/office/word/2010/wordml" xmlns:w15="http://schemas.microsoft.com/office/word/2012/wordml" xmlns:wpg="http://schemas.microsoft.com/office/word/2010/wordprocessingGroup" xmlns:wpi="http://schemas.microsoft.com/office/word/2010/wordprocessingInk" xmlns:wne="http://schemas.microsoft.com/office/word/2006/wordml" xmlns:wps="http://schemas.microsoft.com/office/word/2010/wordprocessingShape" mc:Ignorable="w14 w15 wp14">
-  <w:docParts>
-    <w:docPart>
-      <w:docPartPr>
-        <w:name w:val="968F932F074F4224A436761163666428"/>
-        <w:category>
-          <w:name w:val="General"/>
-          <w:gallery w:val="placeholder"/>
-        </w:category>
-        <w:types>
-          <w:type w:val="bbPlcHdr"/>
-        </w:types>
-        <w:behaviors>
-          <w:behavior w:val="content"/>
-        </w:behaviors>
-        <w:guid w:val="{F3B4D373-2E08-42CA-A6AF-F27B574B3545}"/>
-      </w:docPartPr>
-      <w:docPartBody>
-        <w:p>
-          <w:pPr>
-            <w:pStyle w:val="968F932F074F4224A436761163666428"/>
-          </w:pPr>
-          <w:r>
-            <w:rPr>
-              <w:color w:val="5B9BD5" w:themeColor="accent1"/>
-              <w:lang w:val="es-ES"/>
-            </w:rPr>
-            <w:t>[Título del documento]</w:t>
-          </w:r>
-        </w:p>
-      </w:docPartBody>
-    </w:docPart>
-    <w:docPart>
-      <w:docPartPr>
-        <w:name w:val="F3B4BCFF324244B4B70C366EDC4074C4"/>
-        <w:category>
-          <w:name w:val="General"/>
-          <w:gallery w:val="placeholder"/>
-        </w:category>
-        <w:types>
-          <w:type w:val="bbPlcHdr"/>
-        </w:types>
-        <w:behaviors>
-          <w:behavior w:val="content"/>
-        </w:behaviors>
-        <w:guid w:val="{8061BD2F-4B03-4143-9590-6E1949132FD0}"/>
-      </w:docPartPr>
-      <w:docPartBody>
-        <w:p>
-          <w:pPr>
-            <w:pStyle w:val="F3B4BCFF324244B4B70C366EDC4074C4"/>
-          </w:pPr>
-          <w:r>
-            <w:rPr>
-              <w:lang w:val="es-ES"/>
-            </w:rPr>
-            <w:t>[Nombre del autor]</w:t>
-          </w:r>
-        </w:p>
-      </w:docPartBody>
-    </w:docPart>
-  </w:docParts>
-</w:glossaryDocument>
-</file>
-
-<file path=word/glossary/fontTable.xml><?xml version="1.0" encoding="utf-8"?>
-<w:fonts xmlns:mc="http://schemas.openxmlformats.org/markup-compatibility/2006" xmlns:r="http://schemas.openxmlformats.org/officeDocument/2006/relationships" xmlns:w="http://schemas.openxmlformats.org/wordprocessingml/2006/main" xmlns:w14="http://schemas.microsoft.com/office/word/2010/wordml" xmlns:w15="http://schemas.microsoft.com/office/word/2012/wordml" mc:Ignorable="w14 w15">
-  <w:font w:name="Times New Roman">
-    <w:panose1 w:val="02020603050405020304"/>
-    <w:charset w:val="00"/>
-    <w:family w:val="roman"/>
-    <w:pitch w:val="variable"/>
-    <w:sig w:usb0="E0002EFF" w:usb1="C000785B" w:usb2="00000009" w:usb3="00000000" w:csb0="000001FF" w:csb1="00000000"/>
-  </w:font>
-  <w:font w:name="MS Mincho">
-    <w:altName w:val="ＭＳ 明朝"/>
-    <w:panose1 w:val="02020609040205080304"/>
-    <w:charset w:val="80"/>
-    <w:family w:val="modern"/>
-    <w:pitch w:val="fixed"/>
-    <w:sig w:usb0="E00002FF" w:usb1="6AC7FDFB" w:usb2="08000012" w:usb3="00000000" w:csb0="0002009F" w:csb1="00000000"/>
-  </w:font>
-  <w:font w:name="Courier New">
-    <w:panose1 w:val="02070309020205020404"/>
-    <w:charset w:val="00"/>
-    <w:family w:val="modern"/>
-    <w:pitch w:val="fixed"/>
-    <w:sig w:usb0="E0002EFF" w:usb1="C0007843" w:usb2="00000009" w:usb3="00000000" w:csb0="000001FF" w:csb1="00000000"/>
-  </w:font>
-  <w:font w:name="Wingdings">
-    <w:panose1 w:val="05000000000000000000"/>
-    <w:charset w:val="02"/>
-    <w:family w:val="auto"/>
-    <w:pitch w:val="variable"/>
-    <w:sig w:usb0="00000000" w:usb1="10000000" w:usb2="00000000" w:usb3="00000000" w:csb0="80000000" w:csb1="00000000"/>
-  </w:font>
-  <w:font w:name="Symbol">
-    <w:panose1 w:val="05050102010706020507"/>
-    <w:charset w:val="02"/>
-    <w:family w:val="roman"/>
-    <w:pitch w:val="variable"/>
-    <w:sig w:usb0="00000000" w:usb1="10000000" w:usb2="00000000" w:usb3="00000000" w:csb0="80000000" w:csb1="00000000"/>
-  </w:font>
-  <w:font w:name="Calibri">
-    <w:panose1 w:val="020F0502020204030204"/>
-    <w:charset w:val="00"/>
-    <w:family w:val="swiss"/>
-    <w:pitch w:val="variable"/>
-    <w:sig w:usb0="E0002AFF" w:usb1="C000247B" w:usb2="00000009" w:usb3="00000000" w:csb0="000001FF" w:csb1="00000000"/>
-  </w:font>
-  <w:font w:name="MS Gothic">
-    <w:altName w:val="ＭＳ ゴシック"/>
-    <w:panose1 w:val="020B0609070205080204"/>
-    <w:charset w:val="80"/>
-    <w:family w:val="modern"/>
-    <w:pitch w:val="fixed"/>
-    <w:sig w:usb0="E00002FF" w:usb1="6AC7FDFB" w:usb2="08000012" w:usb3="00000000" w:csb0="0002009F" w:csb1="00000000"/>
-  </w:font>
-  <w:font w:name="Calibri Light">
-    <w:panose1 w:val="020F0302020204030204"/>
-    <w:charset w:val="00"/>
-    <w:family w:val="swiss"/>
-    <w:pitch w:val="variable"/>
-    <w:sig w:usb0="E0002AFF" w:usb1="C000247B" w:usb2="00000009" w:usb3="00000000" w:csb0="000001FF" w:csb1="00000000"/>
-  </w:font>
-</w:fonts>
-</file>
-
-<file path=word/glossary/settings.xml><?xml version="1.0" encoding="utf-8"?>
-<w:settings xmlns:mc="http://schemas.openxmlformats.org/markup-compatibility/2006" xmlns:o="urn:schemas-microsoft-com:office:office" xmlns:r="http://schemas.openxmlformats.org/officeDocument/2006/relationships" xmlns:m="http://schemas.openxmlformats.org/officeDocument/2006/math" xmlns:v="urn:schemas-microsoft-com:vml" xmlns:w10="urn:schemas-microsoft-com:office:word" xmlns:w="http://schemas.openxmlformats.org/wordprocessingml/2006/main" xmlns:w14="http://schemas.microsoft.com/office/word/2010/wordml" xmlns:w15="http://schemas.microsoft.com/office/word/2012/wordml" xmlns:sl="http://schemas.openxmlformats.org/schemaLibrary/2006/main" mc:Ignorable="w14 w15">
-  <w:view w:val="normal"/>
-  <w:defaultTabStop w:val="708"/>
-  <w:hyphenationZone w:val="425"/>
-  <w:characterSpacingControl w:val="doNotCompress"/>
-  <w:compat>
-    <w:useFELayout/>
-    <w:compatSetting w:name="compatibilityMode" w:uri="http://schemas.microsoft.com/office/word" w:val="15"/>
-    <w:compatSetting w:name="overrideTableStyleFontSizeAndJustification" w:uri="http://schemas.microsoft.com/office/word" w:val="1"/>
-    <w:compatSetting w:name="enableOpenTypeFeatures" w:uri="http://schemas.microsoft.com/office/word" w:val="1"/>
-    <w:compatSetting w:name="doNotFlipMirrorIndents" w:uri="http://schemas.microsoft.com/office/word" w:val="1"/>
-    <w:compatSetting w:name="differentiateMultirowTableHeaders" w:uri="http://schemas.microsoft.com/office/word" w:val="1"/>
-  </w:compat>
-  <w:rsids>
-    <w:rsidRoot w:val="001D613F"/>
-    <w:rsid w:val="001B4FE4"/>
-    <w:rsid w:val="001D613F"/>
-    <w:rsid w:val="003529BB"/>
-    <w:rsid w:val="005D6E23"/>
-    <w:rsid w:val="00A97D2C"/>
-  </w:rsids>
-  <m:mathPr>
-    <m:mathFont m:val="Cambria Math"/>
-    <m:brkBin m:val="before"/>
-    <m:brkBinSub m:val="--"/>
-    <m:smallFrac m:val="0"/>
-    <m:dispDef/>
-    <m:lMargin m:val="0"/>
-    <m:rMargin m:val="0"/>
-    <m:defJc m:val="centerGroup"/>
-    <m:wrapIndent m:val="1440"/>
-    <m:intLim m:val="subSup"/>
-    <m:naryLim m:val="undOvr"/>
-  </m:mathPr>
-  <w:themeFontLang w:val="es-AR" w:eastAsia="ja-JP"/>
-  <w:clrSchemeMapping w:bg1="light1" w:t1="dark1" w:bg2="light2" w:t2="dark2" w:accent1="accent1" w:accent2="accent2" w:accent3="accent3" w:accent4="accent4" w:accent5="accent5" w:accent6="accent6" w:hyperlink="hyperlink" w:followedHyperlink="followedHyperlink"/>
-  <w:decimalSymbol w:val=","/>
-  <w:listSeparator w:val=";"/>
-  <w15:chartTrackingRefBased/>
-</w:settings>
-</file>
-
-<file path=word/glossary/styles.xml><?xml version="1.0" encoding="utf-8"?>
-<w:styles xmlns:mc="http://schemas.openxmlformats.org/markup-compatibility/2006" xmlns:r="http://schemas.openxmlformats.org/officeDocument/2006/relationships" xmlns:w="http://schemas.openxmlformats.org/wordprocessingml/2006/main" xmlns:w14="http://schemas.microsoft.com/office/word/2010/wordml" xmlns:w15="http://schemas.microsoft.com/office/word/2012/wordml" mc:Ignorable="w14 w15">
-  <w:docDefaults>
-    <w:rPrDefault>
-      <w:rPr>
-        <w:rFonts w:asciiTheme="minorHAnsi" w:eastAsiaTheme="minorEastAsia" w:hAnsiTheme="minorHAnsi" w:cstheme="minorBidi"/>
-        <w:sz w:val="22"/>
-        <w:szCs w:val="22"/>
-        <w:lang w:val="es-AR" w:eastAsia="ja-JP" w:bidi="ar-SA"/>
-      </w:rPr>
-    </w:rPrDefault>
-    <w:pPrDefault>
-      <w:pPr>
-        <w:spacing w:after="160" w:line="259" w:lineRule="auto"/>
-      </w:pPr>
-    </w:pPrDefault>
-  </w:docDefaults>
-  <w:latentStyles w:defLockedState="0" w:defUIPriority="99" w:defSemiHidden="0" w:defUnhideWhenUsed="0" w:defQFormat="0" w:count="371">
-    <w:lsdException w:name="Normal" w:uiPriority="0" w:qFormat="1"/>
-    <w:lsdException w:name="heading 1" w:uiPriority="9" w:qFormat="1"/>
-    <w:lsdException w:name="heading 2" w:semiHidden="1" w:uiPriority="9" w:unhideWhenUsed="1" w:qFormat="1"/>
-    <w:lsdException w:name="heading 3" w:semiHidden="1" w:uiPriority="9" w:unhideWhenUsed="1" w:qFormat="1"/>
-    <w:lsdException w:name="heading 4" w:semiHidden="1" w:uiPriority="9" w:unhideWhenUsed="1" w:qFormat="1"/>
-    <w:lsdException w:name="heading 5" w:semiHidden="1" w:uiPriority="9" w:unhideWhenUsed="1" w:qFormat="1"/>
-    <w:lsdException w:name="heading 6" w:semiHidden="1" w:uiPriority="9" w:unhideWhenUsed="1" w:qFormat="1"/>
-    <w:lsdException w:name="heading 7" w:semiHidden="1" w:uiPriority="9" w:unhideWhenUsed="1" w:qFormat="1"/>
-    <w:lsdException w:name="heading 8" w:semiHidden="1" w:uiPriority="9" w:unhideWhenUsed="1" w:qFormat="1"/>
-    <w:lsdException w:name="heading 9" w:semiHidden="1" w:uiPriority="9" w:unhideWhenUsed="1" w:qFormat="1"/>
-    <w:lsdException w:name="index 1" w:semiHidden="1" w:unhideWhenUsed="1"/>
-    <w:lsdException w:name="index 2" w:semiHidden="1" w:unhideWhenUsed="1"/>
-    <w:lsdException w:name="index 3" w:semiHidden="1" w:unhideWhenUsed="1"/>
-    <w:lsdException w:name="index 4" w:semiHidden="1" w:unhideWhenUsed="1"/>
-    <w:lsdException w:name="index 5" w:semiHidden="1" w:unhideWhenUsed="1"/>
-    <w:lsdException w:name="index 6" w:semiHidden="1" w:unhideWhenUsed="1"/>
-    <w:lsdException w:name="index 7" w:semiHidden="1" w:unhideWhenUsed="1"/>
-    <w:lsdException w:name="index 8" w:semiHidden="1" w:unhideWhenUsed="1"/>
-    <w:lsdException w:name="index 9" w:semiHidden="1" w:unhideWhenUsed="1"/>
-    <w:lsdException w:name="toc 1" w:semiHidden="1" w:uiPriority="39" w:unhideWhenUsed="1"/>
-    <w:lsdException w:name="toc 2" w:semiHidden="1" w:uiPriority="39" w:unhideWhenUsed="1"/>
-    <w:lsdException w:name="toc 3" w:semiHidden="1" w:uiPriority="39" w:unhideWhenUsed="1"/>
-    <w:lsdException w:name="toc 4" w:semiHidden="1" w:uiPriority="39" w:unhideWhenUsed="1"/>
-    <w:lsdException w:name="toc 5" w:semiHidden="1" w:uiPriority="39" w:unhideWhenUsed="1"/>
-    <w:lsdException w:name="toc 6" w:semiHidden="1" w:uiPriority="39" w:unhideWhenUsed="1"/>
-    <w:lsdException w:name="toc 7" w:semiHidden="1" w:uiPriority="39" w:unhideWhenUsed="1"/>
-    <w:lsdException w:name="toc 8" w:semiHidden="1" w:uiPriority="39" w:unhideWhenUsed="1"/>
-    <w:lsdException w:name="toc 9" w:semiHidden="1" w:uiPriority="39" w:unhideWhenUsed="1"/>
-    <w:lsdException w:name="Normal Indent" w:semiHidden="1" w:unhideWhenUsed="1"/>
-    <w:lsdException w:name="footnote text" w:semiHidden="1" w:unhideWhenUsed="1"/>
-    <w:lsdException w:name="annotation text" w:semiHidden="1" w:unhideWhenUsed="1"/>
-    <w:lsdException w:name="header" w:semiHidden="1" w:unhideWhenUsed="1"/>
-    <w:lsdException w:name="footer" w:semiHidden="1" w:unhideWhenUsed="1"/>
-    <w:lsdException w:name="index heading" w:semiHidden="1" w:unhideWhenUsed="1"/>
-    <w:lsdException w:name="caption" w:semiHidden="1" w:uiPriority="35" w:unhideWhenUsed="1" w:qFormat="1"/>
-    <w:lsdException w:name="table of figures" w:semiHidden="1" w:unhideWhenUsed="1"/>
-    <w:lsdException w:name="envelope address" w:semiHidden="1" w:unhideWhenUsed="1"/>
-    <w:lsdException w:name="envelope return" w:semiHidden="1" w:unhideWhenUsed="1"/>
-    <w:lsdException w:name="footnote reference" w:semiHidden="1" w:unhideWhenUsed="1"/>
-    <w:lsdException w:name="annotation reference" w:semiHidden="1" w:unhideWhenUsed="1"/>
-    <w:lsdException w:name="line number" w:semiHidden="1" w:unhideWhenUsed="1"/>
-    <w:lsdException w:name="page number" w:semiHidden="1" w:unhideWhenUsed="1"/>
-    <w:lsdException w:name="endnote reference" w:semiHidden="1" w:unhideWhenUsed="1"/>
-    <w:lsdException w:name="endnote text" w:semiHidden="1" w:unhideWhenUsed="1"/>
-    <w:lsdException w:name="table of authorities" w:semiHidden="1" w:unhideWhenUsed="1"/>
-    <w:lsdException w:name="macro" w:semiHidden="1" w:unhideWhenUsed="1"/>
-    <w:lsdException w:name="toa heading" w:semiHidden="1" w:unhideWhenUsed="1"/>
-    <w:lsdException w:name="List" w:semiHidden="1" w:unhideWhenUsed="1"/>
-    <w:lsdException w:name="List Bullet" w:semiHidden="1" w:unhideWhenUsed="1"/>
-    <w:lsdException w:name="List Number" w:semiHidden="1" w:unhideWhenUsed="1"/>
-    <w:lsdException w:name="List 2" w:semiHidden="1" w:unhideWhenUsed="1"/>
-    <w:lsdException w:name="List 3" w:semiHidden="1" w:unhideWhenUsed="1"/>
-    <w:lsdException w:name="List 4" w:semiHidden="1" w:unhideWhenUsed="1"/>
-    <w:lsdException w:name="List 5" w:semiHidden="1" w:unhideWhenUsed="1"/>
-    <w:lsdException w:name="List Bullet 2" w:semiHidden="1" w:unhideWhenUsed="1"/>
-    <w:lsdException w:name="List Bullet 3" w:semiHidden="1" w:unhideWhenUsed="1"/>
-    <w:lsdException w:name="List Bullet 4" w:semiHidden="1" w:unhideWhenUsed="1"/>
-    <w:lsdException w:name="List Bullet 5" w:semiHidden="1" w:unhideWhenUsed="1"/>
-    <w:lsdException w:name="List Number 2" w:semiHidden="1" w:unhideWhenUsed="1"/>
-    <w:lsdException w:name="List Number 3" w:semiHidden="1" w:unhideWhenUsed="1"/>
-    <w:lsdException w:name="List Number 4" w:semiHidden="1" w:unhideWhenUsed="1"/>
-    <w:lsdException w:name="List Number 5" w:semiHidden="1" w:unhideWhenUsed="1"/>
-    <w:lsdException w:name="Title" w:uiPriority="10" w:qFormat="1"/>
-    <w:lsdException w:name="Closing" w:semiHidden="1" w:unhideWhenUsed="1"/>
-    <w:lsdException w:name="Signature" w:semiHidden="1" w:unhideWhenUsed="1"/>
-    <w:lsdException w:name="Default Paragraph Font" w:semiHidden="1" w:uiPriority="1" w:unhideWhenUsed="1"/>
-    <w:lsdException w:name="Body Text" w:semiHidden="1" w:unhideWhenUsed="1"/>
-    <w:lsdException w:name="Body Text Indent" w:semiHidden="1" w:unhideWhenUsed="1"/>
-    <w:lsdException w:name="List Continue" w:semiHidden="1" w:unhideWhenUsed="1"/>
-    <w:lsdException w:name="List Continue 2" w:semiHidden="1" w:unhideWhenUsed="1"/>
-    <w:lsdException w:name="List Continue 3" w:semiHidden="1" w:unhideWhenUsed="1"/>
-    <w:lsdException w:name="List Continue 4" w:semiHidden="1" w:unhideWhenUsed="1"/>
-    <w:lsdException w:name="List Continue 5" w:semiHidden="1" w:unhideWhenUsed="1"/>
-    <w:lsdException w:name="Message Header" w:semiHidden="1" w:unhideWhenUsed="1"/>
-    <w:lsdException w:name="Subtitle" w:uiPriority="11" w:qFormat="1"/>
-    <w:lsdException w:name="Salutation" w:semiHidden="1" w:unhideWhenUsed="1"/>
-    <w:lsdException w:name="Date" w:semiHidden="1" w:unhideWhenUsed="1"/>
-    <w:lsdException w:name="Body Text First Indent" w:semiHidden="1" w:unhideWhenUsed="1"/>
-    <w:lsdException w:name="Body Text First Indent 2" w:semiHidden="1" w:unhideWhenUsed="1"/>
-    <w:lsdException w:name="Note Heading" w:semiHidden="1" w:unhideWhenUsed="1"/>
-    <w:lsdException w:name="Body Text 2" w:semiHidden="1" w:unhideWhenUsed="1"/>
-    <w:lsdException w:name="Body Text 3" w:semiHidden="1" w:unhideWhenUsed="1"/>
-    <w:lsdException w:name="Body Text Indent 2" w:semiHidden="1" w:unhideWhenUsed="1"/>
-    <w:lsdException w:name="Body Text Indent 3" w:semiHidden="1" w:unhideWhenUsed="1"/>
-    <w:lsdException w:name="Block Text" w:semiHidden="1" w:unhideWhenUsed="1"/>
-    <w:lsdException w:name="Hyperlink" w:semiHidden="1" w:unhideWhenUsed="1"/>
-    <w:lsdException w:name="FollowedHyperlink" w:semiHidden="1" w:unhideWhenUsed="1"/>
-    <w:lsdException w:name="Strong" w:uiPriority="22" w:qFormat="1"/>
-    <w:lsdException w:name="Emphasis" w:uiPriority="20" w:qFormat="1"/>
-    <w:lsdException w:name="Document Map" w:semiHidden="1" w:unhideWhenUsed="1"/>
-    <w:lsdException w:name="Plain Text" w:semiHidden="1" w:unhideWhenUsed="1"/>
-    <w:lsdException w:name="E-mail Signature" w:semiHidden="1" w:unhideWhenUsed="1"/>
-    <w:lsdException w:name="HTML Top of Form" w:semiHidden="1" w:unhideWhenUsed="1"/>
-    <w:lsdException w:name="HTML Bottom of Form" w:semiHidden="1" w:unhideWhenUsed="1"/>
-    <w:lsdException w:name="Normal (Web)" w:semiHidden="1" w:unhideWhenUsed="1"/>
-    <w:lsdException w:name="HTML Acronym" w:semiHidden="1" w:unhideWhenUsed="1"/>
-    <w:lsdException w:name="HTML Address" w:semiHidden="1" w:unhideWhenUsed="1"/>
-    <w:lsdException w:name="HTML Cite" w:semiHidden="1" w:unhideWhenUsed="1"/>
-    <w:lsdException w:name="HTML Code" w:semiHidden="1" w:unhideWhenUsed="1"/>
-    <w:lsdException w:name="HTML Definition" w:semiHidden="1" w:unhideWhenUsed="1"/>
-    <w:lsdException w:name="HTML Keyboard" w:semiHidden="1" w:unhideWhenUsed="1"/>
-    <w:lsdException w:name="HTML Preformatted" w:semiHidden="1" w:unhideWhenUsed="1"/>
-    <w:lsdException w:name="HTML Sample" w:semiHidden="1" w:unhideWhenUsed="1"/>
-    <w:lsdException w:name="HTML Typewriter" w:semiHidden="1" w:unhideWhenUsed="1"/>
-    <w:lsdException w:name="HTML Variable" w:semiHidden="1" w:unhideWhenUsed="1"/>
-    <w:lsdException w:name="Normal Table" w:semiHidden="1" w:unhideWhenUsed="1"/>
-    <w:lsdException w:name="annotation subject" w:semiHidden="1" w:unhideWhenUsed="1"/>
-    <w:lsdException w:name="No List" w:semiHidden="1" w:unhideWhenUsed="1"/>
-    <w:lsdException w:name="Outline List 1" w:semiHidden="1" w:unhideWhenUsed="1"/>
-    <w:lsdException w:name="Outline List 2" w:semiHidden="1" w:unhideWhenUsed="1"/>
-    <w:lsdException w:name="Outline List 3" w:semiHidden="1" w:unhideWhenUsed="1"/>
-    <w:lsdException w:name="Table Simple 1" w:semiHidden="1" w:unhideWhenUsed="1"/>
-    <w:lsdException w:name="Table Simple 2" w:semiHidden="1" w:unhideWhenUsed="1"/>
-    <w:lsdException w:name="Table Simple 3" w:semiHidden="1" w:unhideWhenUsed="1"/>
-    <w:lsdException w:name="Table Classic 1" w:semiHidden="1" w:unhideWhenUsed="1"/>
-    <w:lsdException w:name="Table Classic 2" w:semiHidden="1" w:unhideWhenUsed="1"/>
-    <w:lsdException w:name="Table Classic 3" w:semiHidden="1" w:unhideWhenUsed="1"/>
-    <w:lsdException w:name="Table Classic 4" w:semiHidden="1" w:unhideWhenUsed="1"/>
-    <w:lsdException w:name="Table Colorful 1" w:semiHidden="1" w:unhideWhenUsed="1"/>
-    <w:lsdException w:name="Table Colorful 2" w:semiHidden="1" w:unhideWhenUsed="1"/>
-    <w:lsdException w:name="Table Colorful 3" w:semiHidden="1" w:unhideWhenUsed="1"/>
-    <w:lsdException w:name="Table Columns 1" w:semiHidden="1" w:unhideWhenUsed="1"/>
-    <w:lsdException w:name="Table Columns 2" w:semiHidden="1" w:unhideWhenUsed="1"/>
-    <w:lsdException w:name="Table Columns 3" w:semiHidden="1" w:unhideWhenUsed="1"/>
-    <w:lsdException w:name="Table Columns 4" w:semiHidden="1" w:unhideWhenUsed="1"/>
-    <w:lsdException w:name="Table Columns 5" w:semiHidden="1" w:unhideWhenUsed="1"/>
-    <w:lsdException w:name="Table Grid 1" w:semiHidden="1" w:unhideWhenUsed="1"/>
-    <w:lsdException w:name="Table Grid 2" w:semiHidden="1" w:unhideWhenUsed="1"/>
-    <w:lsdException w:name="Table Grid 3" w:semiHidden="1" w:unhideWhenUsed="1"/>
-    <w:lsdException w:name="Table Grid 4" w:semiHidden="1" w:unhideWhenUsed="1"/>
-    <w:lsdException w:name="Table Grid 5" w:semiHidden="1" w:unhideWhenUsed="1"/>
-    <w:lsdException w:name="Table Grid 6" w:semiHidden="1" w:unhideWhenUsed="1"/>
-    <w:lsdException w:name="Table Grid 7" w:semiHidden="1" w:unhideWhenUsed="1"/>
-    <w:lsdException w:name="Table Grid 8" w:semiHidden="1" w:unhideWhenUsed="1"/>
-    <w:lsdException w:name="Table List 1" w:semiHidden="1" w:unhideWhenUsed="1"/>
-    <w:lsdException w:name="Table List 2" w:semiHidden="1" w:unhideWhenUsed="1"/>
-    <w:lsdException w:name="Table List 3" w:semiHidden="1" w:unhideWhenUsed="1"/>
-    <w:lsdException w:name="Table List 4" w:semiHidden="1" w:unhideWhenUsed="1"/>
-    <w:lsdException w:name="Table List 5" w:semiHidden="1" w:unhideWhenUsed="1"/>
-    <w:lsdException w:name="Table List 6" w:semiHidden="1" w:unhideWhenUsed="1"/>
-    <w:lsdException w:name="Table List 7" w:semiHidden="1" w:unhideWhenUsed="1"/>
-    <w:lsdException w:name="Table List 8" w:semiHidden="1" w:unhideWhenUsed="1"/>
-    <w:lsdException w:name="Table 3D effects 1" w:semiHidden="1" w:unhideWhenUsed="1"/>
-    <w:lsdException w:name="Table 3D effects 2" w:semiHidden="1" w:unhideWhenUsed="1"/>
-    <w:lsdException w:name="Table 3D effects 3" w:semiHidden="1" w:unhideWhenUsed="1"/>
-    <w:lsdException w:name="Table Contemporary" w:semiHidden="1" w:unhideWhenUsed="1"/>
-    <w:lsdException w:name="Table Elegant" w:semiHidden="1" w:unhideWhenUsed="1"/>
-    <w:lsdException w:name="Table Professional" w:semiHidden="1" w:unhideWhenUsed="1"/>
-    <w:lsdException w:name="Table Subtle 1" w:semiHidden="1" w:unhideWhenUsed="1"/>
-    <w:lsdException w:name="Table Subtle 2" w:semiHidden="1" w:unhideWhenUsed="1"/>
-    <w:lsdException w:name="Table Web 1" w:semiHidden="1" w:unhideWhenUsed="1"/>
-    <w:lsdException w:name="Table Web 2" w:semiHidden="1" w:unhideWhenUsed="1"/>
-    <w:lsdException w:name="Table Web 3" w:semiHidden="1" w:unhideWhenUsed="1"/>
-    <w:lsdException w:name="Balloon Text" w:semiHidden="1" w:unhideWhenUsed="1"/>
-    <w:lsdException w:name="Table Grid" w:uiPriority="39"/>
-    <w:lsdException w:name="Table Theme" w:semiHidden="1" w:unhideWhenUsed="1"/>
-    <w:lsdException w:name="Placeholder Text" w:semiHidden="1"/>
-    <w:lsdException w:name="No Spacing" w:uiPriority="1" w:qFormat="1"/>
-    <w:lsdException w:name="Light Shading" w:uiPriority="60"/>
-    <w:lsdException w:name="Light List" w:uiPriority="61"/>
-    <w:lsdException w:name="Light Grid" w:uiPriority="62"/>
-    <w:lsdException w:name="Medium Shading 1" w:uiPriority="63"/>
-    <w:lsdException w:name="Medium Shading 2" w:uiPriority="64"/>
-    <w:lsdException w:name="Medium List 1" w:uiPriority="65"/>
-    <w:lsdException w:name="Medium List 2" w:uiPriority="66"/>
-    <w:lsdException w:name="Medium Grid 1" w:uiPriority="67"/>
-    <w:lsdException w:name="Medium Grid 2" w:uiPriority="68"/>
-    <w:lsdException w:name="Medium Grid 3" w:uiPriority="69"/>
-    <w:lsdException w:name="Dark List" w:uiPriority="70"/>
-    <w:lsdException w:name="Colorful Shading" w:uiPriority="71"/>
-    <w:lsdException w:name="Colorful List" w:uiPriority="72"/>
-    <w:lsdException w:name="Colorful Grid" w:uiPriority="73"/>
-    <w:lsdException w:name="Light Shading Accent 1" w:uiPriority="60"/>
-    <w:lsdException w:name="Light List Accent 1" w:uiPriority="61"/>
-    <w:lsdException w:name="Light Grid Accent 1" w:uiPriority="62"/>
-    <w:lsdException w:name="Medium Shading 1 Accent 1" w:uiPriority="63"/>
-    <w:lsdException w:name="Medium Shading 2 Accent 1" w:uiPriority="64"/>
-    <w:lsdException w:name="Medium List 1 Accent 1" w:uiPriority="65"/>
-    <w:lsdException w:name="Revision" w:semiHidden="1"/>
-    <w:lsdException w:name="List Paragraph" w:uiPriority="34" w:qFormat="1"/>
-    <w:lsdException w:name="Quote" w:uiPriority="29" w:qFormat="1"/>
-    <w:lsdException w:name="Intense Quote" w:uiPriority="30" w:qFormat="1"/>
-    <w:lsdException w:name="Medium List 2 Accent 1" w:uiPriority="66"/>
-    <w:lsdException w:name="Medium Grid 1 Accent 1" w:uiPriority="67"/>
-    <w:lsdException w:name="Medium Grid 2 Accent 1" w:uiPriority="68"/>
-    <w:lsdException w:name="Medium Grid 3 Accent 1" w:uiPriority="69"/>
-    <w:lsdException w:name="Dark List Accent 1" w:uiPriority="70"/>
-    <w:lsdException w:name="Colorful Shading Accent 1" w:uiPriority="71"/>
-    <w:lsdException w:name="Colorful List Accent 1" w:uiPriority="72"/>
-    <w:lsdException w:name="Colorful Grid Accent 1" w:uiPriority="73"/>
-    <w:lsdException w:name="Light Shading Accent 2" w:uiPriority="60"/>
-    <w:lsdException w:name="Light List Accent 2" w:uiPriority="61"/>
-    <w:lsdException w:name="Light Grid Accent 2" w:uiPriority="62"/>
-    <w:lsdException w:name="Medium Shading 1 Accent 2" w:uiPriority="63"/>
-    <w:lsdException w:name="Medium Shading 2 Accent 2" w:uiPriority="64"/>
-    <w:lsdException w:name="Medium List 1 Accent 2" w:uiPriority="65"/>
-    <w:lsdException w:name="Medium List 2 Accent 2" w:uiPriority="66"/>
-    <w:lsdException w:name="Medium Grid 1 Accent 2" w:uiPriority="67"/>
-    <w:lsdException w:name="Medium Grid 2 Accent 2" w:uiPriority="68"/>
-    <w:lsdException w:name="Medium Grid 3 Accent 2" w:uiPriority="69"/>
-    <w:lsdException w:name="Dark List Accent 2" w:uiPriority="70"/>
-    <w:lsdException w:name="Colorful Shading Accent 2" w:uiPriority="71"/>
-    <w:lsdException w:name="Colorful List Accent 2" w:uiPriority="72"/>
-    <w:lsdException w:name="Colorful Grid Accent 2" w:uiPriority="73"/>
-    <w:lsdException w:name="Light Shading Accent 3" w:uiPriority="60"/>
-    <w:lsdException w:name="Light List Accent 3" w:uiPriority="61"/>
-    <w:lsdException w:name="Light Grid Accent 3" w:uiPriority="62"/>
-    <w:lsdException w:name="Medium Shading 1 Accent 3" w:uiPriority="63"/>
-    <w:lsdException w:name="Medium Shading 2 Accent 3" w:uiPriority="64"/>
-    <w:lsdException w:name="Medium List 1 Accent 3" w:uiPriority="65"/>
-    <w:lsdException w:name="Medium List 2 Accent 3" w:uiPriority="66"/>
-    <w:lsdException w:name="Medium Grid 1 Accent 3" w:uiPriority="67"/>
-    <w:lsdException w:name="Medium Grid 2 Accent 3" w:uiPriority="68"/>
-    <w:lsdException w:name="Medium Grid 3 Accent 3" w:uiPriority="69"/>
-    <w:lsdException w:name="Dark List Accent 3" w:uiPriority="70"/>
-    <w:lsdException w:name="Colorful Shading Accent 3" w:uiPriority="71"/>
-    <w:lsdException w:name="Colorful List Accent 3" w:uiPriority="72"/>
-    <w:lsdException w:name="Colorful Grid Accent 3" w:uiPriority="73"/>
-    <w:lsdException w:name="Light Shading Accent 4" w:uiPriority="60"/>
-    <w:lsdException w:name="Light List Accent 4" w:uiPriority="61"/>
-    <w:lsdException w:name="Light Grid Accent 4" w:uiPriority="62"/>
-    <w:lsdException w:name="Medium Shading 1 Accent 4" w:uiPriority="63"/>
-    <w:lsdException w:name="Medium Shading 2 Accent 4" w:uiPriority="64"/>
-    <w:lsdException w:name="Medium List 1 Accent 4" w:uiPriority="65"/>
-    <w:lsdException w:name="Medium List 2 Accent 4" w:uiPriority="66"/>
-    <w:lsdException w:name="Medium Grid 1 Accent 4" w:uiPriority="67"/>
-    <w:lsdException w:name="Medium Grid 2 Accent 4" w:uiPriority="68"/>
-    <w:lsdException w:name="Medium Grid 3 Accent 4" w:uiPriority="69"/>
-    <w:lsdException w:name="Dark List Accent 4" w:uiPriority="70"/>
-    <w:lsdException w:name="Colorful Shading Accent 4" w:uiPriority="71"/>
-    <w:lsdException w:name="Colorful List Accent 4" w:uiPriority="72"/>
-    <w:lsdException w:name="Colorful Grid Accent 4" w:uiPriority="73"/>
-    <w:lsdException w:name="Light Shading Accent 5" w:uiPriority="60"/>
-    <w:lsdException w:name="Light List Accent 5" w:uiPriority="61"/>
-    <w:lsdException w:name="Light Grid Accent 5" w:uiPriority="62"/>
-    <w:lsdException w:name="Medium Shading 1 Accent 5" w:uiPriority="63"/>
-    <w:lsdException w:name="Medium Shading 2 Accent 5" w:uiPriority="64"/>
-    <w:lsdException w:name="Medium List 1 Accent 5" w:uiPriority="65"/>
-    <w:lsdException w:name="Medium List 2 Accent 5" w:uiPriority="66"/>
-    <w:lsdException w:name="Medium Grid 1 Accent 5" w:uiPriority="67"/>
-    <w:lsdException w:name="Medium Grid 2 Accent 5" w:uiPriority="68"/>
-    <w:lsdException w:name="Medium Grid 3 Accent 5" w:uiPriority="69"/>
-    <w:lsdException w:name="Dark List Accent 5" w:uiPriority="70"/>
-    <w:lsdException w:name="Colorful Shading Accent 5" w:uiPriority="71"/>
-    <w:lsdException w:name="Colorful List Accent 5" w:uiPriority="72"/>
-    <w:lsdException w:name="Colorful Grid Accent 5" w:uiPriority="73"/>
-    <w:lsdException w:name="Light Shading Accent 6" w:uiPriority="60"/>
-    <w:lsdException w:name="Light List Accent 6" w:uiPriority="61"/>
-    <w:lsdException w:name="Light Grid Accent 6" w:uiPriority="62"/>
-    <w:lsdException w:name="Medium Shading 1 Accent 6" w:uiPriority="63"/>
-    <w:lsdException w:name="Medium Shading 2 Accent 6" w:uiPriority="64"/>
-    <w:lsdException w:name="Medium List 1 Accent 6" w:uiPriority="65"/>
-    <w:lsdException w:name="Medium List 2 Accent 6" w:uiPriority="66"/>
-    <w:lsdException w:name="Medium Grid 1 Accent 6" w:uiPriority="67"/>
-    <w:lsdException w:name="Medium Grid 2 Accent 6" w:uiPriority="68"/>
-    <w:lsdException w:name="Medium Grid 3 Accent 6" w:uiPriority="69"/>
-    <w:lsdException w:name="Dark List Accent 6" w:uiPriority="70"/>
-    <w:lsdException w:name="Colorful Shading Accent 6" w:uiPriority="71"/>
-    <w:lsdException w:name="Colorful List Accent 6" w:uiPriority="72"/>
-    <w:lsdException w:name="Colorful Grid Accent 6" w:uiPriority="73"/>
-    <w:lsdException w:name="Subtle Emphasis" w:uiPriority="19" w:qFormat="1"/>
-    <w:lsdException w:name="Intense Emphasis" w:uiPriority="21" w:qFormat="1"/>
-    <w:lsdException w:name="Subtle Reference" w:uiPriority="31" w:qFormat="1"/>
-    <w:lsdException w:name="Intense Reference" w:uiPriority="32" w:qFormat="1"/>
-    <w:lsdException w:name="Book Title" w:uiPriority="33" w:qFormat="1"/>
-    <w:lsdException w:name="Bibliography" w:semiHidden="1" w:uiPriority="37" w:unhideWhenUsed="1"/>
-    <w:lsdException w:name="TOC Heading" w:semiHidden="1" w:uiPriority="39" w:unhideWhenUsed="1" w:qFormat="1"/>
-    <w:lsdException w:name="Plain Table 1" w:uiPriority="41"/>
-    <w:lsdException w:name="Plain Table 2" w:uiPriority="42"/>
-    <w:lsdException w:name="Plain Table 3" w:uiPriority="43"/>
-    <w:lsdException w:name="Plain Table 4" w:uiPriority="44"/>
-    <w:lsdException w:name="Plain Table 5" w:uiPriority="45"/>
-    <w:lsdException w:name="Grid Table Light" w:uiPriority="40"/>
-    <w:lsdException w:name="Grid Table 1 Light" w:uiPriority="46"/>
-    <w:lsdException w:name="Grid Table 2" w:uiPriority="47"/>
-    <w:lsdException w:name="Grid Table 3" w:uiPriority="48"/>
-    <w:lsdException w:name="Grid Table 4" w:uiPriority="49"/>
-    <w:lsdException w:name="Grid Table 5 Dark" w:uiPriority="50"/>
-    <w:lsdException w:name="Grid Table 6 Colorful" w:uiPriority="51"/>
-    <w:lsdException w:name="Grid Table 7 Colorful" w:uiPriority="52"/>
-    <w:lsdException w:name="Grid Table 1 Light Accent 1" w:uiPriority="46"/>
-    <w:lsdException w:name="Grid Table 2 Accent 1" w:uiPriority="47"/>
-    <w:lsdException w:name="Grid Table 3 Accent 1" w:uiPriority="48"/>
-    <w:lsdException w:name="Grid Table 4 Accent 1" w:uiPriority="49"/>
-    <w:lsdException w:name="Grid Table 5 Dark Accent 1" w:uiPriority="50"/>
-    <w:lsdException w:name="Grid Table 6 Colorful Accent 1" w:uiPriority="51"/>
-    <w:lsdException w:name="Grid Table 7 Colorful Accent 1" w:uiPriority="52"/>
-    <w:lsdException w:name="Grid Table 1 Light Accent 2" w:uiPriority="46"/>
-    <w:lsdException w:name="Grid Table 2 Accent 2" w:uiPriority="47"/>
-    <w:lsdException w:name="Grid Table 3 Accent 2" w:uiPriority="48"/>
-    <w:lsdException w:name="Grid Table 4 Accent 2" w:uiPriority="49"/>
-    <w:lsdException w:name="Grid Table 5 Dark Accent 2" w:uiPriority="50"/>
-    <w:lsdException w:name="Grid Table 6 Colorful Accent 2" w:uiPriority="51"/>
-    <w:lsdException w:name="Grid Table 7 Colorful Accent 2" w:uiPriority="52"/>
-    <w:lsdException w:name="Grid Table 1 Light Accent 3" w:uiPriority="46"/>
-    <w:lsdException w:name="Grid Table 2 Accent 3" w:uiPriority="47"/>
-    <w:lsdException w:name="Grid Table 3 Accent 3" w:uiPriority="48"/>
-    <w:lsdException w:name="Grid Table 4 Accent 3" w:uiPriority="49"/>
-    <w:lsdException w:name="Grid Table 5 Dark Accent 3" w:uiPriority="50"/>
-    <w:lsdException w:name="Grid Table 6 Colorful Accent 3" w:uiPriority="51"/>
-    <w:lsdException w:name="Grid Table 7 Colorful Accent 3" w:uiPriority="52"/>
-    <w:lsdException w:name="Grid Table 1 Light Accent 4" w:uiPriority="46"/>
-    <w:lsdException w:name="Grid Table 2 Accent 4" w:uiPriority="47"/>
-    <w:lsdException w:name="Grid Table 3 Accent 4" w:uiPriority="48"/>
-    <w:lsdException w:name="Grid Table 4 Accent 4" w:uiPriority="49"/>
-    <w:lsdException w:name="Grid Table 5 Dark Accent 4" w:uiPriority="50"/>
-    <w:lsdException w:name="Grid Table 6 Colorful Accent 4" w:uiPriority="51"/>
-    <w:lsdException w:name="Grid Table 7 Colorful Accent 4" w:uiPriority="52"/>
-    <w:lsdException w:name="Grid Table 1 Light Accent 5" w:uiPriority="46"/>
-    <w:lsdException w:name="Grid Table 2 Accent 5" w:uiPriority="47"/>
-    <w:lsdException w:name="Grid Table 3 Accent 5" w:uiPriority="48"/>
-    <w:lsdException w:name="Grid Table 4 Accent 5" w:uiPriority="49"/>
-    <w:lsdException w:name="Grid Table 5 Dark Accent 5" w:uiPriority="50"/>
-    <w:lsdException w:name="Grid Table 6 Colorful Accent 5" w:uiPriority="51"/>
-    <w:lsdException w:name="Grid Table 7 Colorful Accent 5" w:uiPriority="52"/>
-    <w:lsdException w:name="Grid Table 1 Light Accent 6" w:uiPriority="46"/>
-    <w:lsdException w:name="Grid Table 2 Accent 6" w:uiPriority="47"/>
-    <w:lsdException w:name="Grid Table 3 Accent 6" w:uiPriority="48"/>
-    <w:lsdException w:name="Grid Table 4 Accent 6" w:uiPriority="49"/>
-    <w:lsdException w:name="Grid Table 5 Dark Accent 6" w:uiPriority="50"/>
-    <w:lsdException w:name="Grid Table 6 Colorful Accent 6" w:uiPriority="51"/>
-    <w:lsdException w:name="Grid Table 7 Colorful Accent 6" w:uiPriority="52"/>
-    <w:lsdException w:name="List Table 1 Light" w:uiPriority="46"/>
-    <w:lsdException w:name="List Table 2" w:uiPriority="47"/>
-    <w:lsdException w:name="List Table 3" w:uiPriority="48"/>
-    <w:lsdException w:name="List Table 4" w:uiPriority="49"/>
-    <w:lsdException w:name="List Table 5 Dark" w:uiPriority="50"/>
-    <w:lsdException w:name="List Table 6 Colorful" w:uiPriority="51"/>
-    <w:lsdException w:name="List Table 7 Colorful" w:uiPriority="52"/>
-    <w:lsdException w:name="List Table 1 Light Accent 1" w:uiPriority="46"/>
-    <w:lsdException w:name="List Table 2 Accent 1" w:uiPriority="47"/>
-    <w:lsdException w:name="List Table 3 Accent 1" w:uiPriority="48"/>
-    <w:lsdException w:name="List Table 4 Accent 1" w:uiPriority="49"/>
-    <w:lsdException w:name="List Table 5 Dark Accent 1" w:uiPriority="50"/>
-    <w:lsdException w:name="List Table 6 Colorful Accent 1" w:uiPriority="51"/>
-    <w:lsdException w:name="List Table 7 Colorful Accent 1" w:uiPriority="52"/>
-    <w:lsdException w:name="List Table 1 Light Accent 2" w:uiPriority="46"/>
-    <w:lsdException w:name="List Table 2 Accent 2" w:uiPriority="47"/>
-    <w:lsdException w:name="List Table 3 Accent 2" w:uiPriority="48"/>
-    <w:lsdException w:name="List Table 4 Accent 2" w:uiPriority="49"/>
-    <w:lsdException w:name="List Table 5 Dark Accent 2" w:uiPriority="50"/>
-    <w:lsdException w:name="List Table 6 Colorful Accent 2" w:uiPriority="51"/>
-    <w:lsdException w:name="List Table 7 Colorful Accent 2" w:uiPriority="52"/>
-    <w:lsdException w:name="List Table 1 Light Accent 3" w:uiPriority="46"/>
-    <w:lsdException w:name="List Table 2 Accent 3" w:uiPriority="47"/>
-    <w:lsdException w:name="List Table 3 Accent 3" w:uiPriority="48"/>
-    <w:lsdException w:name="List Table 4 Accent 3" w:uiPriority="49"/>
-    <w:lsdException w:name="List Table 5 Dark Accent 3" w:uiPriority="50"/>
-    <w:lsdException w:name="List Table 6 Colorful Accent 3" w:uiPriority="51"/>
-    <w:lsdException w:name="List Table 7 Colorful Accent 3" w:uiPriority="52"/>
-    <w:lsdException w:name="List Table 1 Light Accent 4" w:uiPriority="46"/>
-    <w:lsdException w:name="List Table 2 Accent 4" w:uiPriority="47"/>
-    <w:lsdException w:name="List Table 3 Accent 4" w:uiPriority="48"/>
-    <w:lsdException w:name="List Table 4 Accent 4" w:uiPriority="49"/>
-    <w:lsdException w:name="List Table 5 Dark Accent 4" w:uiPriority="50"/>
-    <w:lsdException w:name="List Table 6 Colorful Accent 4" w:uiPriority="51"/>
-    <w:lsdException w:name="List Table 7 Colorful Accent 4" w:uiPriority="52"/>
-    <w:lsdException w:name="List Table 1 Light Accent 5" w:uiPriority="46"/>
-    <w:lsdException w:name="List Table 2 Accent 5" w:uiPriority="47"/>
-    <w:lsdException w:name="List Table 3 Accent 5" w:uiPriority="48"/>
-    <w:lsdException w:name="List Table 4 Accent 5" w:uiPriority="49"/>
-    <w:lsdException w:name="List Table 5 Dark Accent 5" w:uiPriority="50"/>
-    <w:lsdException w:name="List Table 6 Colorful Accent 5" w:uiPriority="51"/>
-    <w:lsdException w:name="List Table 7 Colorful Accent 5" w:uiPriority="52"/>
-    <w:lsdException w:name="List Table 1 Light Accent 6" w:uiPriority="46"/>
-    <w:lsdException w:name="List Table 2 Accent 6" w:uiPriority="47"/>
-    <w:lsdException w:name="List Table 3 Accent 6" w:uiPriority="48"/>
-    <w:lsdException w:name="List Table 4 Accent 6" w:uiPriority="49"/>
-    <w:lsdException w:name="List Table 5 Dark Accent 6" w:uiPriority="50"/>
-    <w:lsdException w:name="List Table 6 Colorful Accent 6" w:uiPriority="51"/>
-    <w:lsdException w:name="List Table 7 Colorful Accent 6" w:uiPriority="52"/>
-  </w:latentStyles>
-  <w:style w:type="paragraph" w:default="1" w:styleId="Normal">
-    <w:name w:val="Normal"/>
-    <w:qFormat/>
-  </w:style>
-  <w:style w:type="character" w:default="1" w:styleId="Fuentedeprrafopredeter">
-    <w:name w:val="Default Paragraph Font"/>
-    <w:uiPriority w:val="1"/>
-    <w:semiHidden/>
-    <w:unhideWhenUsed/>
-  </w:style>
-  <w:style w:type="table" w:default="1" w:styleId="Tablanormal">
-    <w:name w:val="Normal Table"/>
-    <w:uiPriority w:val="99"/>
-    <w:semiHidden/>
-    <w:unhideWhenUsed/>
-    <w:tblPr>
-      <w:tblInd w:w="0" w:type="dxa"/>
-      <w:tblCellMar>
-        <w:top w:w="0" w:type="dxa"/>
-        <w:left w:w="108" w:type="dxa"/>
-        <w:bottom w:w="0" w:type="dxa"/>
-        <w:right w:w="108" w:type="dxa"/>
-      </w:tblCellMar>
-    </w:tblPr>
-  </w:style>
-  <w:style w:type="numbering" w:default="1" w:styleId="Sinlista">
-    <w:name w:val="No List"/>
-    <w:uiPriority w:val="99"/>
-    <w:semiHidden/>
-    <w:unhideWhenUsed/>
-  </w:style>
-  <w:style w:type="paragraph" w:customStyle="1" w:styleId="968F932F074F4224A436761163666428">
-    <w:name w:val="968F932F074F4224A436761163666428"/>
-    <w:rsid w:val="001D613F"/>
-  </w:style>
-  <w:style w:type="paragraph" w:customStyle="1" w:styleId="F3B4BCFF324244B4B70C366EDC4074C4">
-    <w:name w:val="F3B4BCFF324244B4B70C366EDC4074C4"/>
-    <w:rsid w:val="001D613F"/>
-  </w:style>
-  <w:style w:type="paragraph" w:customStyle="1" w:styleId="AB1C8279068744509D5AEBC108A72214">
-    <w:name w:val="AB1C8279068744509D5AEBC108A72214"/>
-    <w:rsid w:val="003529BB"/>
-  </w:style>
-</w:styles>
-</file>
-
-<file path=word/glossary/webSettings.xml><?xml version="1.0" encoding="utf-8"?>
-<w:webSettings xmlns:mc="http://schemas.openxmlformats.org/markup-compatibility/2006" xmlns:r="http://schemas.openxmlformats.org/officeDocument/2006/relationships" xmlns:w="http://schemas.openxmlformats.org/wordprocessingml/2006/main" xmlns:w14="http://schemas.microsoft.com/office/word/2010/wordml" xmlns:w15="http://schemas.microsoft.com/office/word/2012/wordml" mc:Ignorable="w14 w15">
-  <w:optimizeForBrowser/>
-  <w:allowPNG/>
-</w:webSettings>
-</file>
-
 <file path=word/theme/theme1.xml><?xml version="1.0" encoding="utf-8"?>
 <a:theme xmlns:a="http://schemas.openxmlformats.org/drawingml/2006/main" name="Tema de Office">
   <a:themeElements>
@@ -3637,7 +4505,7 @@
 </file>
 
 <file path=customXml/itemProps1.xml><?xml version="1.0" encoding="utf-8"?>
-<ds:datastoreItem xmlns:ds="http://schemas.openxmlformats.org/officeDocument/2006/customXml" ds:itemID="{E488B6D6-254C-499F-BBAB-4140446EBBFE}">
+<ds:datastoreItem xmlns:ds="http://schemas.openxmlformats.org/officeDocument/2006/customXml" ds:itemID="{5013BEA4-5354-4D2B-B8BB-645CE86F589A}">
   <ds:schemaRefs>
     <ds:schemaRef ds:uri="http://schemas.openxmlformats.org/officeDocument/2006/bibliography"/>
   </ds:schemaRefs>

</xml_diff>